<commit_message>
move and delete some files in the templated folder
</commit_message>
<xml_diff>
--- a/1_Templated Entries/templated/Dalí, Salvador (Lantz) EA/Dalí, Salvador (Lantz) EA.docx
+++ b/1_Templated Entries/templated/Dalí, Salvador (Lantz) EA/Dalí, Salvador (Lantz) EA.docx
@@ -1,6 +1,6 @@
 
 <file path=word/document.xml><?xml version="1.0" encoding="utf-8"?>
-<w:document xmlns:wpc="http://schemas.microsoft.com/office/word/2010/wordprocessingCanvas" xmlns:mo="http://schemas.microsoft.com/office/mac/office/2008/main" xmlns:mc="http://schemas.openxmlformats.org/markup-compatibility/2006" xmlns:mv="urn:schemas-microsoft-com:mac:vml" xmlns:o="urn:schemas-microsoft-com:office:office" xmlns:r="http://schemas.openxmlformats.org/officeDocument/2006/relationships" xmlns:m="http://schemas.openxmlformats.org/officeDocument/2006/math" xmlns:v="urn:schemas-microsoft-com:vml" xmlns:wp14="http://schemas.microsoft.com/office/word/2010/wordprocessingDrawing" xmlns:wp="http://schemas.openxmlformats.org/drawingml/2006/wordprocessingDrawing" xmlns:w10="urn:schemas-microsoft-com:office:word" xmlns:w="http://schemas.openxmlformats.org/wordprocessingml/2006/main" xmlns:w14="http://schemas.microsoft.com/office/word/2010/wordml" xmlns:wpg="http://schemas.microsoft.com/office/word/2010/wordprocessingGroup" xmlns:wpi="http://schemas.microsoft.com/office/word/2010/wordprocessingInk" xmlns:wne="http://schemas.microsoft.com/office/word/2006/wordml" xmlns:wps="http://schemas.microsoft.com/office/word/2010/wordprocessingShape" mc:Ignorable="w14 wp14">
+<w:document xmlns:wpc="http://schemas.microsoft.com/office/word/2010/wordprocessingCanvas" xmlns:mo="http://schemas.microsoft.com/office/mac/office/2008/main" xmlns:mc="http://schemas.openxmlformats.org/markup-compatibility/2006" xmlns:mv="urn:schemas-microsoft-com:mac:vml" xmlns:o="urn:schemas-microsoft-com:office:office" xmlns:r="http://schemas.openxmlformats.org/officeDocument/2006/relationships" xmlns:m="http://schemas.openxmlformats.org/officeDocument/2006/math" xmlns:v="urn:schemas-microsoft-com:vml" xmlns:wp14="http://schemas.microsoft.com/office/word/2010/wordprocessingDrawing" xmlns:wp="http://schemas.openxmlformats.org/drawingml/2006/wordprocessingDrawing" xmlns:w10="urn:schemas-microsoft-com:office:word" xmlns:w="http://schemas.openxmlformats.org/wordprocessingml/2006/main" xmlns:w14="http://schemas.microsoft.com/office/word/2010/wordml" xmlns:w15="http://schemas.microsoft.com/office/word/2012/wordml" xmlns:wpg="http://schemas.microsoft.com/office/word/2010/wordprocessingGroup" xmlns:wpi="http://schemas.microsoft.com/office/word/2010/wordprocessingInk" xmlns:wne="http://schemas.microsoft.com/office/word/2006/wordml" xmlns:wps="http://schemas.microsoft.com/office/word/2010/wordprocessingShape" mc:Ignorable="w14 w15 wp14">
   <w:body>
     <w:tbl>
       <w:tblPr>
@@ -350,9 +350,6 @@
       <w:tr>
         <w:sdt>
           <w:sdtPr>
-            <w:rPr>
-              <w:b/>
-            </w:rPr>
             <w:alias w:val="Article headword"/>
             <w:tag w:val="articleHeadword"/>
             <w:id w:val="-361440020"/>
@@ -378,15 +375,11 @@
                   </w:rPr>
                 </w:pPr>
                 <w:r>
+                  <w:t xml:space="preserve"> </w:t>
+                </w:r>
+                <w:proofErr w:type="spellStart"/>
+                <w:r>
                   <w:rPr>
-                    <w:b/>
-                  </w:rPr>
-                  <w:t xml:space="preserve"> </w:t>
-                </w:r>
-                <w:proofErr w:type="spellStart"/>
-                <w:r>
-                  <w:rPr>
-                    <w:b/>
                     <w:lang w:val="en-US" w:eastAsia="ja-JP"/>
                   </w:rPr>
                   <w:t>Dalí</w:t>
@@ -394,7 +387,6 @@
                 <w:proofErr w:type="spellEnd"/>
                 <w:r>
                   <w:rPr>
-                    <w:b/>
                     <w:lang w:val="en-US" w:eastAsia="ja-JP"/>
                   </w:rPr>
                   <w:t xml:space="preserve"> </w:t>
@@ -402,7 +394,6 @@
                 <w:proofErr w:type="spellStart"/>
                 <w:r>
                   <w:rPr>
-                    <w:b/>
                     <w:lang w:val="en-US" w:eastAsia="ja-JP"/>
                   </w:rPr>
                   <w:t>i</w:t>
@@ -410,7 +401,6 @@
                 <w:proofErr w:type="spellEnd"/>
                 <w:r>
                   <w:rPr>
-                    <w:b/>
                     <w:lang w:val="en-US" w:eastAsia="ja-JP"/>
                   </w:rPr>
                   <w:t xml:space="preserve"> </w:t>
@@ -418,7 +408,6 @@
                 <w:proofErr w:type="spellStart"/>
                 <w:r>
                   <w:rPr>
-                    <w:b/>
                     <w:lang w:val="en-US" w:eastAsia="ja-JP"/>
                   </w:rPr>
                   <w:t>Domènech</w:t>
@@ -426,7 +415,6 @@
                 <w:proofErr w:type="spellEnd"/>
                 <w:r>
                   <w:rPr>
-                    <w:b/>
                     <w:lang w:val="en-US" w:eastAsia="ja-JP"/>
                   </w:rPr>
                   <w:t>, Salvador Domingo Felipe Jacinto (1904 - 1989)</w:t>
@@ -549,7 +537,13 @@
                 </w:r>
                 <w:proofErr w:type="spellEnd"/>
                 <w:r>
-                  <w:t xml:space="preserve"> was a Spanish artist whose works and personal life were marked by grandiose eccentricity.  Although best known for his paintings, </w:t>
+                  <w:t xml:space="preserve"> was a Spanish artist whose works and personal life were mar</w:t>
+                </w:r>
+                <w:r>
+                  <w:t xml:space="preserve">ked by grandiose eccentricity. </w:t>
+                </w:r>
+                <w:r>
+                  <w:t xml:space="preserve">Although best known for his paintings, </w:t>
                 </w:r>
                 <w:proofErr w:type="spellStart"/>
                 <w:r>
@@ -598,6 +592,8 @@
               </w:rPr>
               <w:t>.jpg</w:t>
             </w:r>
+            <w:bookmarkStart w:id="0" w:name="_GoBack"/>
+            <w:bookmarkEnd w:id="0"/>
           </w:p>
           <w:p>
             <w:pPr>
@@ -1062,12 +1058,9 @@
         </w:tc>
       </w:tr>
     </w:tbl>
-    <w:p>
-      <w:bookmarkStart w:id="0" w:name="_GoBack"/>
-      <w:bookmarkEnd w:id="0"/>
-    </w:p>
+    <w:p/>
     <w:sectPr>
-      <w:headerReference w:type="default" r:id="rId9"/>
+      <w:headerReference w:type="default" r:id="rId8"/>
       <w:pgSz w:w="11906" w:h="16838"/>
       <w:pgMar w:top="1440" w:right="1440" w:bottom="1440" w:left="1440" w:header="708" w:footer="708" w:gutter="0"/>
       <w:cols w:space="708"/>
@@ -1078,7 +1071,7 @@
 </file>
 
 <file path=word/endnotes.xml><?xml version="1.0" encoding="utf-8"?>
-<w:endnotes xmlns:wpc="http://schemas.microsoft.com/office/word/2010/wordprocessingCanvas" xmlns:mo="http://schemas.microsoft.com/office/mac/office/2008/main" xmlns:mc="http://schemas.openxmlformats.org/markup-compatibility/2006" xmlns:mv="urn:schemas-microsoft-com:mac:vml" xmlns:o="urn:schemas-microsoft-com:office:office" xmlns:r="http://schemas.openxmlformats.org/officeDocument/2006/relationships" xmlns:m="http://schemas.openxmlformats.org/officeDocument/2006/math" xmlns:v="urn:schemas-microsoft-com:vml" xmlns:wp14="http://schemas.microsoft.com/office/word/2010/wordprocessingDrawing" xmlns:wp="http://schemas.openxmlformats.org/drawingml/2006/wordprocessingDrawing" xmlns:w10="urn:schemas-microsoft-com:office:word" xmlns:w="http://schemas.openxmlformats.org/wordprocessingml/2006/main" xmlns:w14="http://schemas.microsoft.com/office/word/2010/wordml" xmlns:wpg="http://schemas.microsoft.com/office/word/2010/wordprocessingGroup" xmlns:wpi="http://schemas.microsoft.com/office/word/2010/wordprocessingInk" xmlns:wne="http://schemas.microsoft.com/office/word/2006/wordml" xmlns:wps="http://schemas.microsoft.com/office/word/2010/wordprocessingShape" mc:Ignorable="w14 wp14">
+<w:endnotes xmlns:wpc="http://schemas.microsoft.com/office/word/2010/wordprocessingCanvas" xmlns:mo="http://schemas.microsoft.com/office/mac/office/2008/main" xmlns:mc="http://schemas.openxmlformats.org/markup-compatibility/2006" xmlns:mv="urn:schemas-microsoft-com:mac:vml" xmlns:o="urn:schemas-microsoft-com:office:office" xmlns:r="http://schemas.openxmlformats.org/officeDocument/2006/relationships" xmlns:m="http://schemas.openxmlformats.org/officeDocument/2006/math" xmlns:v="urn:schemas-microsoft-com:vml" xmlns:wp14="http://schemas.microsoft.com/office/word/2010/wordprocessingDrawing" xmlns:wp="http://schemas.openxmlformats.org/drawingml/2006/wordprocessingDrawing" xmlns:w10="urn:schemas-microsoft-com:office:word" xmlns:w="http://schemas.openxmlformats.org/wordprocessingml/2006/main" xmlns:w14="http://schemas.microsoft.com/office/word/2010/wordml" xmlns:w15="http://schemas.microsoft.com/office/word/2012/wordml" xmlns:wpg="http://schemas.microsoft.com/office/word/2010/wordprocessingGroup" xmlns:wpi="http://schemas.microsoft.com/office/word/2010/wordprocessingInk" xmlns:wne="http://schemas.microsoft.com/office/word/2006/wordml" xmlns:wps="http://schemas.microsoft.com/office/word/2010/wordprocessingShape" mc:Ignorable="w14 w15 wp14">
   <w:endnote w:type="separator" w:id="-1">
     <w:p>
       <w:pPr>
@@ -1103,7 +1096,7 @@
 </file>
 
 <file path=word/footnotes.xml><?xml version="1.0" encoding="utf-8"?>
-<w:footnotes xmlns:wpc="http://schemas.microsoft.com/office/word/2010/wordprocessingCanvas" xmlns:mo="http://schemas.microsoft.com/office/mac/office/2008/main" xmlns:mc="http://schemas.openxmlformats.org/markup-compatibility/2006" xmlns:mv="urn:schemas-microsoft-com:mac:vml" xmlns:o="urn:schemas-microsoft-com:office:office" xmlns:r="http://schemas.openxmlformats.org/officeDocument/2006/relationships" xmlns:m="http://schemas.openxmlformats.org/officeDocument/2006/math" xmlns:v="urn:schemas-microsoft-com:vml" xmlns:wp14="http://schemas.microsoft.com/office/word/2010/wordprocessingDrawing" xmlns:wp="http://schemas.openxmlformats.org/drawingml/2006/wordprocessingDrawing" xmlns:w10="urn:schemas-microsoft-com:office:word" xmlns:w="http://schemas.openxmlformats.org/wordprocessingml/2006/main" xmlns:w14="http://schemas.microsoft.com/office/word/2010/wordml" xmlns:wpg="http://schemas.microsoft.com/office/word/2010/wordprocessingGroup" xmlns:wpi="http://schemas.microsoft.com/office/word/2010/wordprocessingInk" xmlns:wne="http://schemas.microsoft.com/office/word/2006/wordml" xmlns:wps="http://schemas.microsoft.com/office/word/2010/wordprocessingShape" mc:Ignorable="w14 wp14">
+<w:footnotes xmlns:wpc="http://schemas.microsoft.com/office/word/2010/wordprocessingCanvas" xmlns:mo="http://schemas.microsoft.com/office/mac/office/2008/main" xmlns:mc="http://schemas.openxmlformats.org/markup-compatibility/2006" xmlns:mv="urn:schemas-microsoft-com:mac:vml" xmlns:o="urn:schemas-microsoft-com:office:office" xmlns:r="http://schemas.openxmlformats.org/officeDocument/2006/relationships" xmlns:m="http://schemas.openxmlformats.org/officeDocument/2006/math" xmlns:v="urn:schemas-microsoft-com:vml" xmlns:wp14="http://schemas.microsoft.com/office/word/2010/wordprocessingDrawing" xmlns:wp="http://schemas.openxmlformats.org/drawingml/2006/wordprocessingDrawing" xmlns:w10="urn:schemas-microsoft-com:office:word" xmlns:w="http://schemas.openxmlformats.org/wordprocessingml/2006/main" xmlns:w14="http://schemas.microsoft.com/office/word/2010/wordml" xmlns:w15="http://schemas.microsoft.com/office/word/2012/wordml" xmlns:wpg="http://schemas.microsoft.com/office/word/2010/wordprocessingGroup" xmlns:wpi="http://schemas.microsoft.com/office/word/2010/wordprocessingInk" xmlns:wne="http://schemas.microsoft.com/office/word/2006/wordml" xmlns:wps="http://schemas.microsoft.com/office/word/2010/wordprocessingShape" mc:Ignorable="w14 w15 wp14">
   <w:footnote w:type="separator" w:id="-1">
     <w:p>
       <w:pPr>
@@ -1128,7 +1121,7 @@
 </file>
 
 <file path=word/header1.xml><?xml version="1.0" encoding="utf-8"?>
-<w:hdr xmlns:wpc="http://schemas.microsoft.com/office/word/2010/wordprocessingCanvas" xmlns:mo="http://schemas.microsoft.com/office/mac/office/2008/main" xmlns:mc="http://schemas.openxmlformats.org/markup-compatibility/2006" xmlns:mv="urn:schemas-microsoft-com:mac:vml" xmlns:o="urn:schemas-microsoft-com:office:office" xmlns:r="http://schemas.openxmlformats.org/officeDocument/2006/relationships" xmlns:m="http://schemas.openxmlformats.org/officeDocument/2006/math" xmlns:v="urn:schemas-microsoft-com:vml" xmlns:wp14="http://schemas.microsoft.com/office/word/2010/wordprocessingDrawing" xmlns:wp="http://schemas.openxmlformats.org/drawingml/2006/wordprocessingDrawing" xmlns:w10="urn:schemas-microsoft-com:office:word" xmlns:w="http://schemas.openxmlformats.org/wordprocessingml/2006/main" xmlns:w14="http://schemas.microsoft.com/office/word/2010/wordml" xmlns:wpg="http://schemas.microsoft.com/office/word/2010/wordprocessingGroup" xmlns:wpi="http://schemas.microsoft.com/office/word/2010/wordprocessingInk" xmlns:wne="http://schemas.microsoft.com/office/word/2006/wordml" xmlns:wps="http://schemas.microsoft.com/office/word/2010/wordprocessingShape" mc:Ignorable="w14 wp14">
+<w:hdr xmlns:wpc="http://schemas.microsoft.com/office/word/2010/wordprocessingCanvas" xmlns:mo="http://schemas.microsoft.com/office/mac/office/2008/main" xmlns:mc="http://schemas.openxmlformats.org/markup-compatibility/2006" xmlns:mv="urn:schemas-microsoft-com:mac:vml" xmlns:o="urn:schemas-microsoft-com:office:office" xmlns:r="http://schemas.openxmlformats.org/officeDocument/2006/relationships" xmlns:m="http://schemas.openxmlformats.org/officeDocument/2006/math" xmlns:v="urn:schemas-microsoft-com:vml" xmlns:wp14="http://schemas.microsoft.com/office/word/2010/wordprocessingDrawing" xmlns:wp="http://schemas.openxmlformats.org/drawingml/2006/wordprocessingDrawing" xmlns:w10="urn:schemas-microsoft-com:office:word" xmlns:w="http://schemas.openxmlformats.org/wordprocessingml/2006/main" xmlns:w14="http://schemas.microsoft.com/office/word/2010/wordml" xmlns:w15="http://schemas.microsoft.com/office/word/2012/wordml" xmlns:wpg="http://schemas.microsoft.com/office/word/2010/wordprocessingGroup" xmlns:wpi="http://schemas.microsoft.com/office/word/2010/wordprocessingInk" xmlns:wne="http://schemas.microsoft.com/office/word/2006/wordml" xmlns:wps="http://schemas.microsoft.com/office/word/2010/wordprocessingShape" mc:Ignorable="w14 w15 wp14">
   <w:p>
     <w:pPr>
       <w:pStyle w:val="Header"/>
@@ -1172,7 +1165,7 @@
 </file>
 
 <file path=word/numbering.xml><?xml version="1.0" encoding="utf-8"?>
-<w:numbering xmlns:wpc="http://schemas.microsoft.com/office/word/2010/wordprocessingCanvas" xmlns:mo="http://schemas.microsoft.com/office/mac/office/2008/main" xmlns:mc="http://schemas.openxmlformats.org/markup-compatibility/2006" xmlns:mv="urn:schemas-microsoft-com:mac:vml" xmlns:o="urn:schemas-microsoft-com:office:office" xmlns:r="http://schemas.openxmlformats.org/officeDocument/2006/relationships" xmlns:m="http://schemas.openxmlformats.org/officeDocument/2006/math" xmlns:v="urn:schemas-microsoft-com:vml" xmlns:wp14="http://schemas.microsoft.com/office/word/2010/wordprocessingDrawing" xmlns:wp="http://schemas.openxmlformats.org/drawingml/2006/wordprocessingDrawing" xmlns:w10="urn:schemas-microsoft-com:office:word" xmlns:w="http://schemas.openxmlformats.org/wordprocessingml/2006/main" xmlns:w14="http://schemas.microsoft.com/office/word/2010/wordml" xmlns:wpg="http://schemas.microsoft.com/office/word/2010/wordprocessingGroup" xmlns:wpi="http://schemas.microsoft.com/office/word/2010/wordprocessingInk" xmlns:wne="http://schemas.microsoft.com/office/word/2006/wordml" xmlns:wps="http://schemas.microsoft.com/office/word/2010/wordprocessingShape" mc:Ignorable="w14 wp14">
+<w:numbering xmlns:wpc="http://schemas.microsoft.com/office/word/2010/wordprocessingCanvas" xmlns:mo="http://schemas.microsoft.com/office/mac/office/2008/main" xmlns:mc="http://schemas.openxmlformats.org/markup-compatibility/2006" xmlns:mv="urn:schemas-microsoft-com:mac:vml" xmlns:o="urn:schemas-microsoft-com:office:office" xmlns:r="http://schemas.openxmlformats.org/officeDocument/2006/relationships" xmlns:m="http://schemas.openxmlformats.org/officeDocument/2006/math" xmlns:v="urn:schemas-microsoft-com:vml" xmlns:wp14="http://schemas.microsoft.com/office/word/2010/wordprocessingDrawing" xmlns:wp="http://schemas.openxmlformats.org/drawingml/2006/wordprocessingDrawing" xmlns:w10="urn:schemas-microsoft-com:office:word" xmlns:w="http://schemas.openxmlformats.org/wordprocessingml/2006/main" xmlns:w14="http://schemas.microsoft.com/office/word/2010/wordml" xmlns:w15="http://schemas.microsoft.com/office/word/2012/wordml" xmlns:wpg="http://schemas.microsoft.com/office/word/2010/wordprocessingGroup" xmlns:wpi="http://schemas.microsoft.com/office/word/2010/wordprocessingInk" xmlns:wne="http://schemas.microsoft.com/office/word/2006/wordml" xmlns:wps="http://schemas.microsoft.com/office/word/2010/wordprocessingShape" mc:Ignorable="w14 w15 wp14">
   <w:abstractNum w:abstractNumId="0">
     <w:nsid w:val="FFFFFF7C"/>
     <w:multiLevelType w:val="singleLevel"/>
@@ -1509,7 +1502,7 @@
 </file>
 
 <file path=word/styles.xml><?xml version="1.0" encoding="utf-8"?>
-<w:styles xmlns:mc="http://schemas.openxmlformats.org/markup-compatibility/2006" xmlns:r="http://schemas.openxmlformats.org/officeDocument/2006/relationships" xmlns:w="http://schemas.openxmlformats.org/wordprocessingml/2006/main" xmlns:w14="http://schemas.microsoft.com/office/word/2010/wordml" mc:Ignorable="w14">
+<w:styles xmlns:mc="http://schemas.openxmlformats.org/markup-compatibility/2006" xmlns:r="http://schemas.openxmlformats.org/officeDocument/2006/relationships" xmlns:w="http://schemas.openxmlformats.org/wordprocessingml/2006/main" xmlns:w14="http://schemas.microsoft.com/office/word/2010/wordml" xmlns:w15="http://schemas.microsoft.com/office/word/2012/wordml" mc:Ignorable="w14 w15">
   <w:docDefaults>
     <w:rPrDefault>
       <w:rPr>
@@ -1525,210 +1518,387 @@
       </w:pPr>
     </w:pPrDefault>
   </w:docDefaults>
-  <w:latentStyles w:defLockedState="0" w:defUIPriority="99" w:defSemiHidden="1" w:defUnhideWhenUsed="0" w:defQFormat="0" w:count="276">
-    <w:lsdException w:name="Normal" w:semiHidden="0" w:uiPriority="0" w:qFormat="1"/>
-    <w:lsdException w:name="heading 1" w:semiHidden="0" w:uiPriority="9" w:qFormat="1"/>
-    <w:lsdException w:name="heading 2" w:uiPriority="9" w:unhideWhenUsed="1" w:qFormat="1"/>
-    <w:lsdException w:name="heading 3" w:uiPriority="9" w:unhideWhenUsed="1" w:qFormat="1"/>
-    <w:lsdException w:name="heading 4" w:uiPriority="9" w:unhideWhenUsed="1" w:qFormat="1"/>
-    <w:lsdException w:name="heading 5" w:uiPriority="9" w:unhideWhenUsed="1" w:qFormat="1"/>
-    <w:lsdException w:name="heading 6" w:uiPriority="9" w:unhideWhenUsed="1" w:qFormat="1"/>
-    <w:lsdException w:name="heading 7" w:uiPriority="9" w:unhideWhenUsed="1" w:qFormat="1"/>
-    <w:lsdException w:name="heading 8" w:uiPriority="9" w:unhideWhenUsed="1" w:qFormat="1"/>
-    <w:lsdException w:name="heading 9" w:uiPriority="9" w:unhideWhenUsed="1" w:qFormat="1"/>
-    <w:lsdException w:name="toc 1" w:uiPriority="39" w:unhideWhenUsed="1"/>
-    <w:lsdException w:name="toc 2" w:uiPriority="39" w:unhideWhenUsed="1"/>
-    <w:lsdException w:name="toc 3" w:uiPriority="39" w:unhideWhenUsed="1"/>
-    <w:lsdException w:name="toc 4" w:uiPriority="39" w:unhideWhenUsed="1"/>
-    <w:lsdException w:name="toc 5" w:uiPriority="39" w:unhideWhenUsed="1"/>
-    <w:lsdException w:name="toc 6" w:uiPriority="39" w:unhideWhenUsed="1"/>
-    <w:lsdException w:name="toc 7" w:uiPriority="39" w:unhideWhenUsed="1"/>
-    <w:lsdException w:name="toc 8" w:uiPriority="39" w:unhideWhenUsed="1"/>
-    <w:lsdException w:name="toc 9" w:uiPriority="39" w:unhideWhenUsed="1"/>
-    <w:lsdException w:name="Normal Indent" w:unhideWhenUsed="1"/>
-    <w:lsdException w:name="header" w:unhideWhenUsed="1"/>
-    <w:lsdException w:name="footer" w:unhideWhenUsed="1"/>
-    <w:lsdException w:name="caption" w:uiPriority="35" w:qFormat="1"/>
-    <w:lsdException w:name="List" w:unhideWhenUsed="1"/>
-    <w:lsdException w:name="List 2" w:unhideWhenUsed="1"/>
-    <w:lsdException w:name="List 3" w:unhideWhenUsed="1"/>
-    <w:lsdException w:name="List 4" w:unhideWhenUsed="1"/>
-    <w:lsdException w:name="List 5" w:unhideWhenUsed="1"/>
-    <w:lsdException w:name="Title" w:uiPriority="10" w:qFormat="1"/>
-    <w:lsdException w:name="Default Paragraph Font" w:uiPriority="1" w:unhideWhenUsed="1"/>
+  <w:latentStyles w:defLockedState="0" w:defUIPriority="99" w:defSemiHidden="0" w:defUnhideWhenUsed="0" w:defQFormat="0" w:count="380">
+    <w:lsdException w:name="Normal" w:uiPriority="0" w:qFormat="1"/>
+    <w:lsdException w:name="heading 1" w:uiPriority="9" w:qFormat="1"/>
+    <w:lsdException w:name="heading 2" w:semiHidden="1" w:uiPriority="9" w:unhideWhenUsed="1" w:qFormat="1"/>
+    <w:lsdException w:name="heading 3" w:semiHidden="1" w:uiPriority="9" w:unhideWhenUsed="1" w:qFormat="1"/>
+    <w:lsdException w:name="heading 4" w:semiHidden="1" w:uiPriority="9" w:unhideWhenUsed="1" w:qFormat="1"/>
+    <w:lsdException w:name="heading 5" w:semiHidden="1" w:uiPriority="9" w:unhideWhenUsed="1" w:qFormat="1"/>
+    <w:lsdException w:name="heading 6" w:semiHidden="1" w:uiPriority="9" w:unhideWhenUsed="1" w:qFormat="1"/>
+    <w:lsdException w:name="heading 7" w:semiHidden="1" w:uiPriority="9" w:unhideWhenUsed="1" w:qFormat="1"/>
+    <w:lsdException w:name="heading 8" w:semiHidden="1" w:uiPriority="9" w:unhideWhenUsed="1" w:qFormat="1"/>
+    <w:lsdException w:name="heading 9" w:semiHidden="1" w:uiPriority="9" w:unhideWhenUsed="1" w:qFormat="1"/>
+    <w:lsdException w:name="index 1" w:semiHidden="1" w:unhideWhenUsed="1"/>
+    <w:lsdException w:name="index 2" w:semiHidden="1" w:unhideWhenUsed="1"/>
+    <w:lsdException w:name="index 3" w:semiHidden="1" w:unhideWhenUsed="1"/>
+    <w:lsdException w:name="index 4" w:semiHidden="1" w:unhideWhenUsed="1"/>
+    <w:lsdException w:name="index 5" w:semiHidden="1" w:unhideWhenUsed="1"/>
+    <w:lsdException w:name="index 6" w:semiHidden="1" w:unhideWhenUsed="1"/>
+    <w:lsdException w:name="index 7" w:semiHidden="1" w:unhideWhenUsed="1"/>
+    <w:lsdException w:name="index 8" w:semiHidden="1" w:unhideWhenUsed="1"/>
+    <w:lsdException w:name="index 9" w:semiHidden="1" w:unhideWhenUsed="1"/>
+    <w:lsdException w:name="toc 1" w:semiHidden="1" w:uiPriority="39" w:unhideWhenUsed="1"/>
+    <w:lsdException w:name="toc 2" w:semiHidden="1" w:uiPriority="39" w:unhideWhenUsed="1"/>
+    <w:lsdException w:name="toc 3" w:semiHidden="1" w:uiPriority="39" w:unhideWhenUsed="1"/>
+    <w:lsdException w:name="toc 4" w:semiHidden="1" w:uiPriority="39" w:unhideWhenUsed="1"/>
+    <w:lsdException w:name="toc 5" w:semiHidden="1" w:uiPriority="39" w:unhideWhenUsed="1"/>
+    <w:lsdException w:name="toc 6" w:semiHidden="1" w:uiPriority="39" w:unhideWhenUsed="1"/>
+    <w:lsdException w:name="toc 7" w:semiHidden="1" w:uiPriority="39" w:unhideWhenUsed="1"/>
+    <w:lsdException w:name="toc 8" w:semiHidden="1" w:uiPriority="39" w:unhideWhenUsed="1"/>
+    <w:lsdException w:name="toc 9" w:semiHidden="1" w:uiPriority="39" w:unhideWhenUsed="1"/>
+    <w:lsdException w:name="Normal Indent" w:semiHidden="1" w:unhideWhenUsed="1"/>
+    <w:lsdException w:name="footnote text" w:semiHidden="1" w:unhideWhenUsed="1"/>
+    <w:lsdException w:name="annotation text" w:semiHidden="1" w:unhideWhenUsed="1"/>
+    <w:lsdException w:name="header" w:semiHidden="1" w:unhideWhenUsed="1"/>
+    <w:lsdException w:name="footer" w:semiHidden="1" w:unhideWhenUsed="1"/>
+    <w:lsdException w:name="index heading" w:semiHidden="1" w:unhideWhenUsed="1"/>
+    <w:lsdException w:name="caption" w:semiHidden="1" w:uiPriority="35" w:unhideWhenUsed="1" w:qFormat="1"/>
+    <w:lsdException w:name="table of figures" w:semiHidden="1" w:unhideWhenUsed="1"/>
+    <w:lsdException w:name="envelope address" w:semiHidden="1" w:unhideWhenUsed="1"/>
+    <w:lsdException w:name="envelope return" w:semiHidden="1" w:unhideWhenUsed="1"/>
+    <w:lsdException w:name="footnote reference" w:semiHidden="1" w:unhideWhenUsed="1"/>
+    <w:lsdException w:name="annotation reference" w:semiHidden="1" w:unhideWhenUsed="1"/>
+    <w:lsdException w:name="line number" w:semiHidden="1" w:unhideWhenUsed="1"/>
+    <w:lsdException w:name="page number" w:semiHidden="1" w:unhideWhenUsed="1"/>
+    <w:lsdException w:name="endnote reference" w:semiHidden="1" w:unhideWhenUsed="1"/>
+    <w:lsdException w:name="endnote text" w:semiHidden="1" w:unhideWhenUsed="1"/>
+    <w:lsdException w:name="table of authorities" w:semiHidden="1" w:unhideWhenUsed="1"/>
+    <w:lsdException w:name="macro" w:semiHidden="1" w:unhideWhenUsed="1"/>
+    <w:lsdException w:name="toa heading" w:semiHidden="1" w:unhideWhenUsed="1"/>
+    <w:lsdException w:name="List" w:semiHidden="1" w:unhideWhenUsed="1"/>
+    <w:lsdException w:name="List Bullet" w:semiHidden="1" w:unhideWhenUsed="1"/>
+    <w:lsdException w:name="List Number" w:semiHidden="1"/>
+    <w:lsdException w:name="List 2" w:semiHidden="1" w:unhideWhenUsed="1"/>
+    <w:lsdException w:name="List 3" w:semiHidden="1" w:unhideWhenUsed="1"/>
+    <w:lsdException w:name="List 4" w:semiHidden="1" w:unhideWhenUsed="1"/>
+    <w:lsdException w:name="List 5" w:semiHidden="1" w:unhideWhenUsed="1"/>
+    <w:lsdException w:name="List Bullet 2" w:semiHidden="1"/>
+    <w:lsdException w:name="List Bullet 3" w:semiHidden="1"/>
+    <w:lsdException w:name="List Bullet 4" w:semiHidden="1"/>
+    <w:lsdException w:name="List Bullet 5" w:semiHidden="1"/>
+    <w:lsdException w:name="List Number 2" w:semiHidden="1"/>
+    <w:lsdException w:name="List Number 3" w:semiHidden="1"/>
+    <w:lsdException w:name="List Number 4" w:semiHidden="1"/>
+    <w:lsdException w:name="List Number 5" w:semiHidden="1"/>
+    <w:lsdException w:name="Title" w:semiHidden="1" w:uiPriority="10" w:qFormat="1"/>
+    <w:lsdException w:name="Closing" w:semiHidden="1" w:unhideWhenUsed="1"/>
+    <w:lsdException w:name="Signature" w:semiHidden="1" w:unhideWhenUsed="1"/>
+    <w:lsdException w:name="Default Paragraph Font" w:semiHidden="1" w:uiPriority="1" w:unhideWhenUsed="1"/>
+    <w:lsdException w:name="Body Text" w:semiHidden="1" w:unhideWhenUsed="1"/>
+    <w:lsdException w:name="Body Text Indent" w:semiHidden="1" w:unhideWhenUsed="1"/>
+    <w:lsdException w:name="List Continue" w:semiHidden="1" w:unhideWhenUsed="1"/>
+    <w:lsdException w:name="List Continue 2" w:semiHidden="1" w:unhideWhenUsed="1"/>
+    <w:lsdException w:name="List Continue 3" w:semiHidden="1" w:unhideWhenUsed="1"/>
+    <w:lsdException w:name="List Continue 4" w:semiHidden="1" w:unhideWhenUsed="1"/>
+    <w:lsdException w:name="List Continue 5" w:semiHidden="1" w:unhideWhenUsed="1"/>
+    <w:lsdException w:name="Message Header" w:semiHidden="1" w:unhideWhenUsed="1"/>
     <w:lsdException w:name="Subtitle" w:uiPriority="11" w:qFormat="1"/>
-    <w:lsdException w:name="Hyperlink" w:uiPriority="0"/>
+    <w:lsdException w:name="Salutation" w:semiHidden="1" w:unhideWhenUsed="1"/>
+    <w:lsdException w:name="Date" w:semiHidden="1" w:unhideWhenUsed="1"/>
+    <w:lsdException w:name="Body Text First Indent" w:semiHidden="1" w:unhideWhenUsed="1"/>
+    <w:lsdException w:name="Body Text First Indent 2" w:semiHidden="1" w:unhideWhenUsed="1"/>
+    <w:lsdException w:name="Note Heading" w:semiHidden="1" w:unhideWhenUsed="1"/>
+    <w:lsdException w:name="Body Text 2" w:semiHidden="1" w:unhideWhenUsed="1"/>
+    <w:lsdException w:name="Body Text 3" w:semiHidden="1" w:unhideWhenUsed="1"/>
+    <w:lsdException w:name="Body Text Indent 2" w:semiHidden="1" w:unhideWhenUsed="1"/>
+    <w:lsdException w:name="Body Text Indent 3" w:semiHidden="1"/>
+    <w:lsdException w:name="Block Text" w:semiHidden="1"/>
+    <w:lsdException w:name="Hyperlink" w:semiHidden="1" w:uiPriority="0"/>
+    <w:lsdException w:name="FollowedHyperlink" w:semiHidden="1"/>
     <w:lsdException w:name="Strong" w:uiPriority="22" w:qFormat="1"/>
     <w:lsdException w:name="Emphasis" w:uiPriority="20" w:qFormat="1"/>
-    <w:lsdException w:name="HTML Top of Form" w:unhideWhenUsed="1"/>
-    <w:lsdException w:name="HTML Bottom of Form" w:unhideWhenUsed="1"/>
-    <w:lsdException w:name="Normal Table" w:unhideWhenUsed="1"/>
-    <w:lsdException w:name="No List" w:unhideWhenUsed="1"/>
-    <w:lsdException w:name="Outline List 1" w:unhideWhenUsed="1"/>
-    <w:lsdException w:name="Outline List 2" w:unhideWhenUsed="1"/>
-    <w:lsdException w:name="Outline List 3" w:unhideWhenUsed="1"/>
-    <w:lsdException w:name="Table Simple 1" w:unhideWhenUsed="1"/>
-    <w:lsdException w:name="Table Simple 2" w:unhideWhenUsed="1"/>
-    <w:lsdException w:name="Table Simple 3" w:unhideWhenUsed="1"/>
-    <w:lsdException w:name="Table Classic 1" w:unhideWhenUsed="1"/>
-    <w:lsdException w:name="Table Classic 2" w:unhideWhenUsed="1"/>
-    <w:lsdException w:name="Table Classic 3" w:unhideWhenUsed="1"/>
-    <w:lsdException w:name="Table Classic 4" w:unhideWhenUsed="1"/>
-    <w:lsdException w:name="Table Colorful 1" w:unhideWhenUsed="1"/>
-    <w:lsdException w:name="Table Colorful 2" w:unhideWhenUsed="1"/>
-    <w:lsdException w:name="Table Colorful 3" w:unhideWhenUsed="1"/>
-    <w:lsdException w:name="Table Columns 1" w:unhideWhenUsed="1"/>
-    <w:lsdException w:name="Table Columns 2" w:unhideWhenUsed="1"/>
-    <w:lsdException w:name="Table Columns 3" w:unhideWhenUsed="1"/>
-    <w:lsdException w:name="Table Columns 4" w:unhideWhenUsed="1"/>
-    <w:lsdException w:name="Table Columns 5" w:unhideWhenUsed="1"/>
-    <w:lsdException w:name="Table Grid 1" w:unhideWhenUsed="1"/>
-    <w:lsdException w:name="Table Grid 2" w:unhideWhenUsed="1"/>
-    <w:lsdException w:name="Table Grid 3" w:unhideWhenUsed="1"/>
-    <w:lsdException w:name="Table Grid 4" w:unhideWhenUsed="1"/>
-    <w:lsdException w:name="Table Grid 5" w:unhideWhenUsed="1"/>
-    <w:lsdException w:name="Table Grid 6" w:unhideWhenUsed="1"/>
-    <w:lsdException w:name="Table Grid 7" w:unhideWhenUsed="1"/>
-    <w:lsdException w:name="Table Grid 8" w:unhideWhenUsed="1"/>
-    <w:lsdException w:name="Table List 1" w:unhideWhenUsed="1"/>
-    <w:lsdException w:name="Table List 2" w:unhideWhenUsed="1"/>
-    <w:lsdException w:name="Table List 3" w:unhideWhenUsed="1"/>
-    <w:lsdException w:name="Table List 4" w:unhideWhenUsed="1"/>
-    <w:lsdException w:name="Table List 5" w:unhideWhenUsed="1"/>
-    <w:lsdException w:name="Table List 6" w:unhideWhenUsed="1"/>
-    <w:lsdException w:name="Table List 7" w:unhideWhenUsed="1"/>
-    <w:lsdException w:name="Table List 8" w:unhideWhenUsed="1"/>
-    <w:lsdException w:name="Table 3D effects 1" w:unhideWhenUsed="1"/>
-    <w:lsdException w:name="Table 3D effects 2" w:unhideWhenUsed="1"/>
-    <w:lsdException w:name="Table 3D effects 3" w:unhideWhenUsed="1"/>
-    <w:lsdException w:name="Table Contemporary" w:unhideWhenUsed="1"/>
-    <w:lsdException w:name="Table Elegant" w:unhideWhenUsed="1"/>
-    <w:lsdException w:name="Table Professional" w:unhideWhenUsed="1"/>
-    <w:lsdException w:name="Table Subtle 1" w:unhideWhenUsed="1"/>
-    <w:lsdException w:name="Table Subtle 2" w:unhideWhenUsed="1"/>
-    <w:lsdException w:name="Table Web 1" w:unhideWhenUsed="1"/>
-    <w:lsdException w:name="Table Web 2" w:unhideWhenUsed="1"/>
-    <w:lsdException w:name="Table Web 3" w:unhideWhenUsed="1"/>
-    <w:lsdException w:name="Table Grid" w:semiHidden="0" w:uiPriority="59"/>
-    <w:lsdException w:name="Table Theme" w:unhideWhenUsed="1"/>
-    <w:lsdException w:name="Note Level 1" w:semiHidden="0"/>
-    <w:lsdException w:name="Note Level 2" w:semiHidden="0"/>
-    <w:lsdException w:name="Note Level 3" w:semiHidden="0"/>
-    <w:lsdException w:name="Note Level 4" w:semiHidden="0"/>
-    <w:lsdException w:name="Note Level 5" w:semiHidden="0"/>
-    <w:lsdException w:name="Note Level 6" w:semiHidden="0"/>
-    <w:lsdException w:name="Note Level 7" w:semiHidden="0"/>
-    <w:lsdException w:name="Note Level 8" w:semiHidden="0"/>
-    <w:lsdException w:name="Note Level 9" w:semiHidden="0"/>
-    <w:lsdException w:name="No Spacing" w:uiPriority="1" w:qFormat="1"/>
-    <w:lsdException w:name="Light Shading" w:semiHidden="0" w:uiPriority="60"/>
-    <w:lsdException w:name="Light List" w:semiHidden="0" w:uiPriority="61"/>
-    <w:lsdException w:name="Light Grid" w:semiHidden="0" w:uiPriority="62"/>
-    <w:lsdException w:name="Medium Shading 1" w:semiHidden="0" w:uiPriority="63"/>
-    <w:lsdException w:name="Medium Shading 2" w:semiHidden="0" w:uiPriority="64"/>
-    <w:lsdException w:name="Medium List 1" w:semiHidden="0" w:uiPriority="65"/>
-    <w:lsdException w:name="Medium List 2" w:semiHidden="0" w:uiPriority="66"/>
-    <w:lsdException w:name="Medium Grid 1" w:semiHidden="0" w:uiPriority="67"/>
-    <w:lsdException w:name="Medium Grid 2" w:semiHidden="0" w:uiPriority="68"/>
-    <w:lsdException w:name="Medium Grid 3" w:semiHidden="0" w:uiPriority="69"/>
-    <w:lsdException w:name="Dark List" w:semiHidden="0" w:uiPriority="70"/>
-    <w:lsdException w:name="Colorful Shading" w:semiHidden="0" w:uiPriority="71"/>
-    <w:lsdException w:name="Colorful List" w:semiHidden="0" w:uiPriority="72"/>
-    <w:lsdException w:name="Colorful Grid" w:semiHidden="0" w:uiPriority="73"/>
-    <w:lsdException w:name="Light Shading Accent 1" w:semiHidden="0" w:uiPriority="60"/>
-    <w:lsdException w:name="Light List Accent 1" w:semiHidden="0" w:uiPriority="61"/>
-    <w:lsdException w:name="Light Grid Accent 1" w:semiHidden="0" w:uiPriority="62"/>
-    <w:lsdException w:name="Medium Shading 1 Accent 1" w:semiHidden="0" w:uiPriority="63"/>
-    <w:lsdException w:name="Medium Shading 2 Accent 1" w:semiHidden="0" w:uiPriority="64"/>
-    <w:lsdException w:name="Medium List 1 Accent 1" w:semiHidden="0" w:uiPriority="65"/>
+    <w:lsdException w:name="Document Map" w:semiHidden="1" w:unhideWhenUsed="1"/>
+    <w:lsdException w:name="Plain Text" w:semiHidden="1" w:unhideWhenUsed="1"/>
+    <w:lsdException w:name="E-mail Signature" w:semiHidden="1" w:unhideWhenUsed="1"/>
+    <w:lsdException w:name="HTML Top of Form" w:semiHidden="1" w:unhideWhenUsed="1"/>
+    <w:lsdException w:name="HTML Bottom of Form" w:semiHidden="1" w:unhideWhenUsed="1"/>
+    <w:lsdException w:name="Normal (Web)" w:semiHidden="1" w:unhideWhenUsed="1"/>
+    <w:lsdException w:name="HTML Acronym" w:semiHidden="1" w:unhideWhenUsed="1"/>
+    <w:lsdException w:name="HTML Address" w:semiHidden="1" w:unhideWhenUsed="1"/>
+    <w:lsdException w:name="HTML Cite" w:semiHidden="1" w:unhideWhenUsed="1"/>
+    <w:lsdException w:name="HTML Code" w:semiHidden="1" w:unhideWhenUsed="1"/>
+    <w:lsdException w:name="HTML Definition" w:semiHidden="1" w:unhideWhenUsed="1"/>
+    <w:lsdException w:name="HTML Keyboard" w:semiHidden="1" w:unhideWhenUsed="1"/>
+    <w:lsdException w:name="HTML Preformatted" w:semiHidden="1" w:unhideWhenUsed="1"/>
+    <w:lsdException w:name="HTML Sample" w:semiHidden="1" w:unhideWhenUsed="1"/>
+    <w:lsdException w:name="HTML Typewriter" w:semiHidden="1" w:unhideWhenUsed="1"/>
+    <w:lsdException w:name="HTML Variable" w:semiHidden="1" w:unhideWhenUsed="1"/>
+    <w:lsdException w:name="Normal Table" w:semiHidden="1" w:unhideWhenUsed="1"/>
+    <w:lsdException w:name="annotation subject" w:semiHidden="1" w:unhideWhenUsed="1"/>
+    <w:lsdException w:name="No List" w:semiHidden="1" w:unhideWhenUsed="1"/>
+    <w:lsdException w:name="Outline List 1" w:semiHidden="1" w:unhideWhenUsed="1"/>
+    <w:lsdException w:name="Outline List 2" w:semiHidden="1" w:unhideWhenUsed="1"/>
+    <w:lsdException w:name="Outline List 3" w:semiHidden="1" w:unhideWhenUsed="1"/>
+    <w:lsdException w:name="Table Simple 1" w:semiHidden="1" w:unhideWhenUsed="1"/>
+    <w:lsdException w:name="Table Simple 2" w:semiHidden="1" w:unhideWhenUsed="1"/>
+    <w:lsdException w:name="Table Simple 3" w:semiHidden="1" w:unhideWhenUsed="1"/>
+    <w:lsdException w:name="Table Classic 1" w:semiHidden="1" w:unhideWhenUsed="1"/>
+    <w:lsdException w:name="Table Classic 2" w:semiHidden="1" w:unhideWhenUsed="1"/>
+    <w:lsdException w:name="Table Classic 3" w:semiHidden="1" w:unhideWhenUsed="1"/>
+    <w:lsdException w:name="Table Classic 4" w:semiHidden="1" w:unhideWhenUsed="1"/>
+    <w:lsdException w:name="Table Colorful 1" w:semiHidden="1" w:unhideWhenUsed="1"/>
+    <w:lsdException w:name="Table Colorful 2" w:semiHidden="1" w:unhideWhenUsed="1"/>
+    <w:lsdException w:name="Table Colorful 3" w:semiHidden="1" w:unhideWhenUsed="1"/>
+    <w:lsdException w:name="Table Columns 1" w:semiHidden="1" w:unhideWhenUsed="1"/>
+    <w:lsdException w:name="Table Columns 2" w:semiHidden="1" w:unhideWhenUsed="1"/>
+    <w:lsdException w:name="Table Columns 3" w:semiHidden="1" w:unhideWhenUsed="1"/>
+    <w:lsdException w:name="Table Columns 4" w:semiHidden="1" w:unhideWhenUsed="1"/>
+    <w:lsdException w:name="Table Columns 5" w:semiHidden="1" w:unhideWhenUsed="1"/>
+    <w:lsdException w:name="Table Grid 1" w:semiHidden="1" w:unhideWhenUsed="1"/>
+    <w:lsdException w:name="Table Grid 2" w:semiHidden="1" w:unhideWhenUsed="1"/>
+    <w:lsdException w:name="Table Grid 3" w:semiHidden="1" w:unhideWhenUsed="1"/>
+    <w:lsdException w:name="Table Grid 4" w:semiHidden="1" w:unhideWhenUsed="1"/>
+    <w:lsdException w:name="Table Grid 5" w:semiHidden="1" w:unhideWhenUsed="1"/>
+    <w:lsdException w:name="Table Grid 6" w:semiHidden="1" w:unhideWhenUsed="1"/>
+    <w:lsdException w:name="Table Grid 7" w:semiHidden="1" w:unhideWhenUsed="1"/>
+    <w:lsdException w:name="Table Grid 8" w:semiHidden="1" w:unhideWhenUsed="1"/>
+    <w:lsdException w:name="Table List 1" w:semiHidden="1" w:unhideWhenUsed="1"/>
+    <w:lsdException w:name="Table List 2" w:semiHidden="1" w:unhideWhenUsed="1"/>
+    <w:lsdException w:name="Table List 3" w:semiHidden="1" w:unhideWhenUsed="1"/>
+    <w:lsdException w:name="Table List 4" w:semiHidden="1" w:unhideWhenUsed="1"/>
+    <w:lsdException w:name="Table List 5" w:semiHidden="1" w:unhideWhenUsed="1"/>
+    <w:lsdException w:name="Table List 6" w:semiHidden="1" w:unhideWhenUsed="1"/>
+    <w:lsdException w:name="Table List 7" w:semiHidden="1" w:unhideWhenUsed="1"/>
+    <w:lsdException w:name="Table List 8" w:semiHidden="1" w:unhideWhenUsed="1"/>
+    <w:lsdException w:name="Table 3D effects 1" w:semiHidden="1" w:unhideWhenUsed="1"/>
+    <w:lsdException w:name="Table 3D effects 2" w:semiHidden="1" w:unhideWhenUsed="1"/>
+    <w:lsdException w:name="Table 3D effects 3" w:semiHidden="1" w:unhideWhenUsed="1"/>
+    <w:lsdException w:name="Table Contemporary" w:semiHidden="1" w:unhideWhenUsed="1"/>
+    <w:lsdException w:name="Table Elegant" w:semiHidden="1" w:unhideWhenUsed="1"/>
+    <w:lsdException w:name="Table Professional" w:semiHidden="1" w:unhideWhenUsed="1"/>
+    <w:lsdException w:name="Table Subtle 1" w:semiHidden="1" w:unhideWhenUsed="1"/>
+    <w:lsdException w:name="Table Subtle 2" w:semiHidden="1" w:unhideWhenUsed="1"/>
+    <w:lsdException w:name="Table Web 1" w:semiHidden="1" w:unhideWhenUsed="1"/>
+    <w:lsdException w:name="Table Web 2" w:semiHidden="1" w:unhideWhenUsed="1"/>
+    <w:lsdException w:name="Table Web 3" w:semiHidden="1" w:unhideWhenUsed="1"/>
+    <w:lsdException w:name="Balloon Text" w:semiHidden="1" w:unhideWhenUsed="1"/>
+    <w:lsdException w:name="Table Grid" w:uiPriority="59"/>
+    <w:lsdException w:name="Table Theme" w:semiHidden="1" w:unhideWhenUsed="1"/>
+    <w:lsdException w:name="Note Level 1" w:unhideWhenUsed="1"/>
+    <w:lsdException w:name="Note Level 2" w:unhideWhenUsed="1"/>
+    <w:lsdException w:name="Note Level 3" w:unhideWhenUsed="1"/>
+    <w:lsdException w:name="Note Level 4" w:unhideWhenUsed="1"/>
+    <w:lsdException w:name="Note Level 5" w:unhideWhenUsed="1"/>
+    <w:lsdException w:name="Note Level 6" w:unhideWhenUsed="1"/>
+    <w:lsdException w:name="Note Level 7" w:unhideWhenUsed="1"/>
+    <w:lsdException w:name="Note Level 8" w:unhideWhenUsed="1"/>
+    <w:lsdException w:name="Note Level 9" w:unhideWhenUsed="1"/>
+    <w:lsdException w:name="Placeholder Text" w:semiHidden="1"/>
+    <w:lsdException w:name="No Spacing" w:semiHidden="1" w:uiPriority="1" w:qFormat="1"/>
+    <w:lsdException w:name="Light Shading" w:uiPriority="60"/>
+    <w:lsdException w:name="Light List" w:uiPriority="61"/>
+    <w:lsdException w:name="Light Grid" w:uiPriority="62"/>
+    <w:lsdException w:name="Medium Shading 1" w:uiPriority="63"/>
+    <w:lsdException w:name="Medium Shading 2" w:uiPriority="64"/>
+    <w:lsdException w:name="Medium List 1" w:uiPriority="65"/>
+    <w:lsdException w:name="Medium List 2" w:uiPriority="66"/>
+    <w:lsdException w:name="Medium Grid 1" w:uiPriority="67"/>
+    <w:lsdException w:name="Medium Grid 2" w:uiPriority="68"/>
+    <w:lsdException w:name="Medium Grid 3" w:uiPriority="69"/>
+    <w:lsdException w:name="Dark List" w:uiPriority="70"/>
+    <w:lsdException w:name="Colorful Shading" w:uiPriority="71"/>
+    <w:lsdException w:name="Colorful List" w:uiPriority="72"/>
+    <w:lsdException w:name="Colorful Grid" w:uiPriority="73"/>
+    <w:lsdException w:name="Light Shading Accent 1" w:uiPriority="60"/>
+    <w:lsdException w:name="Light List Accent 1" w:uiPriority="61"/>
+    <w:lsdException w:name="Light Grid Accent 1" w:uiPriority="62"/>
+    <w:lsdException w:name="Medium Shading 1 Accent 1" w:uiPriority="63"/>
+    <w:lsdException w:name="Medium Shading 2 Accent 1" w:uiPriority="64"/>
+    <w:lsdException w:name="Medium List 1 Accent 1" w:uiPriority="65"/>
+    <w:lsdException w:name="Revision" w:semiHidden="1"/>
     <w:lsdException w:name="List Paragraph" w:uiPriority="34" w:qFormat="1"/>
     <w:lsdException w:name="Quote" w:uiPriority="29" w:qFormat="1"/>
     <w:lsdException w:name="Intense Quote" w:uiPriority="30" w:qFormat="1"/>
-    <w:lsdException w:name="Medium List 2 Accent 1" w:semiHidden="0" w:uiPriority="66"/>
-    <w:lsdException w:name="Medium Grid 1 Accent 1" w:semiHidden="0" w:uiPriority="67"/>
-    <w:lsdException w:name="Medium Grid 2 Accent 1" w:semiHidden="0" w:uiPriority="68"/>
-    <w:lsdException w:name="Medium Grid 3 Accent 1" w:semiHidden="0" w:uiPriority="69"/>
-    <w:lsdException w:name="Dark List Accent 1" w:semiHidden="0" w:uiPriority="70"/>
-    <w:lsdException w:name="Colorful Shading Accent 1" w:semiHidden="0" w:uiPriority="71"/>
-    <w:lsdException w:name="Colorful List Accent 1" w:semiHidden="0" w:uiPriority="72"/>
-    <w:lsdException w:name="Colorful Grid Accent 1" w:semiHidden="0" w:uiPriority="73"/>
-    <w:lsdException w:name="Light Shading Accent 2" w:semiHidden="0" w:uiPriority="60"/>
-    <w:lsdException w:name="Light List Accent 2" w:semiHidden="0" w:uiPriority="61"/>
-    <w:lsdException w:name="Light Grid Accent 2" w:semiHidden="0" w:uiPriority="62"/>
-    <w:lsdException w:name="Medium Shading 1 Accent 2" w:semiHidden="0" w:uiPriority="63"/>
-    <w:lsdException w:name="Medium Shading 2 Accent 2" w:semiHidden="0" w:uiPriority="64"/>
-    <w:lsdException w:name="Medium List 1 Accent 2" w:semiHidden="0" w:uiPriority="65"/>
-    <w:lsdException w:name="Medium List 2 Accent 2" w:semiHidden="0" w:uiPriority="66"/>
-    <w:lsdException w:name="Medium Grid 1 Accent 2" w:semiHidden="0" w:uiPriority="67"/>
-    <w:lsdException w:name="Medium Grid 2 Accent 2" w:semiHidden="0" w:uiPriority="68"/>
-    <w:lsdException w:name="Medium Grid 3 Accent 2" w:semiHidden="0" w:uiPriority="69"/>
-    <w:lsdException w:name="Dark List Accent 2" w:semiHidden="0" w:uiPriority="70"/>
-    <w:lsdException w:name="Colorful Shading Accent 2" w:semiHidden="0" w:uiPriority="71"/>
-    <w:lsdException w:name="Colorful List Accent 2" w:semiHidden="0" w:uiPriority="72"/>
-    <w:lsdException w:name="Colorful Grid Accent 2" w:semiHidden="0" w:uiPriority="73"/>
-    <w:lsdException w:name="Light Shading Accent 3" w:semiHidden="0" w:uiPriority="60"/>
-    <w:lsdException w:name="Light List Accent 3" w:semiHidden="0" w:uiPriority="61"/>
-    <w:lsdException w:name="Light Grid Accent 3" w:semiHidden="0" w:uiPriority="62"/>
-    <w:lsdException w:name="Medium Shading 1 Accent 3" w:semiHidden="0" w:uiPriority="63"/>
-    <w:lsdException w:name="Medium Shading 2 Accent 3" w:semiHidden="0" w:uiPriority="64"/>
-    <w:lsdException w:name="Medium List 1 Accent 3" w:semiHidden="0" w:uiPriority="65"/>
-    <w:lsdException w:name="Medium List 2 Accent 3" w:semiHidden="0" w:uiPriority="66"/>
-    <w:lsdException w:name="Medium Grid 1 Accent 3" w:semiHidden="0" w:uiPriority="67"/>
-    <w:lsdException w:name="Medium Grid 2 Accent 3" w:semiHidden="0" w:uiPriority="68"/>
-    <w:lsdException w:name="Medium Grid 3 Accent 3" w:semiHidden="0" w:uiPriority="69"/>
-    <w:lsdException w:name="Dark List Accent 3" w:semiHidden="0" w:uiPriority="70"/>
-    <w:lsdException w:name="Colorful Shading Accent 3" w:semiHidden="0" w:uiPriority="71"/>
-    <w:lsdException w:name="Colorful List Accent 3" w:semiHidden="0" w:uiPriority="72"/>
-    <w:lsdException w:name="Colorful Grid Accent 3" w:semiHidden="0" w:uiPriority="73"/>
-    <w:lsdException w:name="Light Shading Accent 4" w:semiHidden="0" w:uiPriority="60"/>
-    <w:lsdException w:name="Light List Accent 4" w:semiHidden="0" w:uiPriority="61"/>
-    <w:lsdException w:name="Light Grid Accent 4" w:semiHidden="0" w:uiPriority="62"/>
-    <w:lsdException w:name="Medium Shading 1 Accent 4" w:semiHidden="0" w:uiPriority="63"/>
-    <w:lsdException w:name="Medium Shading 2 Accent 4" w:semiHidden="0" w:uiPriority="64"/>
-    <w:lsdException w:name="Medium List 1 Accent 4" w:semiHidden="0" w:uiPriority="65"/>
-    <w:lsdException w:name="Medium List 2 Accent 4" w:semiHidden="0" w:uiPriority="66"/>
-    <w:lsdException w:name="Medium Grid 1 Accent 4" w:semiHidden="0" w:uiPriority="67"/>
-    <w:lsdException w:name="Medium Grid 2 Accent 4" w:semiHidden="0" w:uiPriority="68"/>
-    <w:lsdException w:name="Medium Grid 3 Accent 4" w:semiHidden="0" w:uiPriority="69"/>
-    <w:lsdException w:name="Dark List Accent 4" w:semiHidden="0" w:uiPriority="70"/>
-    <w:lsdException w:name="Colorful Shading Accent 4" w:semiHidden="0" w:uiPriority="71"/>
-    <w:lsdException w:name="Colorful List Accent 4" w:semiHidden="0" w:uiPriority="72"/>
-    <w:lsdException w:name="Colorful Grid Accent 4" w:semiHidden="0" w:uiPriority="73"/>
-    <w:lsdException w:name="Light Shading Accent 5" w:semiHidden="0" w:uiPriority="60"/>
-    <w:lsdException w:name="Light List Accent 5" w:semiHidden="0" w:uiPriority="61"/>
-    <w:lsdException w:name="Light Grid Accent 5" w:semiHidden="0" w:uiPriority="62"/>
-    <w:lsdException w:name="Medium Shading 1 Accent 5" w:semiHidden="0" w:uiPriority="63"/>
-    <w:lsdException w:name="Medium Shading 2 Accent 5" w:semiHidden="0" w:uiPriority="64"/>
-    <w:lsdException w:name="Medium List 1 Accent 5" w:semiHidden="0" w:uiPriority="65"/>
-    <w:lsdException w:name="Medium List 2 Accent 5" w:semiHidden="0" w:uiPriority="66"/>
-    <w:lsdException w:name="Medium Grid 1 Accent 5" w:semiHidden="0" w:uiPriority="67"/>
-    <w:lsdException w:name="Medium Grid 2 Accent 5" w:semiHidden="0" w:uiPriority="68"/>
-    <w:lsdException w:name="Medium Grid 3 Accent 5" w:semiHidden="0" w:uiPriority="69"/>
-    <w:lsdException w:name="Dark List Accent 5" w:semiHidden="0" w:uiPriority="70"/>
-    <w:lsdException w:name="Colorful Shading Accent 5" w:semiHidden="0" w:uiPriority="71"/>
-    <w:lsdException w:name="Colorful List Accent 5" w:semiHidden="0" w:uiPriority="72"/>
-    <w:lsdException w:name="Colorful Grid Accent 5" w:semiHidden="0" w:uiPriority="73"/>
-    <w:lsdException w:name="Light Shading Accent 6" w:semiHidden="0" w:uiPriority="60"/>
-    <w:lsdException w:name="Light List Accent 6" w:semiHidden="0" w:uiPriority="61"/>
-    <w:lsdException w:name="Light Grid Accent 6" w:semiHidden="0" w:uiPriority="62"/>
-    <w:lsdException w:name="Medium Shading 1 Accent 6" w:semiHidden="0" w:uiPriority="63"/>
-    <w:lsdException w:name="Medium Shading 2 Accent 6" w:semiHidden="0" w:uiPriority="64"/>
-    <w:lsdException w:name="Medium List 1 Accent 6" w:semiHidden="0" w:uiPriority="65"/>
-    <w:lsdException w:name="Medium List 2 Accent 6" w:semiHidden="0" w:uiPriority="66"/>
-    <w:lsdException w:name="Medium Grid 1 Accent 6" w:semiHidden="0" w:uiPriority="67"/>
-    <w:lsdException w:name="Medium Grid 2 Accent 6" w:semiHidden="0" w:uiPriority="68"/>
-    <w:lsdException w:name="Medium Grid 3 Accent 6" w:semiHidden="0" w:uiPriority="69"/>
-    <w:lsdException w:name="Dark List Accent 6" w:semiHidden="0" w:uiPriority="70"/>
-    <w:lsdException w:name="Colorful Shading Accent 6" w:semiHidden="0" w:uiPriority="71"/>
-    <w:lsdException w:name="Colorful List Accent 6" w:semiHidden="0" w:uiPriority="72"/>
-    <w:lsdException w:name="Colorful Grid Accent 6" w:semiHidden="0" w:uiPriority="73"/>
+    <w:lsdException w:name="Medium List 2 Accent 1" w:uiPriority="66"/>
+    <w:lsdException w:name="Medium Grid 1 Accent 1" w:uiPriority="67"/>
+    <w:lsdException w:name="Medium Grid 2 Accent 1" w:uiPriority="68"/>
+    <w:lsdException w:name="Medium Grid 3 Accent 1" w:uiPriority="69"/>
+    <w:lsdException w:name="Dark List Accent 1" w:uiPriority="70"/>
+    <w:lsdException w:name="Colorful Shading Accent 1" w:uiPriority="71"/>
+    <w:lsdException w:name="Colorful List Accent 1" w:uiPriority="72"/>
+    <w:lsdException w:name="Colorful Grid Accent 1" w:uiPriority="73"/>
+    <w:lsdException w:name="Light Shading Accent 2" w:uiPriority="60"/>
+    <w:lsdException w:name="Light List Accent 2" w:uiPriority="61"/>
+    <w:lsdException w:name="Light Grid Accent 2" w:uiPriority="62"/>
+    <w:lsdException w:name="Medium Shading 1 Accent 2" w:uiPriority="63"/>
+    <w:lsdException w:name="Medium Shading 2 Accent 2" w:uiPriority="64"/>
+    <w:lsdException w:name="Medium List 1 Accent 2" w:uiPriority="65"/>
+    <w:lsdException w:name="Medium List 2 Accent 2" w:uiPriority="66"/>
+    <w:lsdException w:name="Medium Grid 1 Accent 2" w:uiPriority="67"/>
+    <w:lsdException w:name="Medium Grid 2 Accent 2" w:uiPriority="68"/>
+    <w:lsdException w:name="Medium Grid 3 Accent 2" w:uiPriority="69"/>
+    <w:lsdException w:name="Dark List Accent 2" w:uiPriority="70"/>
+    <w:lsdException w:name="Colorful Shading Accent 2" w:uiPriority="71"/>
+    <w:lsdException w:name="Colorful List Accent 2" w:uiPriority="72"/>
+    <w:lsdException w:name="Colorful Grid Accent 2" w:uiPriority="73"/>
+    <w:lsdException w:name="Light Shading Accent 3" w:uiPriority="60"/>
+    <w:lsdException w:name="Light List Accent 3" w:uiPriority="61"/>
+    <w:lsdException w:name="Light Grid Accent 3" w:uiPriority="62"/>
+    <w:lsdException w:name="Medium Shading 1 Accent 3" w:uiPriority="63"/>
+    <w:lsdException w:name="Medium Shading 2 Accent 3" w:uiPriority="64"/>
+    <w:lsdException w:name="Medium List 1 Accent 3" w:uiPriority="65"/>
+    <w:lsdException w:name="Medium List 2 Accent 3" w:uiPriority="66"/>
+    <w:lsdException w:name="Medium Grid 1 Accent 3" w:uiPriority="67"/>
+    <w:lsdException w:name="Medium Grid 2 Accent 3" w:uiPriority="68"/>
+    <w:lsdException w:name="Medium Grid 3 Accent 3" w:uiPriority="69"/>
+    <w:lsdException w:name="Dark List Accent 3" w:uiPriority="70"/>
+    <w:lsdException w:name="Colorful Shading Accent 3" w:uiPriority="71"/>
+    <w:lsdException w:name="Colorful List Accent 3" w:uiPriority="72"/>
+    <w:lsdException w:name="Colorful Grid Accent 3" w:uiPriority="73"/>
+    <w:lsdException w:name="Light Shading Accent 4" w:uiPriority="60"/>
+    <w:lsdException w:name="Light List Accent 4" w:uiPriority="61"/>
+    <w:lsdException w:name="Light Grid Accent 4" w:uiPriority="62"/>
+    <w:lsdException w:name="Medium Shading 1 Accent 4" w:uiPriority="63"/>
+    <w:lsdException w:name="Medium Shading 2 Accent 4" w:uiPriority="64"/>
+    <w:lsdException w:name="Medium List 1 Accent 4" w:uiPriority="65"/>
+    <w:lsdException w:name="Medium List 2 Accent 4" w:uiPriority="66"/>
+    <w:lsdException w:name="Medium Grid 1 Accent 4" w:uiPriority="67"/>
+    <w:lsdException w:name="Medium Grid 2 Accent 4" w:uiPriority="68"/>
+    <w:lsdException w:name="Medium Grid 3 Accent 4" w:uiPriority="69"/>
+    <w:lsdException w:name="Dark List Accent 4" w:uiPriority="70"/>
+    <w:lsdException w:name="Colorful Shading Accent 4" w:uiPriority="71"/>
+    <w:lsdException w:name="Colorful List Accent 4" w:uiPriority="72"/>
+    <w:lsdException w:name="Colorful Grid Accent 4" w:uiPriority="73"/>
+    <w:lsdException w:name="Light Shading Accent 5" w:uiPriority="60"/>
+    <w:lsdException w:name="Light List Accent 5" w:uiPriority="61"/>
+    <w:lsdException w:name="Light Grid Accent 5" w:uiPriority="62"/>
+    <w:lsdException w:name="Medium Shading 1 Accent 5" w:uiPriority="63"/>
+    <w:lsdException w:name="Medium Shading 2 Accent 5" w:uiPriority="64"/>
+    <w:lsdException w:name="Medium List 1 Accent 5" w:uiPriority="65"/>
+    <w:lsdException w:name="Medium List 2 Accent 5" w:uiPriority="66"/>
+    <w:lsdException w:name="Medium Grid 1 Accent 5" w:uiPriority="67"/>
+    <w:lsdException w:name="Medium Grid 2 Accent 5" w:uiPriority="68"/>
+    <w:lsdException w:name="Medium Grid 3 Accent 5" w:uiPriority="69"/>
+    <w:lsdException w:name="Dark List Accent 5" w:uiPriority="70"/>
+    <w:lsdException w:name="Colorful Shading Accent 5" w:uiPriority="71"/>
+    <w:lsdException w:name="Colorful List Accent 5" w:uiPriority="72"/>
+    <w:lsdException w:name="Colorful Grid Accent 5" w:uiPriority="73"/>
+    <w:lsdException w:name="Light Shading Accent 6" w:uiPriority="60"/>
+    <w:lsdException w:name="Light List Accent 6" w:uiPriority="61"/>
+    <w:lsdException w:name="Light Grid Accent 6" w:uiPriority="62"/>
+    <w:lsdException w:name="Medium Shading 1 Accent 6" w:uiPriority="63"/>
+    <w:lsdException w:name="Medium Shading 2 Accent 6" w:uiPriority="64"/>
+    <w:lsdException w:name="Medium List 1 Accent 6" w:uiPriority="65"/>
+    <w:lsdException w:name="Medium List 2 Accent 6" w:uiPriority="66"/>
+    <w:lsdException w:name="Medium Grid 1 Accent 6" w:uiPriority="67"/>
+    <w:lsdException w:name="Medium Grid 2 Accent 6" w:uiPriority="68"/>
+    <w:lsdException w:name="Medium Grid 3 Accent 6" w:uiPriority="69"/>
+    <w:lsdException w:name="Dark List Accent 6" w:uiPriority="70"/>
+    <w:lsdException w:name="Colorful Shading Accent 6" w:uiPriority="71"/>
+    <w:lsdException w:name="Colorful List Accent 6" w:uiPriority="72"/>
+    <w:lsdException w:name="Colorful Grid Accent 6" w:uiPriority="73"/>
     <w:lsdException w:name="Subtle Emphasis" w:uiPriority="19"/>
     <w:lsdException w:name="Intense Emphasis" w:uiPriority="21" w:qFormat="1"/>
     <w:lsdException w:name="Subtle Reference" w:uiPriority="31" w:qFormat="1"/>
     <w:lsdException w:name="Intense Reference" w:uiPriority="32" w:qFormat="1"/>
     <w:lsdException w:name="Book Title" w:uiPriority="33" w:qFormat="1"/>
-    <w:lsdException w:name="Bibliography" w:uiPriority="37" w:unhideWhenUsed="1"/>
-    <w:lsdException w:name="TOC Heading" w:uiPriority="39" w:unhideWhenUsed="1" w:qFormat="1"/>
+    <w:lsdException w:name="Bibliography" w:semiHidden="1" w:uiPriority="37" w:unhideWhenUsed="1"/>
+    <w:lsdException w:name="TOC Heading" w:semiHidden="1" w:uiPriority="39" w:unhideWhenUsed="1" w:qFormat="1"/>
+    <w:lsdException w:name="Plain Table 1" w:uiPriority="41"/>
+    <w:lsdException w:name="Plain Table 2" w:uiPriority="42"/>
+    <w:lsdException w:name="Plain Table 3" w:uiPriority="43"/>
+    <w:lsdException w:name="Plain Table 4" w:uiPriority="44"/>
+    <w:lsdException w:name="Plain Table 5" w:uiPriority="45"/>
+    <w:lsdException w:name="Grid Table Light" w:uiPriority="40"/>
+    <w:lsdException w:name="Grid Table 1 Light" w:uiPriority="46"/>
+    <w:lsdException w:name="Grid Table 2" w:uiPriority="47"/>
+    <w:lsdException w:name="Grid Table 3" w:uiPriority="48"/>
+    <w:lsdException w:name="Grid Table 4" w:uiPriority="49"/>
+    <w:lsdException w:name="Grid Table 5 Dark" w:uiPriority="50"/>
+    <w:lsdException w:name="Grid Table 6 Colorful" w:uiPriority="51"/>
+    <w:lsdException w:name="Grid Table 7 Colorful" w:uiPriority="52"/>
+    <w:lsdException w:name="Grid Table 1 Light Accent 1" w:uiPriority="46"/>
+    <w:lsdException w:name="Grid Table 2 Accent 1" w:uiPriority="47"/>
+    <w:lsdException w:name="Grid Table 3 Accent 1" w:uiPriority="48"/>
+    <w:lsdException w:name="Grid Table 4 Accent 1" w:uiPriority="49"/>
+    <w:lsdException w:name="Grid Table 5 Dark Accent 1" w:uiPriority="50"/>
+    <w:lsdException w:name="Grid Table 6 Colorful Accent 1" w:uiPriority="51"/>
+    <w:lsdException w:name="Grid Table 7 Colorful Accent 1" w:uiPriority="52"/>
+    <w:lsdException w:name="Grid Table 1 Light Accent 2" w:uiPriority="46"/>
+    <w:lsdException w:name="Grid Table 2 Accent 2" w:uiPriority="47"/>
+    <w:lsdException w:name="Grid Table 3 Accent 2" w:uiPriority="48"/>
+    <w:lsdException w:name="Grid Table 4 Accent 2" w:uiPriority="49"/>
+    <w:lsdException w:name="Grid Table 5 Dark Accent 2" w:uiPriority="50"/>
+    <w:lsdException w:name="Grid Table 6 Colorful Accent 2" w:uiPriority="51"/>
+    <w:lsdException w:name="Grid Table 7 Colorful Accent 2" w:uiPriority="52"/>
+    <w:lsdException w:name="Grid Table 1 Light Accent 3" w:uiPriority="46"/>
+    <w:lsdException w:name="Grid Table 2 Accent 3" w:uiPriority="47"/>
+    <w:lsdException w:name="Grid Table 3 Accent 3" w:uiPriority="48"/>
+    <w:lsdException w:name="Grid Table 4 Accent 3" w:uiPriority="49"/>
+    <w:lsdException w:name="Grid Table 5 Dark Accent 3" w:uiPriority="50"/>
+    <w:lsdException w:name="Grid Table 6 Colorful Accent 3" w:uiPriority="51"/>
+    <w:lsdException w:name="Grid Table 7 Colorful Accent 3" w:uiPriority="52"/>
+    <w:lsdException w:name="Grid Table 1 Light Accent 4" w:uiPriority="46"/>
+    <w:lsdException w:name="Grid Table 2 Accent 4" w:uiPriority="47"/>
+    <w:lsdException w:name="Grid Table 3 Accent 4" w:uiPriority="48"/>
+    <w:lsdException w:name="Grid Table 4 Accent 4" w:uiPriority="49"/>
+    <w:lsdException w:name="Grid Table 5 Dark Accent 4" w:uiPriority="50"/>
+    <w:lsdException w:name="Grid Table 6 Colorful Accent 4" w:uiPriority="51"/>
+    <w:lsdException w:name="Grid Table 7 Colorful Accent 4" w:uiPriority="52"/>
+    <w:lsdException w:name="Grid Table 1 Light Accent 5" w:uiPriority="46"/>
+    <w:lsdException w:name="Grid Table 2 Accent 5" w:uiPriority="47"/>
+    <w:lsdException w:name="Grid Table 3 Accent 5" w:uiPriority="48"/>
+    <w:lsdException w:name="Grid Table 4 Accent 5" w:uiPriority="49"/>
+    <w:lsdException w:name="Grid Table 5 Dark Accent 5" w:uiPriority="50"/>
+    <w:lsdException w:name="Grid Table 6 Colorful Accent 5" w:uiPriority="51"/>
+    <w:lsdException w:name="Grid Table 7 Colorful Accent 5" w:uiPriority="52"/>
+    <w:lsdException w:name="Grid Table 1 Light Accent 6" w:uiPriority="46"/>
+    <w:lsdException w:name="Grid Table 2 Accent 6" w:uiPriority="47"/>
+    <w:lsdException w:name="Grid Table 3 Accent 6" w:uiPriority="48"/>
+    <w:lsdException w:name="Grid Table 4 Accent 6" w:uiPriority="49"/>
+    <w:lsdException w:name="Grid Table 5 Dark Accent 6" w:uiPriority="50"/>
+    <w:lsdException w:name="Grid Table 6 Colorful Accent 6" w:uiPriority="51"/>
+    <w:lsdException w:name="Grid Table 7 Colorful Accent 6" w:uiPriority="52"/>
+    <w:lsdException w:name="List Table 1 Light" w:uiPriority="46"/>
+    <w:lsdException w:name="List Table 2" w:uiPriority="47"/>
+    <w:lsdException w:name="List Table 3" w:uiPriority="48"/>
+    <w:lsdException w:name="List Table 4" w:uiPriority="49"/>
+    <w:lsdException w:name="List Table 5 Dark" w:uiPriority="50"/>
+    <w:lsdException w:name="List Table 6 Colorful" w:uiPriority="51"/>
+    <w:lsdException w:name="List Table 7 Colorful" w:uiPriority="52"/>
+    <w:lsdException w:name="List Table 1 Light Accent 1" w:uiPriority="46"/>
+    <w:lsdException w:name="List Table 2 Accent 1" w:uiPriority="47"/>
+    <w:lsdException w:name="List Table 3 Accent 1" w:uiPriority="48"/>
+    <w:lsdException w:name="List Table 4 Accent 1" w:uiPriority="49"/>
+    <w:lsdException w:name="List Table 5 Dark Accent 1" w:uiPriority="50"/>
+    <w:lsdException w:name="List Table 6 Colorful Accent 1" w:uiPriority="51"/>
+    <w:lsdException w:name="List Table 7 Colorful Accent 1" w:uiPriority="52"/>
+    <w:lsdException w:name="List Table 1 Light Accent 2" w:uiPriority="46"/>
+    <w:lsdException w:name="List Table 2 Accent 2" w:uiPriority="47"/>
+    <w:lsdException w:name="List Table 3 Accent 2" w:uiPriority="48"/>
+    <w:lsdException w:name="List Table 4 Accent 2" w:uiPriority="49"/>
+    <w:lsdException w:name="List Table 5 Dark Accent 2" w:uiPriority="50"/>
+    <w:lsdException w:name="List Table 6 Colorful Accent 2" w:uiPriority="51"/>
+    <w:lsdException w:name="List Table 7 Colorful Accent 2" w:uiPriority="52"/>
+    <w:lsdException w:name="List Table 1 Light Accent 3" w:uiPriority="46"/>
+    <w:lsdException w:name="List Table 2 Accent 3" w:uiPriority="47"/>
+    <w:lsdException w:name="List Table 3 Accent 3" w:uiPriority="48"/>
+    <w:lsdException w:name="List Table 4 Accent 3" w:uiPriority="49"/>
+    <w:lsdException w:name="List Table 5 Dark Accent 3" w:uiPriority="50"/>
+    <w:lsdException w:name="List Table 6 Colorful Accent 3" w:uiPriority="51"/>
+    <w:lsdException w:name="List Table 7 Colorful Accent 3" w:uiPriority="52"/>
+    <w:lsdException w:name="List Table 1 Light Accent 4" w:uiPriority="46"/>
+    <w:lsdException w:name="List Table 2 Accent 4" w:uiPriority="47"/>
+    <w:lsdException w:name="List Table 3 Accent 4" w:uiPriority="48"/>
+    <w:lsdException w:name="List Table 4 Accent 4" w:uiPriority="49"/>
+    <w:lsdException w:name="List Table 5 Dark Accent 4" w:uiPriority="50"/>
+    <w:lsdException w:name="List Table 6 Colorful Accent 4" w:uiPriority="51"/>
+    <w:lsdException w:name="List Table 7 Colorful Accent 4" w:uiPriority="52"/>
+    <w:lsdException w:name="List Table 1 Light Accent 5" w:uiPriority="46"/>
+    <w:lsdException w:name="List Table 2 Accent 5" w:uiPriority="47"/>
+    <w:lsdException w:name="List Table 3 Accent 5" w:uiPriority="48"/>
+    <w:lsdException w:name="List Table 4 Accent 5" w:uiPriority="49"/>
+    <w:lsdException w:name="List Table 5 Dark Accent 5" w:uiPriority="50"/>
+    <w:lsdException w:name="List Table 6 Colorful Accent 5" w:uiPriority="51"/>
+    <w:lsdException w:name="List Table 7 Colorful Accent 5" w:uiPriority="52"/>
+    <w:lsdException w:name="List Table 1 Light Accent 6" w:uiPriority="46"/>
+    <w:lsdException w:name="List Table 2 Accent 6" w:uiPriority="47"/>
+    <w:lsdException w:name="List Table 3 Accent 6" w:uiPriority="48"/>
+    <w:lsdException w:name="List Table 4 Accent 6" w:uiPriority="49"/>
+    <w:lsdException w:name="List Table 5 Dark Accent 6" w:uiPriority="50"/>
+    <w:lsdException w:name="List Table 6 Colorful Accent 6" w:uiPriority="51"/>
+    <w:lsdException w:name="List Table 7 Colorful Accent 6" w:uiPriority="52"/>
   </w:latentStyles>
   <w:style w:type="paragraph" w:default="1" w:styleId="Normal">
     <w:name w:val="Normal"/>
@@ -2179,679 +2349,8 @@
 </w:styles>
 </file>
 
-<file path=word/stylesWithEffects.xml><?xml version="1.0" encoding="utf-8"?>
-<w:styles xmlns:wpc="http://schemas.microsoft.com/office/word/2010/wordprocessingCanvas" xmlns:mo="http://schemas.microsoft.com/office/mac/office/2008/main" xmlns:mc="http://schemas.openxmlformats.org/markup-compatibility/2006" xmlns:mv="urn:schemas-microsoft-com:mac:vml" xmlns:o="urn:schemas-microsoft-com:office:office" xmlns:r="http://schemas.openxmlformats.org/officeDocument/2006/relationships" xmlns:m="http://schemas.openxmlformats.org/officeDocument/2006/math" xmlns:v="urn:schemas-microsoft-com:vml" xmlns:wp14="http://schemas.microsoft.com/office/word/2010/wordprocessingDrawing" xmlns:wp="http://schemas.openxmlformats.org/drawingml/2006/wordprocessingDrawing" xmlns:w10="urn:schemas-microsoft-com:office:word" xmlns:w="http://schemas.openxmlformats.org/wordprocessingml/2006/main" xmlns:w14="http://schemas.microsoft.com/office/word/2010/wordml" xmlns:wpg="http://schemas.microsoft.com/office/word/2010/wordprocessingGroup" xmlns:wpi="http://schemas.microsoft.com/office/word/2010/wordprocessingInk" xmlns:wne="http://schemas.microsoft.com/office/word/2006/wordml" xmlns:wps="http://schemas.microsoft.com/office/word/2010/wordprocessingShape" mc:Ignorable="w14 wp14">
-  <w:docDefaults>
-    <w:rPrDefault>
-      <w:rPr>
-        <w:rFonts w:asciiTheme="minorHAnsi" w:eastAsiaTheme="minorHAnsi" w:hAnsiTheme="minorHAnsi" w:cstheme="minorBidi"/>
-        <w:sz w:val="22"/>
-        <w:szCs w:val="22"/>
-        <w:lang w:val="en-GB" w:eastAsia="en-US" w:bidi="ar-SA"/>
-      </w:rPr>
-    </w:rPrDefault>
-    <w:pPrDefault>
-      <w:pPr>
-        <w:spacing w:after="160" w:line="259" w:lineRule="auto"/>
-      </w:pPr>
-    </w:pPrDefault>
-  </w:docDefaults>
-  <w:latentStyles w:defLockedState="0" w:defUIPriority="99" w:defSemiHidden="1" w:defUnhideWhenUsed="0" w:defQFormat="0" w:count="276">
-    <w:lsdException w:name="Normal" w:semiHidden="0" w:uiPriority="0" w:qFormat="1"/>
-    <w:lsdException w:name="heading 1" w:semiHidden="0" w:uiPriority="9" w:qFormat="1"/>
-    <w:lsdException w:name="heading 2" w:uiPriority="9" w:unhideWhenUsed="1" w:qFormat="1"/>
-    <w:lsdException w:name="heading 3" w:uiPriority="9" w:unhideWhenUsed="1" w:qFormat="1"/>
-    <w:lsdException w:name="heading 4" w:uiPriority="9" w:unhideWhenUsed="1" w:qFormat="1"/>
-    <w:lsdException w:name="heading 5" w:uiPriority="9" w:unhideWhenUsed="1" w:qFormat="1"/>
-    <w:lsdException w:name="heading 6" w:uiPriority="9" w:unhideWhenUsed="1" w:qFormat="1"/>
-    <w:lsdException w:name="heading 7" w:uiPriority="9" w:unhideWhenUsed="1" w:qFormat="1"/>
-    <w:lsdException w:name="heading 8" w:uiPriority="9" w:unhideWhenUsed="1" w:qFormat="1"/>
-    <w:lsdException w:name="heading 9" w:uiPriority="9" w:unhideWhenUsed="1" w:qFormat="1"/>
-    <w:lsdException w:name="toc 1" w:uiPriority="39" w:unhideWhenUsed="1"/>
-    <w:lsdException w:name="toc 2" w:uiPriority="39" w:unhideWhenUsed="1"/>
-    <w:lsdException w:name="toc 3" w:uiPriority="39" w:unhideWhenUsed="1"/>
-    <w:lsdException w:name="toc 4" w:uiPriority="39" w:unhideWhenUsed="1"/>
-    <w:lsdException w:name="toc 5" w:uiPriority="39" w:unhideWhenUsed="1"/>
-    <w:lsdException w:name="toc 6" w:uiPriority="39" w:unhideWhenUsed="1"/>
-    <w:lsdException w:name="toc 7" w:uiPriority="39" w:unhideWhenUsed="1"/>
-    <w:lsdException w:name="toc 8" w:uiPriority="39" w:unhideWhenUsed="1"/>
-    <w:lsdException w:name="toc 9" w:uiPriority="39" w:unhideWhenUsed="1"/>
-    <w:lsdException w:name="Normal Indent" w:unhideWhenUsed="1"/>
-    <w:lsdException w:name="header" w:unhideWhenUsed="1"/>
-    <w:lsdException w:name="footer" w:unhideWhenUsed="1"/>
-    <w:lsdException w:name="caption" w:uiPriority="35" w:qFormat="1"/>
-    <w:lsdException w:name="List" w:unhideWhenUsed="1"/>
-    <w:lsdException w:name="List 2" w:unhideWhenUsed="1"/>
-    <w:lsdException w:name="List 3" w:unhideWhenUsed="1"/>
-    <w:lsdException w:name="List 4" w:unhideWhenUsed="1"/>
-    <w:lsdException w:name="List 5" w:unhideWhenUsed="1"/>
-    <w:lsdException w:name="Title" w:uiPriority="10" w:qFormat="1"/>
-    <w:lsdException w:name="Default Paragraph Font" w:uiPriority="1" w:unhideWhenUsed="1"/>
-    <w:lsdException w:name="Subtitle" w:uiPriority="11" w:qFormat="1"/>
-    <w:lsdException w:name="Hyperlink" w:uiPriority="0"/>
-    <w:lsdException w:name="Strong" w:uiPriority="22" w:qFormat="1"/>
-    <w:lsdException w:name="Emphasis" w:uiPriority="20" w:qFormat="1"/>
-    <w:lsdException w:name="HTML Top of Form" w:unhideWhenUsed="1"/>
-    <w:lsdException w:name="HTML Bottom of Form" w:unhideWhenUsed="1"/>
-    <w:lsdException w:name="Normal Table" w:unhideWhenUsed="1"/>
-    <w:lsdException w:name="No List" w:unhideWhenUsed="1"/>
-    <w:lsdException w:name="Outline List 1" w:unhideWhenUsed="1"/>
-    <w:lsdException w:name="Outline List 2" w:unhideWhenUsed="1"/>
-    <w:lsdException w:name="Outline List 3" w:unhideWhenUsed="1"/>
-    <w:lsdException w:name="Table Simple 1" w:unhideWhenUsed="1"/>
-    <w:lsdException w:name="Table Simple 2" w:unhideWhenUsed="1"/>
-    <w:lsdException w:name="Table Simple 3" w:unhideWhenUsed="1"/>
-    <w:lsdException w:name="Table Classic 1" w:unhideWhenUsed="1"/>
-    <w:lsdException w:name="Table Classic 2" w:unhideWhenUsed="1"/>
-    <w:lsdException w:name="Table Classic 3" w:unhideWhenUsed="1"/>
-    <w:lsdException w:name="Table Classic 4" w:unhideWhenUsed="1"/>
-    <w:lsdException w:name="Table Colorful 1" w:unhideWhenUsed="1"/>
-    <w:lsdException w:name="Table Colorful 2" w:unhideWhenUsed="1"/>
-    <w:lsdException w:name="Table Colorful 3" w:unhideWhenUsed="1"/>
-    <w:lsdException w:name="Table Columns 1" w:unhideWhenUsed="1"/>
-    <w:lsdException w:name="Table Columns 2" w:unhideWhenUsed="1"/>
-    <w:lsdException w:name="Table Columns 3" w:unhideWhenUsed="1"/>
-    <w:lsdException w:name="Table Columns 4" w:unhideWhenUsed="1"/>
-    <w:lsdException w:name="Table Columns 5" w:unhideWhenUsed="1"/>
-    <w:lsdException w:name="Table Grid 1" w:unhideWhenUsed="1"/>
-    <w:lsdException w:name="Table Grid 2" w:unhideWhenUsed="1"/>
-    <w:lsdException w:name="Table Grid 3" w:unhideWhenUsed="1"/>
-    <w:lsdException w:name="Table Grid 4" w:unhideWhenUsed="1"/>
-    <w:lsdException w:name="Table Grid 5" w:unhideWhenUsed="1"/>
-    <w:lsdException w:name="Table Grid 6" w:unhideWhenUsed="1"/>
-    <w:lsdException w:name="Table Grid 7" w:unhideWhenUsed="1"/>
-    <w:lsdException w:name="Table Grid 8" w:unhideWhenUsed="1"/>
-    <w:lsdException w:name="Table List 1" w:unhideWhenUsed="1"/>
-    <w:lsdException w:name="Table List 2" w:unhideWhenUsed="1"/>
-    <w:lsdException w:name="Table List 3" w:unhideWhenUsed="1"/>
-    <w:lsdException w:name="Table List 4" w:unhideWhenUsed="1"/>
-    <w:lsdException w:name="Table List 5" w:unhideWhenUsed="1"/>
-    <w:lsdException w:name="Table List 6" w:unhideWhenUsed="1"/>
-    <w:lsdException w:name="Table List 7" w:unhideWhenUsed="1"/>
-    <w:lsdException w:name="Table List 8" w:unhideWhenUsed="1"/>
-    <w:lsdException w:name="Table 3D effects 1" w:unhideWhenUsed="1"/>
-    <w:lsdException w:name="Table 3D effects 2" w:unhideWhenUsed="1"/>
-    <w:lsdException w:name="Table 3D effects 3" w:unhideWhenUsed="1"/>
-    <w:lsdException w:name="Table Contemporary" w:unhideWhenUsed="1"/>
-    <w:lsdException w:name="Table Elegant" w:unhideWhenUsed="1"/>
-    <w:lsdException w:name="Table Professional" w:unhideWhenUsed="1"/>
-    <w:lsdException w:name="Table Subtle 1" w:unhideWhenUsed="1"/>
-    <w:lsdException w:name="Table Subtle 2" w:unhideWhenUsed="1"/>
-    <w:lsdException w:name="Table Web 1" w:unhideWhenUsed="1"/>
-    <w:lsdException w:name="Table Web 2" w:unhideWhenUsed="1"/>
-    <w:lsdException w:name="Table Web 3" w:unhideWhenUsed="1"/>
-    <w:lsdException w:name="Table Grid" w:semiHidden="0" w:uiPriority="59"/>
-    <w:lsdException w:name="Table Theme" w:unhideWhenUsed="1"/>
-    <w:lsdException w:name="Note Level 1" w:semiHidden="0"/>
-    <w:lsdException w:name="Note Level 2" w:semiHidden="0"/>
-    <w:lsdException w:name="Note Level 3" w:semiHidden="0"/>
-    <w:lsdException w:name="Note Level 4" w:semiHidden="0"/>
-    <w:lsdException w:name="Note Level 5" w:semiHidden="0"/>
-    <w:lsdException w:name="Note Level 6" w:semiHidden="0"/>
-    <w:lsdException w:name="Note Level 7" w:semiHidden="0"/>
-    <w:lsdException w:name="Note Level 8" w:semiHidden="0"/>
-    <w:lsdException w:name="Note Level 9" w:semiHidden="0"/>
-    <w:lsdException w:name="No Spacing" w:uiPriority="1" w:qFormat="1"/>
-    <w:lsdException w:name="Light Shading" w:semiHidden="0" w:uiPriority="60"/>
-    <w:lsdException w:name="Light List" w:semiHidden="0" w:uiPriority="61"/>
-    <w:lsdException w:name="Light Grid" w:semiHidden="0" w:uiPriority="62"/>
-    <w:lsdException w:name="Medium Shading 1" w:semiHidden="0" w:uiPriority="63"/>
-    <w:lsdException w:name="Medium Shading 2" w:semiHidden="0" w:uiPriority="64"/>
-    <w:lsdException w:name="Medium List 1" w:semiHidden="0" w:uiPriority="65"/>
-    <w:lsdException w:name="Medium List 2" w:semiHidden="0" w:uiPriority="66"/>
-    <w:lsdException w:name="Medium Grid 1" w:semiHidden="0" w:uiPriority="67"/>
-    <w:lsdException w:name="Medium Grid 2" w:semiHidden="0" w:uiPriority="68"/>
-    <w:lsdException w:name="Medium Grid 3" w:semiHidden="0" w:uiPriority="69"/>
-    <w:lsdException w:name="Dark List" w:semiHidden="0" w:uiPriority="70"/>
-    <w:lsdException w:name="Colorful Shading" w:semiHidden="0" w:uiPriority="71"/>
-    <w:lsdException w:name="Colorful List" w:semiHidden="0" w:uiPriority="72"/>
-    <w:lsdException w:name="Colorful Grid" w:semiHidden="0" w:uiPriority="73"/>
-    <w:lsdException w:name="Light Shading Accent 1" w:semiHidden="0" w:uiPriority="60"/>
-    <w:lsdException w:name="Light List Accent 1" w:semiHidden="0" w:uiPriority="61"/>
-    <w:lsdException w:name="Light Grid Accent 1" w:semiHidden="0" w:uiPriority="62"/>
-    <w:lsdException w:name="Medium Shading 1 Accent 1" w:semiHidden="0" w:uiPriority="63"/>
-    <w:lsdException w:name="Medium Shading 2 Accent 1" w:semiHidden="0" w:uiPriority="64"/>
-    <w:lsdException w:name="Medium List 1 Accent 1" w:semiHidden="0" w:uiPriority="65"/>
-    <w:lsdException w:name="List Paragraph" w:uiPriority="34" w:qFormat="1"/>
-    <w:lsdException w:name="Quote" w:uiPriority="29" w:qFormat="1"/>
-    <w:lsdException w:name="Intense Quote" w:uiPriority="30" w:qFormat="1"/>
-    <w:lsdException w:name="Medium List 2 Accent 1" w:semiHidden="0" w:uiPriority="66"/>
-    <w:lsdException w:name="Medium Grid 1 Accent 1" w:semiHidden="0" w:uiPriority="67"/>
-    <w:lsdException w:name="Medium Grid 2 Accent 1" w:semiHidden="0" w:uiPriority="68"/>
-    <w:lsdException w:name="Medium Grid 3 Accent 1" w:semiHidden="0" w:uiPriority="69"/>
-    <w:lsdException w:name="Dark List Accent 1" w:semiHidden="0" w:uiPriority="70"/>
-    <w:lsdException w:name="Colorful Shading Accent 1" w:semiHidden="0" w:uiPriority="71"/>
-    <w:lsdException w:name="Colorful List Accent 1" w:semiHidden="0" w:uiPriority="72"/>
-    <w:lsdException w:name="Colorful Grid Accent 1" w:semiHidden="0" w:uiPriority="73"/>
-    <w:lsdException w:name="Light Shading Accent 2" w:semiHidden="0" w:uiPriority="60"/>
-    <w:lsdException w:name="Light List Accent 2" w:semiHidden="0" w:uiPriority="61"/>
-    <w:lsdException w:name="Light Grid Accent 2" w:semiHidden="0" w:uiPriority="62"/>
-    <w:lsdException w:name="Medium Shading 1 Accent 2" w:semiHidden="0" w:uiPriority="63"/>
-    <w:lsdException w:name="Medium Shading 2 Accent 2" w:semiHidden="0" w:uiPriority="64"/>
-    <w:lsdException w:name="Medium List 1 Accent 2" w:semiHidden="0" w:uiPriority="65"/>
-    <w:lsdException w:name="Medium List 2 Accent 2" w:semiHidden="0" w:uiPriority="66"/>
-    <w:lsdException w:name="Medium Grid 1 Accent 2" w:semiHidden="0" w:uiPriority="67"/>
-    <w:lsdException w:name="Medium Grid 2 Accent 2" w:semiHidden="0" w:uiPriority="68"/>
-    <w:lsdException w:name="Medium Grid 3 Accent 2" w:semiHidden="0" w:uiPriority="69"/>
-    <w:lsdException w:name="Dark List Accent 2" w:semiHidden="0" w:uiPriority="70"/>
-    <w:lsdException w:name="Colorful Shading Accent 2" w:semiHidden="0" w:uiPriority="71"/>
-    <w:lsdException w:name="Colorful List Accent 2" w:semiHidden="0" w:uiPriority="72"/>
-    <w:lsdException w:name="Colorful Grid Accent 2" w:semiHidden="0" w:uiPriority="73"/>
-    <w:lsdException w:name="Light Shading Accent 3" w:semiHidden="0" w:uiPriority="60"/>
-    <w:lsdException w:name="Light List Accent 3" w:semiHidden="0" w:uiPriority="61"/>
-    <w:lsdException w:name="Light Grid Accent 3" w:semiHidden="0" w:uiPriority="62"/>
-    <w:lsdException w:name="Medium Shading 1 Accent 3" w:semiHidden="0" w:uiPriority="63"/>
-    <w:lsdException w:name="Medium Shading 2 Accent 3" w:semiHidden="0" w:uiPriority="64"/>
-    <w:lsdException w:name="Medium List 1 Accent 3" w:semiHidden="0" w:uiPriority="65"/>
-    <w:lsdException w:name="Medium List 2 Accent 3" w:semiHidden="0" w:uiPriority="66"/>
-    <w:lsdException w:name="Medium Grid 1 Accent 3" w:semiHidden="0" w:uiPriority="67"/>
-    <w:lsdException w:name="Medium Grid 2 Accent 3" w:semiHidden="0" w:uiPriority="68"/>
-    <w:lsdException w:name="Medium Grid 3 Accent 3" w:semiHidden="0" w:uiPriority="69"/>
-    <w:lsdException w:name="Dark List Accent 3" w:semiHidden="0" w:uiPriority="70"/>
-    <w:lsdException w:name="Colorful Shading Accent 3" w:semiHidden="0" w:uiPriority="71"/>
-    <w:lsdException w:name="Colorful List Accent 3" w:semiHidden="0" w:uiPriority="72"/>
-    <w:lsdException w:name="Colorful Grid Accent 3" w:semiHidden="0" w:uiPriority="73"/>
-    <w:lsdException w:name="Light Shading Accent 4" w:semiHidden="0" w:uiPriority="60"/>
-    <w:lsdException w:name="Light List Accent 4" w:semiHidden="0" w:uiPriority="61"/>
-    <w:lsdException w:name="Light Grid Accent 4" w:semiHidden="0" w:uiPriority="62"/>
-    <w:lsdException w:name="Medium Shading 1 Accent 4" w:semiHidden="0" w:uiPriority="63"/>
-    <w:lsdException w:name="Medium Shading 2 Accent 4" w:semiHidden="0" w:uiPriority="64"/>
-    <w:lsdException w:name="Medium List 1 Accent 4" w:semiHidden="0" w:uiPriority="65"/>
-    <w:lsdException w:name="Medium List 2 Accent 4" w:semiHidden="0" w:uiPriority="66"/>
-    <w:lsdException w:name="Medium Grid 1 Accent 4" w:semiHidden="0" w:uiPriority="67"/>
-    <w:lsdException w:name="Medium Grid 2 Accent 4" w:semiHidden="0" w:uiPriority="68"/>
-    <w:lsdException w:name="Medium Grid 3 Accent 4" w:semiHidden="0" w:uiPriority="69"/>
-    <w:lsdException w:name="Dark List Accent 4" w:semiHidden="0" w:uiPriority="70"/>
-    <w:lsdException w:name="Colorful Shading Accent 4" w:semiHidden="0" w:uiPriority="71"/>
-    <w:lsdException w:name="Colorful List Accent 4" w:semiHidden="0" w:uiPriority="72"/>
-    <w:lsdException w:name="Colorful Grid Accent 4" w:semiHidden="0" w:uiPriority="73"/>
-    <w:lsdException w:name="Light Shading Accent 5" w:semiHidden="0" w:uiPriority="60"/>
-    <w:lsdException w:name="Light List Accent 5" w:semiHidden="0" w:uiPriority="61"/>
-    <w:lsdException w:name="Light Grid Accent 5" w:semiHidden="0" w:uiPriority="62"/>
-    <w:lsdException w:name="Medium Shading 1 Accent 5" w:semiHidden="0" w:uiPriority="63"/>
-    <w:lsdException w:name="Medium Shading 2 Accent 5" w:semiHidden="0" w:uiPriority="64"/>
-    <w:lsdException w:name="Medium List 1 Accent 5" w:semiHidden="0" w:uiPriority="65"/>
-    <w:lsdException w:name="Medium List 2 Accent 5" w:semiHidden="0" w:uiPriority="66"/>
-    <w:lsdException w:name="Medium Grid 1 Accent 5" w:semiHidden="0" w:uiPriority="67"/>
-    <w:lsdException w:name="Medium Grid 2 Accent 5" w:semiHidden="0" w:uiPriority="68"/>
-    <w:lsdException w:name="Medium Grid 3 Accent 5" w:semiHidden="0" w:uiPriority="69"/>
-    <w:lsdException w:name="Dark List Accent 5" w:semiHidden="0" w:uiPriority="70"/>
-    <w:lsdException w:name="Colorful Shading Accent 5" w:semiHidden="0" w:uiPriority="71"/>
-    <w:lsdException w:name="Colorful List Accent 5" w:semiHidden="0" w:uiPriority="72"/>
-    <w:lsdException w:name="Colorful Grid Accent 5" w:semiHidden="0" w:uiPriority="73"/>
-    <w:lsdException w:name="Light Shading Accent 6" w:semiHidden="0" w:uiPriority="60"/>
-    <w:lsdException w:name="Light List Accent 6" w:semiHidden="0" w:uiPriority="61"/>
-    <w:lsdException w:name="Light Grid Accent 6" w:semiHidden="0" w:uiPriority="62"/>
-    <w:lsdException w:name="Medium Shading 1 Accent 6" w:semiHidden="0" w:uiPriority="63"/>
-    <w:lsdException w:name="Medium Shading 2 Accent 6" w:semiHidden="0" w:uiPriority="64"/>
-    <w:lsdException w:name="Medium List 1 Accent 6" w:semiHidden="0" w:uiPriority="65"/>
-    <w:lsdException w:name="Medium List 2 Accent 6" w:semiHidden="0" w:uiPriority="66"/>
-    <w:lsdException w:name="Medium Grid 1 Accent 6" w:semiHidden="0" w:uiPriority="67"/>
-    <w:lsdException w:name="Medium Grid 2 Accent 6" w:semiHidden="0" w:uiPriority="68"/>
-    <w:lsdException w:name="Medium Grid 3 Accent 6" w:semiHidden="0" w:uiPriority="69"/>
-    <w:lsdException w:name="Dark List Accent 6" w:semiHidden="0" w:uiPriority="70"/>
-    <w:lsdException w:name="Colorful Shading Accent 6" w:semiHidden="0" w:uiPriority="71"/>
-    <w:lsdException w:name="Colorful List Accent 6" w:semiHidden="0" w:uiPriority="72"/>
-    <w:lsdException w:name="Colorful Grid Accent 6" w:semiHidden="0" w:uiPriority="73"/>
-    <w:lsdException w:name="Subtle Emphasis" w:uiPriority="19"/>
-    <w:lsdException w:name="Intense Emphasis" w:uiPriority="21" w:qFormat="1"/>
-    <w:lsdException w:name="Subtle Reference" w:uiPriority="31" w:qFormat="1"/>
-    <w:lsdException w:name="Intense Reference" w:uiPriority="32" w:qFormat="1"/>
-    <w:lsdException w:name="Book Title" w:uiPriority="33" w:qFormat="1"/>
-    <w:lsdException w:name="Bibliography" w:uiPriority="37" w:unhideWhenUsed="1"/>
-    <w:lsdException w:name="TOC Heading" w:uiPriority="39" w:unhideWhenUsed="1" w:qFormat="1"/>
-  </w:latentStyles>
-  <w:style w:type="paragraph" w:default="1" w:styleId="Normal">
-    <w:name w:val="Normal"/>
-    <w:qFormat/>
-    <w:rsid w:val="00846CE1"/>
-  </w:style>
-  <w:style w:type="paragraph" w:styleId="Heading1">
-    <w:name w:val="heading 1"/>
-    <w:basedOn w:val="Normal"/>
-    <w:next w:val="Normal"/>
-    <w:link w:val="Heading1Char"/>
-    <w:uiPriority w:val="9"/>
-    <w:qFormat/>
-    <w:rsid w:val="002B0B37"/>
-    <w:pPr>
-      <w:keepNext/>
-      <w:keepLines/>
-      <w:spacing w:after="220"/>
-      <w:outlineLvl w:val="0"/>
-    </w:pPr>
-    <w:rPr>
-      <w:rFonts w:asciiTheme="majorHAnsi" w:eastAsiaTheme="majorEastAsia" w:hAnsiTheme="majorHAnsi" w:cstheme="majorBidi"/>
-      <w:b/>
-      <w:color w:val="595959" w:themeColor="text1" w:themeTint="A6"/>
-      <w:szCs w:val="32"/>
-    </w:rPr>
-  </w:style>
-  <w:style w:type="paragraph" w:styleId="Heading2">
-    <w:name w:val="heading 2"/>
-    <w:basedOn w:val="Normal"/>
-    <w:next w:val="NormalfollowingH2"/>
-    <w:link w:val="Heading2Char"/>
-    <w:uiPriority w:val="9"/>
-    <w:unhideWhenUsed/>
-    <w:qFormat/>
-    <w:rsid w:val="002B0B37"/>
-    <w:pPr>
-      <w:keepNext/>
-      <w:keepLines/>
-      <w:spacing w:after="220"/>
-      <w:ind w:left="113"/>
-      <w:outlineLvl w:val="1"/>
-    </w:pPr>
-    <w:rPr>
-      <w:rFonts w:asciiTheme="majorHAnsi" w:eastAsiaTheme="majorEastAsia" w:hAnsiTheme="majorHAnsi" w:cstheme="majorBidi"/>
-      <w:color w:val="404040" w:themeColor="text1" w:themeTint="BF"/>
-      <w:szCs w:val="26"/>
-    </w:rPr>
-  </w:style>
-  <w:style w:type="paragraph" w:styleId="Heading3">
-    <w:name w:val="heading 3"/>
-    <w:basedOn w:val="Normal"/>
-    <w:next w:val="NormalfollowingH3"/>
-    <w:link w:val="Heading3Char"/>
-    <w:uiPriority w:val="9"/>
-    <w:qFormat/>
-    <w:rsid w:val="002B0B37"/>
-    <w:pPr>
-      <w:keepNext/>
-      <w:keepLines/>
-      <w:spacing w:after="220"/>
-      <w:ind w:left="227"/>
-      <w:outlineLvl w:val="2"/>
-    </w:pPr>
-    <w:rPr>
-      <w:rFonts w:asciiTheme="majorHAnsi" w:eastAsiaTheme="majorEastAsia" w:hAnsiTheme="majorHAnsi" w:cstheme="majorBidi"/>
-      <w:color w:val="404040" w:themeColor="text1" w:themeTint="BF"/>
-      <w:szCs w:val="24"/>
-    </w:rPr>
-  </w:style>
-  <w:style w:type="paragraph" w:styleId="Heading4">
-    <w:name w:val="heading 4"/>
-    <w:basedOn w:val="Normal"/>
-    <w:next w:val="Normal"/>
-    <w:link w:val="Heading4Char"/>
-    <w:uiPriority w:val="9"/>
-    <w:semiHidden/>
-    <w:unhideWhenUsed/>
-    <w:qFormat/>
-    <w:rsid w:val="00000B0D"/>
-    <w:pPr>
-      <w:keepNext/>
-      <w:keepLines/>
-      <w:spacing w:before="200" w:after="0"/>
-      <w:outlineLvl w:val="3"/>
-    </w:pPr>
-    <w:rPr>
-      <w:rFonts w:asciiTheme="majorHAnsi" w:eastAsiaTheme="majorEastAsia" w:hAnsiTheme="majorHAnsi" w:cstheme="majorBidi"/>
-      <w:b/>
-      <w:bCs/>
-      <w:i/>
-      <w:iCs/>
-      <w:color w:val="5B9BD5" w:themeColor="accent1"/>
-    </w:rPr>
-  </w:style>
-  <w:style w:type="character" w:default="1" w:styleId="DefaultParagraphFont">
-    <w:name w:val="Default Paragraph Font"/>
-    <w:uiPriority w:val="1"/>
-    <w:semiHidden/>
-    <w:unhideWhenUsed/>
-  </w:style>
-  <w:style w:type="table" w:default="1" w:styleId="TableNormal">
-    <w:name w:val="Normal Table"/>
-    <w:uiPriority w:val="99"/>
-    <w:semiHidden/>
-    <w:unhideWhenUsed/>
-    <w:tblPr>
-      <w:tblInd w:w="0" w:type="dxa"/>
-      <w:tblCellMar>
-        <w:top w:w="0" w:type="dxa"/>
-        <w:left w:w="108" w:type="dxa"/>
-        <w:bottom w:w="0" w:type="dxa"/>
-        <w:right w:w="108" w:type="dxa"/>
-      </w:tblCellMar>
-    </w:tblPr>
-  </w:style>
-  <w:style w:type="numbering" w:default="1" w:styleId="NoList">
-    <w:name w:val="No List"/>
-    <w:uiPriority w:val="99"/>
-    <w:semiHidden/>
-    <w:unhideWhenUsed/>
-  </w:style>
-  <w:style w:type="character" w:styleId="PlaceholderText">
-    <w:name w:val="Placeholder Text"/>
-    <w:basedOn w:val="DefaultParagraphFont"/>
-    <w:uiPriority w:val="99"/>
-    <w:semiHidden/>
-    <w:rsid w:val="00EB51FD"/>
-    <w:rPr>
-      <w:color w:val="808080"/>
-    </w:rPr>
-  </w:style>
-  <w:style w:type="table" w:styleId="TableGrid">
-    <w:name w:val="Table Grid"/>
-    <w:basedOn w:val="TableNormal"/>
-    <w:uiPriority w:val="59"/>
-    <w:rsid w:val="008A5B87"/>
-    <w:pPr>
-      <w:spacing w:after="0" w:line="240" w:lineRule="auto"/>
-    </w:pPr>
-    <w:tblPr>
-      <w:tblInd w:w="0" w:type="dxa"/>
-      <w:tblBorders>
-        <w:top w:val="single" w:sz="4" w:space="0" w:color="auto"/>
-        <w:left w:val="single" w:sz="4" w:space="0" w:color="auto"/>
-        <w:bottom w:val="single" w:sz="4" w:space="0" w:color="auto"/>
-        <w:right w:val="single" w:sz="4" w:space="0" w:color="auto"/>
-        <w:insideH w:val="single" w:sz="4" w:space="0" w:color="auto"/>
-        <w:insideV w:val="single" w:sz="4" w:space="0" w:color="auto"/>
-      </w:tblBorders>
-      <w:tblCellMar>
-        <w:top w:w="0" w:type="dxa"/>
-        <w:left w:w="108" w:type="dxa"/>
-        <w:bottom w:w="0" w:type="dxa"/>
-        <w:right w:w="108" w:type="dxa"/>
-      </w:tblCellMar>
-    </w:tblPr>
-  </w:style>
-  <w:style w:type="paragraph" w:customStyle="1" w:styleId="Referenceslist">
-    <w:name w:val="References list"/>
-    <w:basedOn w:val="List"/>
-    <w:link w:val="ReferenceslistChar"/>
-    <w:semiHidden/>
-    <w:rsid w:val="00225C5A"/>
-    <w:pPr>
-      <w:numPr>
-        <w:numId w:val="1"/>
-      </w:numPr>
-      <w:tabs>
-        <w:tab w:val="num" w:pos="360"/>
-      </w:tabs>
-      <w:ind w:left="283" w:hanging="283"/>
-    </w:pPr>
-  </w:style>
-  <w:style w:type="paragraph" w:styleId="List">
-    <w:name w:val="List"/>
-    <w:basedOn w:val="Normal"/>
-    <w:link w:val="ListChar"/>
-    <w:uiPriority w:val="99"/>
-    <w:rsid w:val="00B219AE"/>
-    <w:pPr>
-      <w:ind w:left="283" w:hanging="283"/>
-      <w:contextualSpacing/>
-    </w:pPr>
-  </w:style>
-  <w:style w:type="character" w:customStyle="1" w:styleId="ListChar">
-    <w:name w:val="List Char"/>
-    <w:basedOn w:val="DefaultParagraphFont"/>
-    <w:link w:val="List"/>
-    <w:uiPriority w:val="99"/>
-    <w:rsid w:val="00C358D4"/>
-  </w:style>
-  <w:style w:type="character" w:customStyle="1" w:styleId="ReferenceslistChar">
-    <w:name w:val="References list Char"/>
-    <w:basedOn w:val="ListChar"/>
-    <w:link w:val="Referenceslist"/>
-    <w:semiHidden/>
-    <w:rsid w:val="0030662D"/>
-  </w:style>
-  <w:style w:type="paragraph" w:styleId="Header">
-    <w:name w:val="header"/>
-    <w:basedOn w:val="Normal"/>
-    <w:link w:val="HeaderChar"/>
-    <w:uiPriority w:val="99"/>
-    <w:semiHidden/>
-    <w:rsid w:val="007A0D55"/>
-    <w:pPr>
-      <w:tabs>
-        <w:tab w:val="center" w:pos="4513"/>
-        <w:tab w:val="right" w:pos="9026"/>
-      </w:tabs>
-      <w:spacing w:after="0" w:line="240" w:lineRule="auto"/>
-    </w:pPr>
-  </w:style>
-  <w:style w:type="character" w:customStyle="1" w:styleId="HeaderChar">
-    <w:name w:val="Header Char"/>
-    <w:basedOn w:val="DefaultParagraphFont"/>
-    <w:link w:val="Header"/>
-    <w:uiPriority w:val="99"/>
-    <w:semiHidden/>
-    <w:rsid w:val="00C358D4"/>
-  </w:style>
-  <w:style w:type="paragraph" w:styleId="Footer">
-    <w:name w:val="footer"/>
-    <w:basedOn w:val="Normal"/>
-    <w:link w:val="FooterChar"/>
-    <w:uiPriority w:val="99"/>
-    <w:semiHidden/>
-    <w:rsid w:val="007A0D55"/>
-    <w:pPr>
-      <w:tabs>
-        <w:tab w:val="center" w:pos="4513"/>
-        <w:tab w:val="right" w:pos="9026"/>
-      </w:tabs>
-      <w:spacing w:after="0" w:line="240" w:lineRule="auto"/>
-    </w:pPr>
-  </w:style>
-  <w:style w:type="character" w:customStyle="1" w:styleId="FooterChar">
-    <w:name w:val="Footer Char"/>
-    <w:basedOn w:val="DefaultParagraphFont"/>
-    <w:link w:val="Footer"/>
-    <w:uiPriority w:val="99"/>
-    <w:semiHidden/>
-    <w:rsid w:val="00C358D4"/>
-  </w:style>
-  <w:style w:type="character" w:customStyle="1" w:styleId="Heading1Char">
-    <w:name w:val="Heading 1 Char"/>
-    <w:basedOn w:val="DefaultParagraphFont"/>
-    <w:link w:val="Heading1"/>
-    <w:uiPriority w:val="9"/>
-    <w:rsid w:val="002B0B37"/>
-    <w:rPr>
-      <w:rFonts w:asciiTheme="majorHAnsi" w:eastAsiaTheme="majorEastAsia" w:hAnsiTheme="majorHAnsi" w:cstheme="majorBidi"/>
-      <w:b/>
-      <w:color w:val="595959" w:themeColor="text1" w:themeTint="A6"/>
-      <w:szCs w:val="32"/>
-    </w:rPr>
-  </w:style>
-  <w:style w:type="character" w:customStyle="1" w:styleId="Heading2Char">
-    <w:name w:val="Heading 2 Char"/>
-    <w:basedOn w:val="DefaultParagraphFont"/>
-    <w:link w:val="Heading2"/>
-    <w:uiPriority w:val="9"/>
-    <w:rsid w:val="002B0B37"/>
-    <w:rPr>
-      <w:rFonts w:asciiTheme="majorHAnsi" w:eastAsiaTheme="majorEastAsia" w:hAnsiTheme="majorHAnsi" w:cstheme="majorBidi"/>
-      <w:color w:val="404040" w:themeColor="text1" w:themeTint="BF"/>
-      <w:szCs w:val="26"/>
-    </w:rPr>
-  </w:style>
-  <w:style w:type="character" w:customStyle="1" w:styleId="Heading3Char">
-    <w:name w:val="Heading 3 Char"/>
-    <w:basedOn w:val="DefaultParagraphFont"/>
-    <w:link w:val="Heading3"/>
-    <w:uiPriority w:val="9"/>
-    <w:rsid w:val="00CC586D"/>
-    <w:rPr>
-      <w:rFonts w:asciiTheme="majorHAnsi" w:eastAsiaTheme="majorEastAsia" w:hAnsiTheme="majorHAnsi" w:cstheme="majorBidi"/>
-      <w:color w:val="404040" w:themeColor="text1" w:themeTint="BF"/>
-      <w:szCs w:val="24"/>
-    </w:rPr>
-  </w:style>
-  <w:style w:type="paragraph" w:customStyle="1" w:styleId="NormalfollowingH2">
-    <w:name w:val="Normal following H2"/>
-    <w:basedOn w:val="Normal"/>
-    <w:qFormat/>
-    <w:rsid w:val="002B0B37"/>
-    <w:pPr>
-      <w:ind w:left="113"/>
-    </w:pPr>
-  </w:style>
-  <w:style w:type="paragraph" w:customStyle="1" w:styleId="NormalfollowingH3">
-    <w:name w:val="Normal following H3"/>
-    <w:basedOn w:val="NormalfollowingH2"/>
-    <w:qFormat/>
-    <w:rsid w:val="002B0B37"/>
-    <w:pPr>
-      <w:ind w:left="227"/>
-    </w:pPr>
-  </w:style>
-  <w:style w:type="paragraph" w:customStyle="1" w:styleId="Authornote">
-    <w:name w:val="Author note"/>
-    <w:basedOn w:val="Normal"/>
-    <w:next w:val="Normal"/>
-    <w:qFormat/>
-    <w:rsid w:val="009E73D7"/>
-    <w:pPr>
-      <w:spacing w:after="0" w:line="240" w:lineRule="auto"/>
-      <w:ind w:left="113" w:right="113"/>
-    </w:pPr>
-    <w:rPr>
-      <w:b/>
-      <w:color w:val="385623" w:themeColor="accent6" w:themeShade="80"/>
-    </w:rPr>
-  </w:style>
-  <w:style w:type="paragraph" w:customStyle="1" w:styleId="Blockquote">
-    <w:name w:val="Block quote"/>
-    <w:basedOn w:val="Normal"/>
-    <w:next w:val="Normal"/>
-    <w:qFormat/>
-    <w:rsid w:val="007B3377"/>
-    <w:pPr>
-      <w:spacing w:after="220" w:line="240" w:lineRule="auto"/>
-      <w:ind w:left="284"/>
-    </w:pPr>
-  </w:style>
-  <w:style w:type="paragraph" w:styleId="BalloonText">
-    <w:name w:val="Balloon Text"/>
-    <w:basedOn w:val="Normal"/>
-    <w:link w:val="BalloonTextChar"/>
-    <w:uiPriority w:val="99"/>
-    <w:semiHidden/>
-    <w:rsid w:val="00602F9F"/>
-    <w:pPr>
-      <w:spacing w:after="0" w:line="240" w:lineRule="auto"/>
-    </w:pPr>
-    <w:rPr>
-      <w:rFonts w:ascii="Lucida Grande" w:hAnsi="Lucida Grande" w:cs="Lucida Grande"/>
-      <w:sz w:val="18"/>
-      <w:szCs w:val="18"/>
-    </w:rPr>
-  </w:style>
-  <w:style w:type="character" w:customStyle="1" w:styleId="BalloonTextChar">
-    <w:name w:val="Balloon Text Char"/>
-    <w:basedOn w:val="DefaultParagraphFont"/>
-    <w:link w:val="BalloonText"/>
-    <w:uiPriority w:val="99"/>
-    <w:semiHidden/>
-    <w:rsid w:val="00602F9F"/>
-    <w:rPr>
-      <w:rFonts w:ascii="Lucida Grande" w:hAnsi="Lucida Grande" w:cs="Lucida Grande"/>
-      <w:sz w:val="18"/>
-      <w:szCs w:val="18"/>
-    </w:rPr>
-  </w:style>
-  <w:style w:type="paragraph" w:customStyle="1" w:styleId="WW-Padro">
-    <w:name w:val="WW-Padrão"/>
-    <w:rsid w:val="00E76A27"/>
-    <w:pPr>
-      <w:tabs>
-        <w:tab w:val="left" w:pos="708"/>
-      </w:tabs>
-      <w:suppressAutoHyphens/>
-      <w:spacing w:after="0" w:line="240" w:lineRule="auto"/>
-    </w:pPr>
-    <w:rPr>
-      <w:rFonts w:ascii="Times New Roman" w:eastAsia="Arial Unicode MS" w:hAnsi="Times New Roman" w:cs="Arial Unicode MS"/>
-      <w:sz w:val="24"/>
-      <w:szCs w:val="24"/>
-      <w:lang w:val="pt-BR" w:eastAsia="hi-IN" w:bidi="hi-IN"/>
-    </w:rPr>
-  </w:style>
-  <w:style w:type="character" w:styleId="Hyperlink">
-    <w:name w:val="Hyperlink"/>
-    <w:rsid w:val="00E76A27"/>
-    <w:rPr>
-      <w:color w:val="000080"/>
-      <w:u w:val="single"/>
-    </w:rPr>
-  </w:style>
-  <w:style w:type="character" w:customStyle="1" w:styleId="Heading4Char">
-    <w:name w:val="Heading 4 Char"/>
-    <w:basedOn w:val="DefaultParagraphFont"/>
-    <w:link w:val="Heading4"/>
-    <w:uiPriority w:val="9"/>
-    <w:semiHidden/>
-    <w:rsid w:val="00000B0D"/>
-    <w:rPr>
-      <w:rFonts w:asciiTheme="majorHAnsi" w:eastAsiaTheme="majorEastAsia" w:hAnsiTheme="majorHAnsi" w:cstheme="majorBidi"/>
-      <w:b/>
-      <w:bCs/>
-      <w:i/>
-      <w:iCs/>
-      <w:color w:val="5B9BD5" w:themeColor="accent1"/>
-    </w:rPr>
-  </w:style>
-  <w:style w:type="paragraph" w:customStyle="1" w:styleId="Default">
-    <w:name w:val="Default"/>
-    <w:rsid w:val="00C55FAE"/>
-    <w:pPr>
-      <w:autoSpaceDE w:val="0"/>
-      <w:autoSpaceDN w:val="0"/>
-      <w:adjustRightInd w:val="0"/>
-      <w:spacing w:after="0" w:line="240" w:lineRule="auto"/>
-    </w:pPr>
-    <w:rPr>
-      <w:rFonts w:ascii="Times New Roman" w:hAnsi="Times New Roman" w:cs="Times New Roman"/>
-      <w:color w:val="000000"/>
-      <w:sz w:val="24"/>
-      <w:szCs w:val="24"/>
-      <w:lang w:val="en-US"/>
-    </w:rPr>
-  </w:style>
-  <w:style w:type="character" w:customStyle="1" w:styleId="hit">
-    <w:name w:val="hit"/>
-    <w:basedOn w:val="DefaultParagraphFont"/>
-    <w:rsid w:val="00C55FAE"/>
-  </w:style>
-  <w:style w:type="paragraph" w:styleId="NoSpacing">
-    <w:name w:val="No Spacing"/>
-    <w:uiPriority w:val="1"/>
-    <w:qFormat/>
-    <w:rsid w:val="00C55FAE"/>
-    <w:pPr>
-      <w:spacing w:after="0" w:line="240" w:lineRule="auto"/>
-    </w:pPr>
-    <w:rPr>
-      <w:lang w:val="en-US"/>
-    </w:rPr>
-  </w:style>
-  <w:style w:type="character" w:styleId="CommentReference">
-    <w:name w:val="annotation reference"/>
-    <w:basedOn w:val="DefaultParagraphFont"/>
-    <w:uiPriority w:val="99"/>
-    <w:semiHidden/>
-    <w:unhideWhenUsed/>
-    <w:rsid w:val="00C55FAE"/>
-    <w:rPr>
-      <w:sz w:val="16"/>
-      <w:szCs w:val="16"/>
-    </w:rPr>
-  </w:style>
-  <w:style w:type="character" w:customStyle="1" w:styleId="apple-style-span">
-    <w:name w:val="apple-style-span"/>
-    <w:basedOn w:val="DefaultParagraphFont"/>
-    <w:rsid w:val="00C55FAE"/>
-  </w:style>
-</w:styles>
-</file>
-
 <file path=word/glossary/document.xml><?xml version="1.0" encoding="utf-8"?>
-<w:glossaryDocument xmlns:wpc="http://schemas.microsoft.com/office/word/2010/wordprocessingCanvas" xmlns:mo="http://schemas.microsoft.com/office/mac/office/2008/main" xmlns:mc="http://schemas.openxmlformats.org/markup-compatibility/2006" xmlns:mv="urn:schemas-microsoft-com:mac:vml" xmlns:o="urn:schemas-microsoft-com:office:office" xmlns:r="http://schemas.openxmlformats.org/officeDocument/2006/relationships" xmlns:m="http://schemas.openxmlformats.org/officeDocument/2006/math" xmlns:v="urn:schemas-microsoft-com:vml" xmlns:wp14="http://schemas.microsoft.com/office/word/2010/wordprocessingDrawing" xmlns:wp="http://schemas.openxmlformats.org/drawingml/2006/wordprocessingDrawing" xmlns:w10="urn:schemas-microsoft-com:office:word" xmlns:w="http://schemas.openxmlformats.org/wordprocessingml/2006/main" xmlns:w14="http://schemas.microsoft.com/office/word/2010/wordml" xmlns:wpg="http://schemas.microsoft.com/office/word/2010/wordprocessingGroup" xmlns:wpi="http://schemas.microsoft.com/office/word/2010/wordprocessingInk" xmlns:wne="http://schemas.microsoft.com/office/word/2006/wordml" xmlns:wps="http://schemas.microsoft.com/office/word/2010/wordprocessingShape" mc:Ignorable="w14 wp14">
+<w:glossaryDocument xmlns:wpc="http://schemas.microsoft.com/office/word/2010/wordprocessingCanvas" xmlns:mo="http://schemas.microsoft.com/office/mac/office/2008/main" xmlns:mc="http://schemas.openxmlformats.org/markup-compatibility/2006" xmlns:mv="urn:schemas-microsoft-com:mac:vml" xmlns:o="urn:schemas-microsoft-com:office:office" xmlns:r="http://schemas.openxmlformats.org/officeDocument/2006/relationships" xmlns:m="http://schemas.openxmlformats.org/officeDocument/2006/math" xmlns:v="urn:schemas-microsoft-com:vml" xmlns:wp14="http://schemas.microsoft.com/office/word/2010/wordprocessingDrawing" xmlns:wp="http://schemas.openxmlformats.org/drawingml/2006/wordprocessingDrawing" xmlns:w10="urn:schemas-microsoft-com:office:word" xmlns:w="http://schemas.openxmlformats.org/wordprocessingml/2006/main" xmlns:w14="http://schemas.microsoft.com/office/word/2010/wordml" xmlns:w15="http://schemas.microsoft.com/office/word/2012/wordml" xmlns:wpg="http://schemas.microsoft.com/office/word/2010/wordprocessingGroup" xmlns:wpi="http://schemas.microsoft.com/office/word/2010/wordprocessingInk" xmlns:wne="http://schemas.microsoft.com/office/word/2006/wordml" xmlns:wps="http://schemas.microsoft.com/office/word/2010/wordprocessingShape" mc:Ignorable="w14 w15 wp14">
   <w:docParts>
     <w:docPart>
       <w:docPartPr>
@@ -3151,7 +2650,7 @@
 </file>
 
 <file path=word/glossary/fontTable.xml><?xml version="1.0" encoding="utf-8"?>
-<w:fonts xmlns:mc="http://schemas.openxmlformats.org/markup-compatibility/2006" xmlns:r="http://schemas.openxmlformats.org/officeDocument/2006/relationships" xmlns:w="http://schemas.openxmlformats.org/wordprocessingml/2006/main" xmlns:w14="http://schemas.microsoft.com/office/word/2010/wordml" mc:Ignorable="w14">
+<w:fonts xmlns:mc="http://schemas.openxmlformats.org/markup-compatibility/2006" xmlns:r="http://schemas.openxmlformats.org/officeDocument/2006/relationships" xmlns:w="http://schemas.openxmlformats.org/wordprocessingml/2006/main" xmlns:w14="http://schemas.microsoft.com/office/word/2010/wordml" xmlns:w15="http://schemas.microsoft.com/office/word/2012/wordml" mc:Ignorable="w14 w15">
   <w:font w:name="Symbol">
     <w:panose1 w:val="00000000000000000000"/>
     <w:charset w:val="02"/>
@@ -3185,20 +2684,20 @@
     <w:charset w:val="00"/>
     <w:family w:val="auto"/>
     <w:pitch w:val="variable"/>
-    <w:sig w:usb0="E10002FF" w:usb1="4000ACFF" w:usb2="00000009" w:usb3="00000000" w:csb0="0000019F" w:csb1="00000000"/>
+    <w:sig w:usb0="E00002FF" w:usb1="4000ACFF" w:usb2="00000001" w:usb3="00000000" w:csb0="0000019F" w:csb1="00000000"/>
   </w:font>
   <w:font w:name="Calibri Light">
     <w:panose1 w:val="020F0302020204030204"/>
     <w:charset w:val="00"/>
     <w:family w:val="auto"/>
     <w:pitch w:val="variable"/>
-    <w:sig w:usb0="A00002EF" w:usb1="4000207B" w:usb2="00000000" w:usb3="00000000" w:csb0="0000009F" w:csb1="00000000"/>
+    <w:sig w:usb0="A00002EF" w:usb1="4000207B" w:usb2="00000000" w:usb3="00000000" w:csb0="0000019F" w:csb1="00000000"/>
   </w:font>
   <w:font w:name="ＭＳ ゴシック">
-    <w:charset w:val="4E"/>
+    <w:charset w:val="80"/>
     <w:family w:val="auto"/>
     <w:pitch w:val="variable"/>
-    <w:sig w:usb0="00000001" w:usb1="08070000" w:usb2="00000010" w:usb3="00000000" w:csb0="00020000" w:csb1="00000000"/>
+    <w:sig w:usb0="E00002FF" w:usb1="6AC7FDFB" w:usb2="08000012" w:usb3="00000000" w:csb0="0002009F" w:csb1="00000000"/>
   </w:font>
   <w:font w:name="Lucida Grande">
     <w:panose1 w:val="020B0600040502020204"/>
@@ -3212,7 +2711,7 @@
     <w:charset w:val="00"/>
     <w:family w:val="auto"/>
     <w:pitch w:val="variable"/>
-    <w:sig w:usb0="00000003" w:usb1="00000000" w:usb2="00000000" w:usb3="00000000" w:csb0="00000001" w:csb1="00000000"/>
+    <w:sig w:usb0="F7FFAFFF" w:usb1="E9DFFFFF" w:usb2="0000003F" w:usb3="00000000" w:csb0="003F01FF" w:csb1="00000000"/>
   </w:font>
   <w:font w:name="Arial">
     <w:panose1 w:val="020B0604020202020204"/>
@@ -3222,23 +2721,30 @@
     <w:sig w:usb0="E0002AFF" w:usb1="C0007843" w:usb2="00000009" w:usb3="00000000" w:csb0="000001FF" w:csb1="00000000"/>
   </w:font>
   <w:font w:name="ＭＳ 明朝">
-    <w:charset w:val="4E"/>
+    <w:charset w:val="80"/>
     <w:family w:val="auto"/>
     <w:pitch w:val="variable"/>
-    <w:sig w:usb0="00000001" w:usb1="08070000" w:usb2="00000010" w:usb3="00000000" w:csb0="00020000" w:csb1="00000000"/>
+    <w:sig w:usb0="E00002FF" w:usb1="6AC7FDFB" w:usb2="08000012" w:usb3="00000000" w:csb0="0002009F" w:csb1="00000000"/>
   </w:font>
-  <w:font w:name="Cambria">
-    <w:panose1 w:val="02040503050406030204"/>
-    <w:charset w:val="00"/>
+  <w:font w:name="Yu Mincho">
+    <w:panose1 w:val="02020400000000000000"/>
+    <w:charset w:val="80"/>
     <w:family w:val="auto"/>
     <w:pitch w:val="variable"/>
-    <w:sig w:usb0="E00002FF" w:usb1="400004FF" w:usb2="00000000" w:usb3="00000000" w:csb0="0000019F" w:csb1="00000000"/>
+    <w:sig w:usb0="800002E7" w:usb1="2AC7FCFF" w:usb2="00000012" w:usb3="00000000" w:csb0="0002009F" w:csb1="00000000"/>
+  </w:font>
+  <w:font w:name="Yu Gothic Light">
+    <w:panose1 w:val="020B0300000000000000"/>
+    <w:charset w:val="80"/>
+    <w:family w:val="auto"/>
+    <w:pitch w:val="variable"/>
+    <w:sig w:usb0="E00002FF" w:usb1="2AC7FDFF" w:usb2="00000016" w:usb3="00000000" w:csb0="0002009F" w:csb1="00000000"/>
   </w:font>
 </w:fonts>
 </file>
 
 <file path=word/glossary/settings.xml><?xml version="1.0" encoding="utf-8"?>
-<w:settings xmlns:mc="http://schemas.openxmlformats.org/markup-compatibility/2006" xmlns:o="urn:schemas-microsoft-com:office:office" xmlns:r="http://schemas.openxmlformats.org/officeDocument/2006/relationships" xmlns:m="http://schemas.openxmlformats.org/officeDocument/2006/math" xmlns:v="urn:schemas-microsoft-com:vml" xmlns:w10="urn:schemas-microsoft-com:office:word" xmlns:w="http://schemas.openxmlformats.org/wordprocessingml/2006/main" xmlns:w14="http://schemas.microsoft.com/office/word/2010/wordml" xmlns:sl="http://schemas.openxmlformats.org/schemaLibrary/2006/main" mc:Ignorable="w14">
+<w:settings xmlns:mc="http://schemas.openxmlformats.org/markup-compatibility/2006" xmlns:o="urn:schemas-microsoft-com:office:office" xmlns:r="http://schemas.openxmlformats.org/officeDocument/2006/relationships" xmlns:m="http://schemas.openxmlformats.org/officeDocument/2006/math" xmlns:v="urn:schemas-microsoft-com:vml" xmlns:w10="urn:schemas-microsoft-com:office:word" xmlns:w="http://schemas.openxmlformats.org/wordprocessingml/2006/main" xmlns:w14="http://schemas.microsoft.com/office/word/2010/wordml" xmlns:w15="http://schemas.microsoft.com/office/word/2012/wordml" xmlns:sl="http://schemas.openxmlformats.org/schemaLibrary/2006/main" mc:Ignorable="w14 w15">
   <w:view w:val="normal"/>
   <w:defaultTabStop w:val="720"/>
   <w:characterSpacingControl w:val="doNotCompress"/>
@@ -3252,6 +2758,7 @@
   <w:rsids>
     <w:rsidRoot w:val="00985B12"/>
     <w:rsid w:val="00985B12"/>
+    <w:rsid w:val="00EB2C48"/>
   </w:rsids>
   <m:mathPr>
     <m:mathFont m:val="Cambria Math"/>
@@ -3276,7 +2783,7 @@
 </file>
 
 <file path=word/glossary/styles.xml><?xml version="1.0" encoding="utf-8"?>
-<w:styles xmlns:mc="http://schemas.openxmlformats.org/markup-compatibility/2006" xmlns:r="http://schemas.openxmlformats.org/officeDocument/2006/relationships" xmlns:w="http://schemas.openxmlformats.org/wordprocessingml/2006/main" xmlns:w14="http://schemas.microsoft.com/office/word/2010/wordml" mc:Ignorable="w14">
+<w:styles xmlns:mc="http://schemas.openxmlformats.org/markup-compatibility/2006" xmlns:r="http://schemas.openxmlformats.org/officeDocument/2006/relationships" xmlns:w="http://schemas.openxmlformats.org/wordprocessingml/2006/main" xmlns:w14="http://schemas.microsoft.com/office/word/2010/wordml" xmlns:w15="http://schemas.microsoft.com/office/word/2012/wordml" mc:Ignorable="w14 w15">
   <w:docDefaults>
     <w:rPrDefault>
       <w:rPr>
@@ -3288,144 +2795,387 @@
     </w:rPrDefault>
     <w:pPrDefault/>
   </w:docDefaults>
-  <w:latentStyles w:defLockedState="0" w:defUIPriority="99" w:defSemiHidden="1" w:defUnhideWhenUsed="1" w:defQFormat="0" w:count="276">
-    <w:lsdException w:name="Normal" w:semiHidden="0" w:uiPriority="0" w:unhideWhenUsed="0" w:qFormat="1"/>
-    <w:lsdException w:name="heading 1" w:semiHidden="0" w:uiPriority="9" w:unhideWhenUsed="0" w:qFormat="1"/>
-    <w:lsdException w:name="heading 2" w:uiPriority="9" w:qFormat="1"/>
-    <w:lsdException w:name="heading 3" w:uiPriority="9" w:qFormat="1"/>
-    <w:lsdException w:name="heading 4" w:uiPriority="9" w:qFormat="1"/>
-    <w:lsdException w:name="heading 5" w:uiPriority="9" w:qFormat="1"/>
-    <w:lsdException w:name="heading 6" w:uiPriority="9" w:qFormat="1"/>
-    <w:lsdException w:name="heading 7" w:uiPriority="9" w:qFormat="1"/>
-    <w:lsdException w:name="heading 8" w:uiPriority="9" w:qFormat="1"/>
-    <w:lsdException w:name="heading 9" w:uiPriority="9" w:qFormat="1"/>
-    <w:lsdException w:name="toc 1" w:uiPriority="39"/>
-    <w:lsdException w:name="toc 2" w:uiPriority="39"/>
-    <w:lsdException w:name="toc 3" w:uiPriority="39"/>
-    <w:lsdException w:name="toc 4" w:uiPriority="39"/>
-    <w:lsdException w:name="toc 5" w:uiPriority="39"/>
-    <w:lsdException w:name="toc 6" w:uiPriority="39"/>
-    <w:lsdException w:name="toc 7" w:uiPriority="39"/>
-    <w:lsdException w:name="toc 8" w:uiPriority="39"/>
-    <w:lsdException w:name="toc 9" w:uiPriority="39"/>
-    <w:lsdException w:name="caption" w:uiPriority="35" w:qFormat="1"/>
-    <w:lsdException w:name="Title" w:semiHidden="0" w:uiPriority="10" w:unhideWhenUsed="0" w:qFormat="1"/>
-    <w:lsdException w:name="Default Paragraph Font" w:uiPriority="1"/>
-    <w:lsdException w:name="Subtitle" w:semiHidden="0" w:uiPriority="11" w:unhideWhenUsed="0" w:qFormat="1"/>
-    <w:lsdException w:name="Strong" w:semiHidden="0" w:uiPriority="22" w:unhideWhenUsed="0" w:qFormat="1"/>
-    <w:lsdException w:name="Emphasis" w:semiHidden="0" w:uiPriority="20" w:unhideWhenUsed="0" w:qFormat="1"/>
-    <w:lsdException w:name="Table Grid" w:semiHidden="0" w:uiPriority="59" w:unhideWhenUsed="0"/>
-    <w:lsdException w:name="Placeholder Text" w:unhideWhenUsed="0"/>
-    <w:lsdException w:name="No Spacing" w:semiHidden="0" w:uiPriority="1" w:unhideWhenUsed="0" w:qFormat="1"/>
-    <w:lsdException w:name="Light Shading" w:semiHidden="0" w:uiPriority="60" w:unhideWhenUsed="0"/>
-    <w:lsdException w:name="Light List" w:semiHidden="0" w:uiPriority="61" w:unhideWhenUsed="0"/>
-    <w:lsdException w:name="Light Grid" w:semiHidden="0" w:uiPriority="62" w:unhideWhenUsed="0"/>
-    <w:lsdException w:name="Medium Shading 1" w:semiHidden="0" w:uiPriority="63" w:unhideWhenUsed="0"/>
-    <w:lsdException w:name="Medium Shading 2" w:semiHidden="0" w:uiPriority="64" w:unhideWhenUsed="0"/>
-    <w:lsdException w:name="Medium List 1" w:semiHidden="0" w:uiPriority="65" w:unhideWhenUsed="0"/>
-    <w:lsdException w:name="Medium List 2" w:semiHidden="0" w:uiPriority="66" w:unhideWhenUsed="0"/>
-    <w:lsdException w:name="Medium Grid 1" w:semiHidden="0" w:uiPriority="67" w:unhideWhenUsed="0"/>
-    <w:lsdException w:name="Medium Grid 2" w:semiHidden="0" w:uiPriority="68" w:unhideWhenUsed="0"/>
-    <w:lsdException w:name="Medium Grid 3" w:semiHidden="0" w:uiPriority="69" w:unhideWhenUsed="0"/>
-    <w:lsdException w:name="Dark List" w:semiHidden="0" w:uiPriority="70" w:unhideWhenUsed="0"/>
-    <w:lsdException w:name="Colorful Shading" w:semiHidden="0" w:uiPriority="71" w:unhideWhenUsed="0"/>
-    <w:lsdException w:name="Colorful List" w:semiHidden="0" w:uiPriority="72" w:unhideWhenUsed="0"/>
-    <w:lsdException w:name="Colorful Grid" w:semiHidden="0" w:uiPriority="73" w:unhideWhenUsed="0"/>
-    <w:lsdException w:name="Light Shading Accent 1" w:semiHidden="0" w:uiPriority="60" w:unhideWhenUsed="0"/>
-    <w:lsdException w:name="Light List Accent 1" w:semiHidden="0" w:uiPriority="61" w:unhideWhenUsed="0"/>
-    <w:lsdException w:name="Light Grid Accent 1" w:semiHidden="0" w:uiPriority="62" w:unhideWhenUsed="0"/>
-    <w:lsdException w:name="Medium Shading 1 Accent 1" w:semiHidden="0" w:uiPriority="63" w:unhideWhenUsed="0"/>
-    <w:lsdException w:name="Medium Shading 2 Accent 1" w:semiHidden="0" w:uiPriority="64" w:unhideWhenUsed="0"/>
-    <w:lsdException w:name="Medium List 1 Accent 1" w:semiHidden="0" w:uiPriority="65" w:unhideWhenUsed="0"/>
-    <w:lsdException w:name="Revision" w:unhideWhenUsed="0"/>
-    <w:lsdException w:name="List Paragraph" w:semiHidden="0" w:uiPriority="34" w:unhideWhenUsed="0" w:qFormat="1"/>
-    <w:lsdException w:name="Quote" w:semiHidden="0" w:uiPriority="29" w:unhideWhenUsed="0" w:qFormat="1"/>
-    <w:lsdException w:name="Intense Quote" w:semiHidden="0" w:uiPriority="30" w:unhideWhenUsed="0" w:qFormat="1"/>
-    <w:lsdException w:name="Medium List 2 Accent 1" w:semiHidden="0" w:uiPriority="66" w:unhideWhenUsed="0"/>
-    <w:lsdException w:name="Medium Grid 1 Accent 1" w:semiHidden="0" w:uiPriority="67" w:unhideWhenUsed="0"/>
-    <w:lsdException w:name="Medium Grid 2 Accent 1" w:semiHidden="0" w:uiPriority="68" w:unhideWhenUsed="0"/>
-    <w:lsdException w:name="Medium Grid 3 Accent 1" w:semiHidden="0" w:uiPriority="69" w:unhideWhenUsed="0"/>
-    <w:lsdException w:name="Dark List Accent 1" w:semiHidden="0" w:uiPriority="70" w:unhideWhenUsed="0"/>
-    <w:lsdException w:name="Colorful Shading Accent 1" w:semiHidden="0" w:uiPriority="71" w:unhideWhenUsed="0"/>
-    <w:lsdException w:name="Colorful List Accent 1" w:semiHidden="0" w:uiPriority="72" w:unhideWhenUsed="0"/>
-    <w:lsdException w:name="Colorful Grid Accent 1" w:semiHidden="0" w:uiPriority="73" w:unhideWhenUsed="0"/>
-    <w:lsdException w:name="Light Shading Accent 2" w:semiHidden="0" w:uiPriority="60" w:unhideWhenUsed="0"/>
-    <w:lsdException w:name="Light List Accent 2" w:semiHidden="0" w:uiPriority="61" w:unhideWhenUsed="0"/>
-    <w:lsdException w:name="Light Grid Accent 2" w:semiHidden="0" w:uiPriority="62" w:unhideWhenUsed="0"/>
-    <w:lsdException w:name="Medium Shading 1 Accent 2" w:semiHidden="0" w:uiPriority="63" w:unhideWhenUsed="0"/>
-    <w:lsdException w:name="Medium Shading 2 Accent 2" w:semiHidden="0" w:uiPriority="64" w:unhideWhenUsed="0"/>
-    <w:lsdException w:name="Medium List 1 Accent 2" w:semiHidden="0" w:uiPriority="65" w:unhideWhenUsed="0"/>
-    <w:lsdException w:name="Medium List 2 Accent 2" w:semiHidden="0" w:uiPriority="66" w:unhideWhenUsed="0"/>
-    <w:lsdException w:name="Medium Grid 1 Accent 2" w:semiHidden="0" w:uiPriority="67" w:unhideWhenUsed="0"/>
-    <w:lsdException w:name="Medium Grid 2 Accent 2" w:semiHidden="0" w:uiPriority="68" w:unhideWhenUsed="0"/>
-    <w:lsdException w:name="Medium Grid 3 Accent 2" w:semiHidden="0" w:uiPriority="69" w:unhideWhenUsed="0"/>
-    <w:lsdException w:name="Dark List Accent 2" w:semiHidden="0" w:uiPriority="70" w:unhideWhenUsed="0"/>
-    <w:lsdException w:name="Colorful Shading Accent 2" w:semiHidden="0" w:uiPriority="71" w:unhideWhenUsed="0"/>
-    <w:lsdException w:name="Colorful List Accent 2" w:semiHidden="0" w:uiPriority="72" w:unhideWhenUsed="0"/>
-    <w:lsdException w:name="Colorful Grid Accent 2" w:semiHidden="0" w:uiPriority="73" w:unhideWhenUsed="0"/>
-    <w:lsdException w:name="Light Shading Accent 3" w:semiHidden="0" w:uiPriority="60" w:unhideWhenUsed="0"/>
-    <w:lsdException w:name="Light List Accent 3" w:semiHidden="0" w:uiPriority="61" w:unhideWhenUsed="0"/>
-    <w:lsdException w:name="Light Grid Accent 3" w:semiHidden="0" w:uiPriority="62" w:unhideWhenUsed="0"/>
-    <w:lsdException w:name="Medium Shading 1 Accent 3" w:semiHidden="0" w:uiPriority="63" w:unhideWhenUsed="0"/>
-    <w:lsdException w:name="Medium Shading 2 Accent 3" w:semiHidden="0" w:uiPriority="64" w:unhideWhenUsed="0"/>
-    <w:lsdException w:name="Medium List 1 Accent 3" w:semiHidden="0" w:uiPriority="65" w:unhideWhenUsed="0"/>
-    <w:lsdException w:name="Medium List 2 Accent 3" w:semiHidden="0" w:uiPriority="66" w:unhideWhenUsed="0"/>
-    <w:lsdException w:name="Medium Grid 1 Accent 3" w:semiHidden="0" w:uiPriority="67" w:unhideWhenUsed="0"/>
-    <w:lsdException w:name="Medium Grid 2 Accent 3" w:semiHidden="0" w:uiPriority="68" w:unhideWhenUsed="0"/>
-    <w:lsdException w:name="Medium Grid 3 Accent 3" w:semiHidden="0" w:uiPriority="69" w:unhideWhenUsed="0"/>
-    <w:lsdException w:name="Dark List Accent 3" w:semiHidden="0" w:uiPriority="70" w:unhideWhenUsed="0"/>
-    <w:lsdException w:name="Colorful Shading Accent 3" w:semiHidden="0" w:uiPriority="71" w:unhideWhenUsed="0"/>
-    <w:lsdException w:name="Colorful List Accent 3" w:semiHidden="0" w:uiPriority="72" w:unhideWhenUsed="0"/>
-    <w:lsdException w:name="Colorful Grid Accent 3" w:semiHidden="0" w:uiPriority="73" w:unhideWhenUsed="0"/>
-    <w:lsdException w:name="Light Shading Accent 4" w:semiHidden="0" w:uiPriority="60" w:unhideWhenUsed="0"/>
-    <w:lsdException w:name="Light List Accent 4" w:semiHidden="0" w:uiPriority="61" w:unhideWhenUsed="0"/>
-    <w:lsdException w:name="Light Grid Accent 4" w:semiHidden="0" w:uiPriority="62" w:unhideWhenUsed="0"/>
-    <w:lsdException w:name="Medium Shading 1 Accent 4" w:semiHidden="0" w:uiPriority="63" w:unhideWhenUsed="0"/>
-    <w:lsdException w:name="Medium Shading 2 Accent 4" w:semiHidden="0" w:uiPriority="64" w:unhideWhenUsed="0"/>
-    <w:lsdException w:name="Medium List 1 Accent 4" w:semiHidden="0" w:uiPriority="65" w:unhideWhenUsed="0"/>
-    <w:lsdException w:name="Medium List 2 Accent 4" w:semiHidden="0" w:uiPriority="66" w:unhideWhenUsed="0"/>
-    <w:lsdException w:name="Medium Grid 1 Accent 4" w:semiHidden="0" w:uiPriority="67" w:unhideWhenUsed="0"/>
-    <w:lsdException w:name="Medium Grid 2 Accent 4" w:semiHidden="0" w:uiPriority="68" w:unhideWhenUsed="0"/>
-    <w:lsdException w:name="Medium Grid 3 Accent 4" w:semiHidden="0" w:uiPriority="69" w:unhideWhenUsed="0"/>
-    <w:lsdException w:name="Dark List Accent 4" w:semiHidden="0" w:uiPriority="70" w:unhideWhenUsed="0"/>
-    <w:lsdException w:name="Colorful Shading Accent 4" w:semiHidden="0" w:uiPriority="71" w:unhideWhenUsed="0"/>
-    <w:lsdException w:name="Colorful List Accent 4" w:semiHidden="0" w:uiPriority="72" w:unhideWhenUsed="0"/>
-    <w:lsdException w:name="Colorful Grid Accent 4" w:semiHidden="0" w:uiPriority="73" w:unhideWhenUsed="0"/>
-    <w:lsdException w:name="Light Shading Accent 5" w:semiHidden="0" w:uiPriority="60" w:unhideWhenUsed="0"/>
-    <w:lsdException w:name="Light List Accent 5" w:semiHidden="0" w:uiPriority="61" w:unhideWhenUsed="0"/>
-    <w:lsdException w:name="Light Grid Accent 5" w:semiHidden="0" w:uiPriority="62" w:unhideWhenUsed="0"/>
-    <w:lsdException w:name="Medium Shading 1 Accent 5" w:semiHidden="0" w:uiPriority="63" w:unhideWhenUsed="0"/>
-    <w:lsdException w:name="Medium Shading 2 Accent 5" w:semiHidden="0" w:uiPriority="64" w:unhideWhenUsed="0"/>
-    <w:lsdException w:name="Medium List 1 Accent 5" w:semiHidden="0" w:uiPriority="65" w:unhideWhenUsed="0"/>
-    <w:lsdException w:name="Medium List 2 Accent 5" w:semiHidden="0" w:uiPriority="66" w:unhideWhenUsed="0"/>
-    <w:lsdException w:name="Medium Grid 1 Accent 5" w:semiHidden="0" w:uiPriority="67" w:unhideWhenUsed="0"/>
-    <w:lsdException w:name="Medium Grid 2 Accent 5" w:semiHidden="0" w:uiPriority="68" w:unhideWhenUsed="0"/>
-    <w:lsdException w:name="Medium Grid 3 Accent 5" w:semiHidden="0" w:uiPriority="69" w:unhideWhenUsed="0"/>
-    <w:lsdException w:name="Dark List Accent 5" w:semiHidden="0" w:uiPriority="70" w:unhideWhenUsed="0"/>
-    <w:lsdException w:name="Colorful Shading Accent 5" w:semiHidden="0" w:uiPriority="71" w:unhideWhenUsed="0"/>
-    <w:lsdException w:name="Colorful List Accent 5" w:semiHidden="0" w:uiPriority="72" w:unhideWhenUsed="0"/>
-    <w:lsdException w:name="Colorful Grid Accent 5" w:semiHidden="0" w:uiPriority="73" w:unhideWhenUsed="0"/>
-    <w:lsdException w:name="Light Shading Accent 6" w:semiHidden="0" w:uiPriority="60" w:unhideWhenUsed="0"/>
-    <w:lsdException w:name="Light List Accent 6" w:semiHidden="0" w:uiPriority="61" w:unhideWhenUsed="0"/>
-    <w:lsdException w:name="Light Grid Accent 6" w:semiHidden="0" w:uiPriority="62" w:unhideWhenUsed="0"/>
-    <w:lsdException w:name="Medium Shading 1 Accent 6" w:semiHidden="0" w:uiPriority="63" w:unhideWhenUsed="0"/>
-    <w:lsdException w:name="Medium Shading 2 Accent 6" w:semiHidden="0" w:uiPriority="64" w:unhideWhenUsed="0"/>
-    <w:lsdException w:name="Medium List 1 Accent 6" w:semiHidden="0" w:uiPriority="65" w:unhideWhenUsed="0"/>
-    <w:lsdException w:name="Medium List 2 Accent 6" w:semiHidden="0" w:uiPriority="66" w:unhideWhenUsed="0"/>
-    <w:lsdException w:name="Medium Grid 1 Accent 6" w:semiHidden="0" w:uiPriority="67" w:unhideWhenUsed="0"/>
-    <w:lsdException w:name="Medium Grid 2 Accent 6" w:semiHidden="0" w:uiPriority="68" w:unhideWhenUsed="0"/>
-    <w:lsdException w:name="Medium Grid 3 Accent 6" w:semiHidden="0" w:uiPriority="69" w:unhideWhenUsed="0"/>
-    <w:lsdException w:name="Dark List Accent 6" w:semiHidden="0" w:uiPriority="70" w:unhideWhenUsed="0"/>
-    <w:lsdException w:name="Colorful Shading Accent 6" w:semiHidden="0" w:uiPriority="71" w:unhideWhenUsed="0"/>
-    <w:lsdException w:name="Colorful List Accent 6" w:semiHidden="0" w:uiPriority="72" w:unhideWhenUsed="0"/>
-    <w:lsdException w:name="Colorful Grid Accent 6" w:semiHidden="0" w:uiPriority="73" w:unhideWhenUsed="0"/>
-    <w:lsdException w:name="Subtle Emphasis" w:semiHidden="0" w:uiPriority="19" w:unhideWhenUsed="0" w:qFormat="1"/>
-    <w:lsdException w:name="Intense Emphasis" w:semiHidden="0" w:uiPriority="21" w:unhideWhenUsed="0" w:qFormat="1"/>
-    <w:lsdException w:name="Subtle Reference" w:semiHidden="0" w:uiPriority="31" w:unhideWhenUsed="0" w:qFormat="1"/>
-    <w:lsdException w:name="Intense Reference" w:semiHidden="0" w:uiPriority="32" w:unhideWhenUsed="0" w:qFormat="1"/>
-    <w:lsdException w:name="Book Title" w:semiHidden="0" w:uiPriority="33" w:unhideWhenUsed="0" w:qFormat="1"/>
-    <w:lsdException w:name="Bibliography" w:uiPriority="37"/>
-    <w:lsdException w:name="TOC Heading" w:uiPriority="39" w:qFormat="1"/>
+  <w:latentStyles w:defLockedState="0" w:defUIPriority="99" w:defSemiHidden="0" w:defUnhideWhenUsed="0" w:defQFormat="0" w:count="380">
+    <w:lsdException w:name="Normal" w:uiPriority="0" w:qFormat="1"/>
+    <w:lsdException w:name="heading 1" w:uiPriority="9" w:qFormat="1"/>
+    <w:lsdException w:name="heading 2" w:semiHidden="1" w:uiPriority="9" w:unhideWhenUsed="1" w:qFormat="1"/>
+    <w:lsdException w:name="heading 3" w:semiHidden="1" w:uiPriority="9" w:unhideWhenUsed="1" w:qFormat="1"/>
+    <w:lsdException w:name="heading 4" w:semiHidden="1" w:uiPriority="9" w:unhideWhenUsed="1" w:qFormat="1"/>
+    <w:lsdException w:name="heading 5" w:semiHidden="1" w:uiPriority="9" w:unhideWhenUsed="1" w:qFormat="1"/>
+    <w:lsdException w:name="heading 6" w:semiHidden="1" w:uiPriority="9" w:unhideWhenUsed="1" w:qFormat="1"/>
+    <w:lsdException w:name="heading 7" w:semiHidden="1" w:uiPriority="9" w:unhideWhenUsed="1" w:qFormat="1"/>
+    <w:lsdException w:name="heading 8" w:semiHidden="1" w:uiPriority="9" w:unhideWhenUsed="1" w:qFormat="1"/>
+    <w:lsdException w:name="heading 9" w:semiHidden="1" w:uiPriority="9" w:unhideWhenUsed="1" w:qFormat="1"/>
+    <w:lsdException w:name="index 1" w:semiHidden="1" w:unhideWhenUsed="1"/>
+    <w:lsdException w:name="index 2" w:semiHidden="1" w:unhideWhenUsed="1"/>
+    <w:lsdException w:name="index 3" w:semiHidden="1" w:unhideWhenUsed="1"/>
+    <w:lsdException w:name="index 4" w:semiHidden="1" w:unhideWhenUsed="1"/>
+    <w:lsdException w:name="index 5" w:semiHidden="1" w:unhideWhenUsed="1"/>
+    <w:lsdException w:name="index 6" w:semiHidden="1" w:unhideWhenUsed="1"/>
+    <w:lsdException w:name="index 7" w:semiHidden="1" w:unhideWhenUsed="1"/>
+    <w:lsdException w:name="index 8" w:semiHidden="1" w:unhideWhenUsed="1"/>
+    <w:lsdException w:name="index 9" w:semiHidden="1" w:unhideWhenUsed="1"/>
+    <w:lsdException w:name="toc 1" w:semiHidden="1" w:uiPriority="39" w:unhideWhenUsed="1"/>
+    <w:lsdException w:name="toc 2" w:semiHidden="1" w:uiPriority="39" w:unhideWhenUsed="1"/>
+    <w:lsdException w:name="toc 3" w:semiHidden="1" w:uiPriority="39" w:unhideWhenUsed="1"/>
+    <w:lsdException w:name="toc 4" w:semiHidden="1" w:uiPriority="39" w:unhideWhenUsed="1"/>
+    <w:lsdException w:name="toc 5" w:semiHidden="1" w:uiPriority="39" w:unhideWhenUsed="1"/>
+    <w:lsdException w:name="toc 6" w:semiHidden="1" w:uiPriority="39" w:unhideWhenUsed="1"/>
+    <w:lsdException w:name="toc 7" w:semiHidden="1" w:uiPriority="39" w:unhideWhenUsed="1"/>
+    <w:lsdException w:name="toc 8" w:semiHidden="1" w:uiPriority="39" w:unhideWhenUsed="1"/>
+    <w:lsdException w:name="toc 9" w:semiHidden="1" w:uiPriority="39" w:unhideWhenUsed="1"/>
+    <w:lsdException w:name="Normal Indent" w:semiHidden="1" w:unhideWhenUsed="1"/>
+    <w:lsdException w:name="footnote text" w:semiHidden="1" w:unhideWhenUsed="1"/>
+    <w:lsdException w:name="annotation text" w:semiHidden="1" w:unhideWhenUsed="1"/>
+    <w:lsdException w:name="header" w:semiHidden="1" w:unhideWhenUsed="1"/>
+    <w:lsdException w:name="footer" w:semiHidden="1" w:unhideWhenUsed="1"/>
+    <w:lsdException w:name="index heading" w:semiHidden="1" w:unhideWhenUsed="1"/>
+    <w:lsdException w:name="caption" w:semiHidden="1" w:uiPriority="35" w:unhideWhenUsed="1" w:qFormat="1"/>
+    <w:lsdException w:name="table of figures" w:semiHidden="1" w:unhideWhenUsed="1"/>
+    <w:lsdException w:name="envelope address" w:semiHidden="1" w:unhideWhenUsed="1"/>
+    <w:lsdException w:name="envelope return" w:semiHidden="1" w:unhideWhenUsed="1"/>
+    <w:lsdException w:name="footnote reference" w:semiHidden="1" w:unhideWhenUsed="1"/>
+    <w:lsdException w:name="annotation reference" w:semiHidden="1" w:unhideWhenUsed="1"/>
+    <w:lsdException w:name="line number" w:semiHidden="1" w:unhideWhenUsed="1"/>
+    <w:lsdException w:name="page number" w:semiHidden="1" w:unhideWhenUsed="1"/>
+    <w:lsdException w:name="endnote reference" w:semiHidden="1" w:unhideWhenUsed="1"/>
+    <w:lsdException w:name="endnote text" w:semiHidden="1" w:unhideWhenUsed="1"/>
+    <w:lsdException w:name="table of authorities" w:semiHidden="1" w:unhideWhenUsed="1"/>
+    <w:lsdException w:name="macro" w:semiHidden="1" w:unhideWhenUsed="1"/>
+    <w:lsdException w:name="toa heading" w:semiHidden="1" w:unhideWhenUsed="1"/>
+    <w:lsdException w:name="List" w:semiHidden="1" w:unhideWhenUsed="1"/>
+    <w:lsdException w:name="List Bullet" w:semiHidden="1" w:unhideWhenUsed="1"/>
+    <w:lsdException w:name="List Number" w:semiHidden="1" w:unhideWhenUsed="1"/>
+    <w:lsdException w:name="List 2" w:semiHidden="1" w:unhideWhenUsed="1"/>
+    <w:lsdException w:name="List 3" w:semiHidden="1" w:unhideWhenUsed="1"/>
+    <w:lsdException w:name="List 4" w:semiHidden="1" w:unhideWhenUsed="1"/>
+    <w:lsdException w:name="List 5" w:semiHidden="1" w:unhideWhenUsed="1"/>
+    <w:lsdException w:name="List Bullet 2" w:semiHidden="1" w:unhideWhenUsed="1"/>
+    <w:lsdException w:name="List Bullet 3" w:semiHidden="1" w:unhideWhenUsed="1"/>
+    <w:lsdException w:name="List Bullet 4" w:semiHidden="1" w:unhideWhenUsed="1"/>
+    <w:lsdException w:name="List Bullet 5" w:semiHidden="1" w:unhideWhenUsed="1"/>
+    <w:lsdException w:name="List Number 2" w:semiHidden="1" w:unhideWhenUsed="1"/>
+    <w:lsdException w:name="List Number 3" w:semiHidden="1" w:unhideWhenUsed="1"/>
+    <w:lsdException w:name="List Number 4" w:semiHidden="1" w:unhideWhenUsed="1"/>
+    <w:lsdException w:name="List Number 5" w:semiHidden="1" w:unhideWhenUsed="1"/>
+    <w:lsdException w:name="Title" w:uiPriority="10" w:qFormat="1"/>
+    <w:lsdException w:name="Closing" w:semiHidden="1" w:unhideWhenUsed="1"/>
+    <w:lsdException w:name="Signature" w:semiHidden="1" w:unhideWhenUsed="1"/>
+    <w:lsdException w:name="Default Paragraph Font" w:semiHidden="1" w:uiPriority="1" w:unhideWhenUsed="1"/>
+    <w:lsdException w:name="Body Text" w:semiHidden="1" w:unhideWhenUsed="1"/>
+    <w:lsdException w:name="Body Text Indent" w:semiHidden="1" w:unhideWhenUsed="1"/>
+    <w:lsdException w:name="List Continue" w:semiHidden="1" w:unhideWhenUsed="1"/>
+    <w:lsdException w:name="List Continue 2" w:semiHidden="1" w:unhideWhenUsed="1"/>
+    <w:lsdException w:name="List Continue 3" w:semiHidden="1" w:unhideWhenUsed="1"/>
+    <w:lsdException w:name="List Continue 4" w:semiHidden="1" w:unhideWhenUsed="1"/>
+    <w:lsdException w:name="List Continue 5" w:semiHidden="1" w:unhideWhenUsed="1"/>
+    <w:lsdException w:name="Message Header" w:semiHidden="1" w:unhideWhenUsed="1"/>
+    <w:lsdException w:name="Subtitle" w:uiPriority="11" w:qFormat="1"/>
+    <w:lsdException w:name="Salutation" w:semiHidden="1" w:unhideWhenUsed="1"/>
+    <w:lsdException w:name="Date" w:semiHidden="1" w:unhideWhenUsed="1"/>
+    <w:lsdException w:name="Body Text First Indent" w:semiHidden="1" w:unhideWhenUsed="1"/>
+    <w:lsdException w:name="Body Text First Indent 2" w:semiHidden="1" w:unhideWhenUsed="1"/>
+    <w:lsdException w:name="Note Heading" w:semiHidden="1" w:unhideWhenUsed="1"/>
+    <w:lsdException w:name="Body Text 2" w:semiHidden="1" w:unhideWhenUsed="1"/>
+    <w:lsdException w:name="Body Text 3" w:semiHidden="1" w:unhideWhenUsed="1"/>
+    <w:lsdException w:name="Body Text Indent 2" w:semiHidden="1" w:unhideWhenUsed="1"/>
+    <w:lsdException w:name="Body Text Indent 3" w:semiHidden="1" w:unhideWhenUsed="1"/>
+    <w:lsdException w:name="Block Text" w:semiHidden="1" w:unhideWhenUsed="1"/>
+    <w:lsdException w:name="Hyperlink" w:semiHidden="1" w:unhideWhenUsed="1"/>
+    <w:lsdException w:name="FollowedHyperlink" w:semiHidden="1" w:unhideWhenUsed="1"/>
+    <w:lsdException w:name="Strong" w:uiPriority="22" w:qFormat="1"/>
+    <w:lsdException w:name="Emphasis" w:uiPriority="20" w:qFormat="1"/>
+    <w:lsdException w:name="Document Map" w:semiHidden="1" w:unhideWhenUsed="1"/>
+    <w:lsdException w:name="Plain Text" w:semiHidden="1" w:unhideWhenUsed="1"/>
+    <w:lsdException w:name="E-mail Signature" w:semiHidden="1" w:unhideWhenUsed="1"/>
+    <w:lsdException w:name="HTML Top of Form" w:semiHidden="1" w:unhideWhenUsed="1"/>
+    <w:lsdException w:name="HTML Bottom of Form" w:semiHidden="1" w:unhideWhenUsed="1"/>
+    <w:lsdException w:name="Normal (Web)" w:semiHidden="1" w:unhideWhenUsed="1"/>
+    <w:lsdException w:name="HTML Acronym" w:semiHidden="1" w:unhideWhenUsed="1"/>
+    <w:lsdException w:name="HTML Address" w:semiHidden="1" w:unhideWhenUsed="1"/>
+    <w:lsdException w:name="HTML Cite" w:semiHidden="1" w:unhideWhenUsed="1"/>
+    <w:lsdException w:name="HTML Code" w:semiHidden="1" w:unhideWhenUsed="1"/>
+    <w:lsdException w:name="HTML Definition" w:semiHidden="1" w:unhideWhenUsed="1"/>
+    <w:lsdException w:name="HTML Keyboard" w:semiHidden="1" w:unhideWhenUsed="1"/>
+    <w:lsdException w:name="HTML Preformatted" w:semiHidden="1" w:unhideWhenUsed="1"/>
+    <w:lsdException w:name="HTML Sample" w:semiHidden="1" w:unhideWhenUsed="1"/>
+    <w:lsdException w:name="HTML Typewriter" w:semiHidden="1" w:unhideWhenUsed="1"/>
+    <w:lsdException w:name="HTML Variable" w:semiHidden="1" w:unhideWhenUsed="1"/>
+    <w:lsdException w:name="Normal Table" w:semiHidden="1" w:unhideWhenUsed="1"/>
+    <w:lsdException w:name="annotation subject" w:semiHidden="1" w:unhideWhenUsed="1"/>
+    <w:lsdException w:name="No List" w:semiHidden="1" w:unhideWhenUsed="1"/>
+    <w:lsdException w:name="Outline List 1" w:semiHidden="1" w:unhideWhenUsed="1"/>
+    <w:lsdException w:name="Outline List 2" w:semiHidden="1" w:unhideWhenUsed="1"/>
+    <w:lsdException w:name="Outline List 3" w:semiHidden="1" w:unhideWhenUsed="1"/>
+    <w:lsdException w:name="Table Simple 1" w:semiHidden="1" w:unhideWhenUsed="1"/>
+    <w:lsdException w:name="Table Simple 2" w:semiHidden="1" w:unhideWhenUsed="1"/>
+    <w:lsdException w:name="Table Simple 3" w:semiHidden="1" w:unhideWhenUsed="1"/>
+    <w:lsdException w:name="Table Classic 1" w:semiHidden="1" w:unhideWhenUsed="1"/>
+    <w:lsdException w:name="Table Classic 2" w:semiHidden="1" w:unhideWhenUsed="1"/>
+    <w:lsdException w:name="Table Classic 3" w:semiHidden="1" w:unhideWhenUsed="1"/>
+    <w:lsdException w:name="Table Classic 4" w:semiHidden="1" w:unhideWhenUsed="1"/>
+    <w:lsdException w:name="Table Colorful 1" w:semiHidden="1" w:unhideWhenUsed="1"/>
+    <w:lsdException w:name="Table Colorful 2" w:semiHidden="1" w:unhideWhenUsed="1"/>
+    <w:lsdException w:name="Table Colorful 3" w:semiHidden="1" w:unhideWhenUsed="1"/>
+    <w:lsdException w:name="Table Columns 1" w:semiHidden="1" w:unhideWhenUsed="1"/>
+    <w:lsdException w:name="Table Columns 2" w:semiHidden="1" w:unhideWhenUsed="1"/>
+    <w:lsdException w:name="Table Columns 3" w:semiHidden="1" w:unhideWhenUsed="1"/>
+    <w:lsdException w:name="Table Columns 4" w:semiHidden="1" w:unhideWhenUsed="1"/>
+    <w:lsdException w:name="Table Columns 5" w:semiHidden="1" w:unhideWhenUsed="1"/>
+    <w:lsdException w:name="Table Grid 1" w:semiHidden="1" w:unhideWhenUsed="1"/>
+    <w:lsdException w:name="Table Grid 2" w:semiHidden="1" w:unhideWhenUsed="1"/>
+    <w:lsdException w:name="Table Grid 3" w:semiHidden="1" w:unhideWhenUsed="1"/>
+    <w:lsdException w:name="Table Grid 4" w:semiHidden="1" w:unhideWhenUsed="1"/>
+    <w:lsdException w:name="Table Grid 5" w:semiHidden="1" w:unhideWhenUsed="1"/>
+    <w:lsdException w:name="Table Grid 6" w:semiHidden="1" w:unhideWhenUsed="1"/>
+    <w:lsdException w:name="Table Grid 7" w:semiHidden="1" w:unhideWhenUsed="1"/>
+    <w:lsdException w:name="Table Grid 8" w:semiHidden="1" w:unhideWhenUsed="1"/>
+    <w:lsdException w:name="Table List 1" w:semiHidden="1" w:unhideWhenUsed="1"/>
+    <w:lsdException w:name="Table List 2" w:semiHidden="1" w:unhideWhenUsed="1"/>
+    <w:lsdException w:name="Table List 3" w:semiHidden="1" w:unhideWhenUsed="1"/>
+    <w:lsdException w:name="Table List 4" w:semiHidden="1" w:unhideWhenUsed="1"/>
+    <w:lsdException w:name="Table List 5" w:semiHidden="1" w:unhideWhenUsed="1"/>
+    <w:lsdException w:name="Table List 6" w:semiHidden="1" w:unhideWhenUsed="1"/>
+    <w:lsdException w:name="Table List 7" w:semiHidden="1" w:unhideWhenUsed="1"/>
+    <w:lsdException w:name="Table List 8" w:semiHidden="1" w:unhideWhenUsed="1"/>
+    <w:lsdException w:name="Table 3D effects 1" w:semiHidden="1" w:unhideWhenUsed="1"/>
+    <w:lsdException w:name="Table 3D effects 2" w:semiHidden="1" w:unhideWhenUsed="1"/>
+    <w:lsdException w:name="Table 3D effects 3" w:semiHidden="1" w:unhideWhenUsed="1"/>
+    <w:lsdException w:name="Table Contemporary" w:semiHidden="1" w:unhideWhenUsed="1"/>
+    <w:lsdException w:name="Table Elegant" w:semiHidden="1" w:unhideWhenUsed="1"/>
+    <w:lsdException w:name="Table Professional" w:semiHidden="1" w:unhideWhenUsed="1"/>
+    <w:lsdException w:name="Table Subtle 1" w:semiHidden="1" w:unhideWhenUsed="1"/>
+    <w:lsdException w:name="Table Subtle 2" w:semiHidden="1" w:unhideWhenUsed="1"/>
+    <w:lsdException w:name="Table Web 1" w:semiHidden="1" w:unhideWhenUsed="1"/>
+    <w:lsdException w:name="Table Web 2" w:semiHidden="1" w:unhideWhenUsed="1"/>
+    <w:lsdException w:name="Table Web 3" w:semiHidden="1" w:unhideWhenUsed="1"/>
+    <w:lsdException w:name="Balloon Text" w:semiHidden="1" w:unhideWhenUsed="1"/>
+    <w:lsdException w:name="Table Grid" w:uiPriority="59"/>
+    <w:lsdException w:name="Table Theme" w:semiHidden="1" w:unhideWhenUsed="1"/>
+    <w:lsdException w:name="Note Level 1" w:semiHidden="1" w:unhideWhenUsed="1"/>
+    <w:lsdException w:name="Note Level 2" w:semiHidden="1" w:unhideWhenUsed="1"/>
+    <w:lsdException w:name="Note Level 3" w:semiHidden="1" w:unhideWhenUsed="1"/>
+    <w:lsdException w:name="Note Level 4" w:semiHidden="1" w:unhideWhenUsed="1"/>
+    <w:lsdException w:name="Note Level 5" w:semiHidden="1" w:unhideWhenUsed="1"/>
+    <w:lsdException w:name="Note Level 6" w:semiHidden="1" w:unhideWhenUsed="1"/>
+    <w:lsdException w:name="Note Level 7" w:semiHidden="1" w:unhideWhenUsed="1"/>
+    <w:lsdException w:name="Note Level 8" w:semiHidden="1" w:unhideWhenUsed="1"/>
+    <w:lsdException w:name="Note Level 9" w:semiHidden="1" w:unhideWhenUsed="1"/>
+    <w:lsdException w:name="Placeholder Text" w:semiHidden="1"/>
+    <w:lsdException w:name="No Spacing" w:uiPriority="1" w:qFormat="1"/>
+    <w:lsdException w:name="Light Shading" w:uiPriority="60"/>
+    <w:lsdException w:name="Light List" w:uiPriority="61"/>
+    <w:lsdException w:name="Light Grid" w:uiPriority="62"/>
+    <w:lsdException w:name="Medium Shading 1" w:uiPriority="63"/>
+    <w:lsdException w:name="Medium Shading 2" w:uiPriority="64"/>
+    <w:lsdException w:name="Medium List 1" w:uiPriority="65"/>
+    <w:lsdException w:name="Medium List 2" w:uiPriority="66"/>
+    <w:lsdException w:name="Medium Grid 1" w:uiPriority="67"/>
+    <w:lsdException w:name="Medium Grid 2" w:uiPriority="68"/>
+    <w:lsdException w:name="Medium Grid 3" w:uiPriority="69"/>
+    <w:lsdException w:name="Dark List" w:uiPriority="70"/>
+    <w:lsdException w:name="Colorful Shading" w:uiPriority="71"/>
+    <w:lsdException w:name="Colorful List" w:uiPriority="72"/>
+    <w:lsdException w:name="Colorful Grid" w:uiPriority="73"/>
+    <w:lsdException w:name="Light Shading Accent 1" w:uiPriority="60"/>
+    <w:lsdException w:name="Light List Accent 1" w:uiPriority="61"/>
+    <w:lsdException w:name="Light Grid Accent 1" w:uiPriority="62"/>
+    <w:lsdException w:name="Medium Shading 1 Accent 1" w:uiPriority="63"/>
+    <w:lsdException w:name="Medium Shading 2 Accent 1" w:uiPriority="64"/>
+    <w:lsdException w:name="Medium List 1 Accent 1" w:uiPriority="65"/>
+    <w:lsdException w:name="Revision" w:semiHidden="1"/>
+    <w:lsdException w:name="List Paragraph" w:uiPriority="34" w:qFormat="1"/>
+    <w:lsdException w:name="Quote" w:uiPriority="29" w:qFormat="1"/>
+    <w:lsdException w:name="Intense Quote" w:uiPriority="30" w:qFormat="1"/>
+    <w:lsdException w:name="Medium List 2 Accent 1" w:uiPriority="66"/>
+    <w:lsdException w:name="Medium Grid 1 Accent 1" w:uiPriority="67"/>
+    <w:lsdException w:name="Medium Grid 2 Accent 1" w:uiPriority="68"/>
+    <w:lsdException w:name="Medium Grid 3 Accent 1" w:uiPriority="69"/>
+    <w:lsdException w:name="Dark List Accent 1" w:uiPriority="70"/>
+    <w:lsdException w:name="Colorful Shading Accent 1" w:uiPriority="71"/>
+    <w:lsdException w:name="Colorful List Accent 1" w:uiPriority="72"/>
+    <w:lsdException w:name="Colorful Grid Accent 1" w:uiPriority="73"/>
+    <w:lsdException w:name="Light Shading Accent 2" w:uiPriority="60"/>
+    <w:lsdException w:name="Light List Accent 2" w:uiPriority="61"/>
+    <w:lsdException w:name="Light Grid Accent 2" w:uiPriority="62"/>
+    <w:lsdException w:name="Medium Shading 1 Accent 2" w:uiPriority="63"/>
+    <w:lsdException w:name="Medium Shading 2 Accent 2" w:uiPriority="64"/>
+    <w:lsdException w:name="Medium List 1 Accent 2" w:uiPriority="65"/>
+    <w:lsdException w:name="Medium List 2 Accent 2" w:uiPriority="66"/>
+    <w:lsdException w:name="Medium Grid 1 Accent 2" w:uiPriority="67"/>
+    <w:lsdException w:name="Medium Grid 2 Accent 2" w:uiPriority="68"/>
+    <w:lsdException w:name="Medium Grid 3 Accent 2" w:uiPriority="69"/>
+    <w:lsdException w:name="Dark List Accent 2" w:uiPriority="70"/>
+    <w:lsdException w:name="Colorful Shading Accent 2" w:uiPriority="71"/>
+    <w:lsdException w:name="Colorful List Accent 2" w:uiPriority="72"/>
+    <w:lsdException w:name="Colorful Grid Accent 2" w:uiPriority="73"/>
+    <w:lsdException w:name="Light Shading Accent 3" w:uiPriority="60"/>
+    <w:lsdException w:name="Light List Accent 3" w:uiPriority="61"/>
+    <w:lsdException w:name="Light Grid Accent 3" w:uiPriority="62"/>
+    <w:lsdException w:name="Medium Shading 1 Accent 3" w:uiPriority="63"/>
+    <w:lsdException w:name="Medium Shading 2 Accent 3" w:uiPriority="64"/>
+    <w:lsdException w:name="Medium List 1 Accent 3" w:uiPriority="65"/>
+    <w:lsdException w:name="Medium List 2 Accent 3" w:uiPriority="66"/>
+    <w:lsdException w:name="Medium Grid 1 Accent 3" w:uiPriority="67"/>
+    <w:lsdException w:name="Medium Grid 2 Accent 3" w:uiPriority="68"/>
+    <w:lsdException w:name="Medium Grid 3 Accent 3" w:uiPriority="69"/>
+    <w:lsdException w:name="Dark List Accent 3" w:uiPriority="70"/>
+    <w:lsdException w:name="Colorful Shading Accent 3" w:uiPriority="71"/>
+    <w:lsdException w:name="Colorful List Accent 3" w:uiPriority="72"/>
+    <w:lsdException w:name="Colorful Grid Accent 3" w:uiPriority="73"/>
+    <w:lsdException w:name="Light Shading Accent 4" w:uiPriority="60"/>
+    <w:lsdException w:name="Light List Accent 4" w:uiPriority="61"/>
+    <w:lsdException w:name="Light Grid Accent 4" w:uiPriority="62"/>
+    <w:lsdException w:name="Medium Shading 1 Accent 4" w:uiPriority="63"/>
+    <w:lsdException w:name="Medium Shading 2 Accent 4" w:uiPriority="64"/>
+    <w:lsdException w:name="Medium List 1 Accent 4" w:uiPriority="65"/>
+    <w:lsdException w:name="Medium List 2 Accent 4" w:uiPriority="66"/>
+    <w:lsdException w:name="Medium Grid 1 Accent 4" w:uiPriority="67"/>
+    <w:lsdException w:name="Medium Grid 2 Accent 4" w:uiPriority="68"/>
+    <w:lsdException w:name="Medium Grid 3 Accent 4" w:uiPriority="69"/>
+    <w:lsdException w:name="Dark List Accent 4" w:uiPriority="70"/>
+    <w:lsdException w:name="Colorful Shading Accent 4" w:uiPriority="71"/>
+    <w:lsdException w:name="Colorful List Accent 4" w:uiPriority="72"/>
+    <w:lsdException w:name="Colorful Grid Accent 4" w:uiPriority="73"/>
+    <w:lsdException w:name="Light Shading Accent 5" w:uiPriority="60"/>
+    <w:lsdException w:name="Light List Accent 5" w:uiPriority="61"/>
+    <w:lsdException w:name="Light Grid Accent 5" w:uiPriority="62"/>
+    <w:lsdException w:name="Medium Shading 1 Accent 5" w:uiPriority="63"/>
+    <w:lsdException w:name="Medium Shading 2 Accent 5" w:uiPriority="64"/>
+    <w:lsdException w:name="Medium List 1 Accent 5" w:uiPriority="65"/>
+    <w:lsdException w:name="Medium List 2 Accent 5" w:uiPriority="66"/>
+    <w:lsdException w:name="Medium Grid 1 Accent 5" w:uiPriority="67"/>
+    <w:lsdException w:name="Medium Grid 2 Accent 5" w:uiPriority="68"/>
+    <w:lsdException w:name="Medium Grid 3 Accent 5" w:uiPriority="69"/>
+    <w:lsdException w:name="Dark List Accent 5" w:uiPriority="70"/>
+    <w:lsdException w:name="Colorful Shading Accent 5" w:uiPriority="71"/>
+    <w:lsdException w:name="Colorful List Accent 5" w:uiPriority="72"/>
+    <w:lsdException w:name="Colorful Grid Accent 5" w:uiPriority="73"/>
+    <w:lsdException w:name="Light Shading Accent 6" w:uiPriority="60"/>
+    <w:lsdException w:name="Light List Accent 6" w:uiPriority="61"/>
+    <w:lsdException w:name="Light Grid Accent 6" w:uiPriority="62"/>
+    <w:lsdException w:name="Medium Shading 1 Accent 6" w:uiPriority="63"/>
+    <w:lsdException w:name="Medium Shading 2 Accent 6" w:uiPriority="64"/>
+    <w:lsdException w:name="Medium List 1 Accent 6" w:uiPriority="65"/>
+    <w:lsdException w:name="Medium List 2 Accent 6" w:uiPriority="66"/>
+    <w:lsdException w:name="Medium Grid 1 Accent 6" w:uiPriority="67"/>
+    <w:lsdException w:name="Medium Grid 2 Accent 6" w:uiPriority="68"/>
+    <w:lsdException w:name="Medium Grid 3 Accent 6" w:uiPriority="69"/>
+    <w:lsdException w:name="Dark List Accent 6" w:uiPriority="70"/>
+    <w:lsdException w:name="Colorful Shading Accent 6" w:uiPriority="71"/>
+    <w:lsdException w:name="Colorful List Accent 6" w:uiPriority="72"/>
+    <w:lsdException w:name="Colorful Grid Accent 6" w:uiPriority="73"/>
+    <w:lsdException w:name="Subtle Emphasis" w:uiPriority="19" w:qFormat="1"/>
+    <w:lsdException w:name="Intense Emphasis" w:uiPriority="21" w:qFormat="1"/>
+    <w:lsdException w:name="Subtle Reference" w:uiPriority="31" w:qFormat="1"/>
+    <w:lsdException w:name="Intense Reference" w:uiPriority="32" w:qFormat="1"/>
+    <w:lsdException w:name="Book Title" w:uiPriority="33" w:qFormat="1"/>
+    <w:lsdException w:name="Bibliography" w:semiHidden="1" w:uiPriority="37" w:unhideWhenUsed="1"/>
+    <w:lsdException w:name="TOC Heading" w:semiHidden="1" w:uiPriority="39" w:unhideWhenUsed="1" w:qFormat="1"/>
+    <w:lsdException w:name="Plain Table 1" w:uiPriority="41"/>
+    <w:lsdException w:name="Plain Table 2" w:uiPriority="42"/>
+    <w:lsdException w:name="Plain Table 3" w:uiPriority="43"/>
+    <w:lsdException w:name="Plain Table 4" w:uiPriority="44"/>
+    <w:lsdException w:name="Plain Table 5" w:uiPriority="45"/>
+    <w:lsdException w:name="Grid Table Light" w:uiPriority="40"/>
+    <w:lsdException w:name="Grid Table 1 Light" w:uiPriority="46"/>
+    <w:lsdException w:name="Grid Table 2" w:uiPriority="47"/>
+    <w:lsdException w:name="Grid Table 3" w:uiPriority="48"/>
+    <w:lsdException w:name="Grid Table 4" w:uiPriority="49"/>
+    <w:lsdException w:name="Grid Table 5 Dark" w:uiPriority="50"/>
+    <w:lsdException w:name="Grid Table 6 Colorful" w:uiPriority="51"/>
+    <w:lsdException w:name="Grid Table 7 Colorful" w:uiPriority="52"/>
+    <w:lsdException w:name="Grid Table 1 Light Accent 1" w:uiPriority="46"/>
+    <w:lsdException w:name="Grid Table 2 Accent 1" w:uiPriority="47"/>
+    <w:lsdException w:name="Grid Table 3 Accent 1" w:uiPriority="48"/>
+    <w:lsdException w:name="Grid Table 4 Accent 1" w:uiPriority="49"/>
+    <w:lsdException w:name="Grid Table 5 Dark Accent 1" w:uiPriority="50"/>
+    <w:lsdException w:name="Grid Table 6 Colorful Accent 1" w:uiPriority="51"/>
+    <w:lsdException w:name="Grid Table 7 Colorful Accent 1" w:uiPriority="52"/>
+    <w:lsdException w:name="Grid Table 1 Light Accent 2" w:uiPriority="46"/>
+    <w:lsdException w:name="Grid Table 2 Accent 2" w:uiPriority="47"/>
+    <w:lsdException w:name="Grid Table 3 Accent 2" w:uiPriority="48"/>
+    <w:lsdException w:name="Grid Table 4 Accent 2" w:uiPriority="49"/>
+    <w:lsdException w:name="Grid Table 5 Dark Accent 2" w:uiPriority="50"/>
+    <w:lsdException w:name="Grid Table 6 Colorful Accent 2" w:uiPriority="51"/>
+    <w:lsdException w:name="Grid Table 7 Colorful Accent 2" w:uiPriority="52"/>
+    <w:lsdException w:name="Grid Table 1 Light Accent 3" w:uiPriority="46"/>
+    <w:lsdException w:name="Grid Table 2 Accent 3" w:uiPriority="47"/>
+    <w:lsdException w:name="Grid Table 3 Accent 3" w:uiPriority="48"/>
+    <w:lsdException w:name="Grid Table 4 Accent 3" w:uiPriority="49"/>
+    <w:lsdException w:name="Grid Table 5 Dark Accent 3" w:uiPriority="50"/>
+    <w:lsdException w:name="Grid Table 6 Colorful Accent 3" w:uiPriority="51"/>
+    <w:lsdException w:name="Grid Table 7 Colorful Accent 3" w:uiPriority="52"/>
+    <w:lsdException w:name="Grid Table 1 Light Accent 4" w:uiPriority="46"/>
+    <w:lsdException w:name="Grid Table 2 Accent 4" w:uiPriority="47"/>
+    <w:lsdException w:name="Grid Table 3 Accent 4" w:uiPriority="48"/>
+    <w:lsdException w:name="Grid Table 4 Accent 4" w:uiPriority="49"/>
+    <w:lsdException w:name="Grid Table 5 Dark Accent 4" w:uiPriority="50"/>
+    <w:lsdException w:name="Grid Table 6 Colorful Accent 4" w:uiPriority="51"/>
+    <w:lsdException w:name="Grid Table 7 Colorful Accent 4" w:uiPriority="52"/>
+    <w:lsdException w:name="Grid Table 1 Light Accent 5" w:uiPriority="46"/>
+    <w:lsdException w:name="Grid Table 2 Accent 5" w:uiPriority="47"/>
+    <w:lsdException w:name="Grid Table 3 Accent 5" w:uiPriority="48"/>
+    <w:lsdException w:name="Grid Table 4 Accent 5" w:uiPriority="49"/>
+    <w:lsdException w:name="Grid Table 5 Dark Accent 5" w:uiPriority="50"/>
+    <w:lsdException w:name="Grid Table 6 Colorful Accent 5" w:uiPriority="51"/>
+    <w:lsdException w:name="Grid Table 7 Colorful Accent 5" w:uiPriority="52"/>
+    <w:lsdException w:name="Grid Table 1 Light Accent 6" w:uiPriority="46"/>
+    <w:lsdException w:name="Grid Table 2 Accent 6" w:uiPriority="47"/>
+    <w:lsdException w:name="Grid Table 3 Accent 6" w:uiPriority="48"/>
+    <w:lsdException w:name="Grid Table 4 Accent 6" w:uiPriority="49"/>
+    <w:lsdException w:name="Grid Table 5 Dark Accent 6" w:uiPriority="50"/>
+    <w:lsdException w:name="Grid Table 6 Colorful Accent 6" w:uiPriority="51"/>
+    <w:lsdException w:name="Grid Table 7 Colorful Accent 6" w:uiPriority="52"/>
+    <w:lsdException w:name="List Table 1 Light" w:uiPriority="46"/>
+    <w:lsdException w:name="List Table 2" w:uiPriority="47"/>
+    <w:lsdException w:name="List Table 3" w:uiPriority="48"/>
+    <w:lsdException w:name="List Table 4" w:uiPriority="49"/>
+    <w:lsdException w:name="List Table 5 Dark" w:uiPriority="50"/>
+    <w:lsdException w:name="List Table 6 Colorful" w:uiPriority="51"/>
+    <w:lsdException w:name="List Table 7 Colorful" w:uiPriority="52"/>
+    <w:lsdException w:name="List Table 1 Light Accent 1" w:uiPriority="46"/>
+    <w:lsdException w:name="List Table 2 Accent 1" w:uiPriority="47"/>
+    <w:lsdException w:name="List Table 3 Accent 1" w:uiPriority="48"/>
+    <w:lsdException w:name="List Table 4 Accent 1" w:uiPriority="49"/>
+    <w:lsdException w:name="List Table 5 Dark Accent 1" w:uiPriority="50"/>
+    <w:lsdException w:name="List Table 6 Colorful Accent 1" w:uiPriority="51"/>
+    <w:lsdException w:name="List Table 7 Colorful Accent 1" w:uiPriority="52"/>
+    <w:lsdException w:name="List Table 1 Light Accent 2" w:uiPriority="46"/>
+    <w:lsdException w:name="List Table 2 Accent 2" w:uiPriority="47"/>
+    <w:lsdException w:name="List Table 3 Accent 2" w:uiPriority="48"/>
+    <w:lsdException w:name="List Table 4 Accent 2" w:uiPriority="49"/>
+    <w:lsdException w:name="List Table 5 Dark Accent 2" w:uiPriority="50"/>
+    <w:lsdException w:name="List Table 6 Colorful Accent 2" w:uiPriority="51"/>
+    <w:lsdException w:name="List Table 7 Colorful Accent 2" w:uiPriority="52"/>
+    <w:lsdException w:name="List Table 1 Light Accent 3" w:uiPriority="46"/>
+    <w:lsdException w:name="List Table 2 Accent 3" w:uiPriority="47"/>
+    <w:lsdException w:name="List Table 3 Accent 3" w:uiPriority="48"/>
+    <w:lsdException w:name="List Table 4 Accent 3" w:uiPriority="49"/>
+    <w:lsdException w:name="List Table 5 Dark Accent 3" w:uiPriority="50"/>
+    <w:lsdException w:name="List Table 6 Colorful Accent 3" w:uiPriority="51"/>
+    <w:lsdException w:name="List Table 7 Colorful Accent 3" w:uiPriority="52"/>
+    <w:lsdException w:name="List Table 1 Light Accent 4" w:uiPriority="46"/>
+    <w:lsdException w:name="List Table 2 Accent 4" w:uiPriority="47"/>
+    <w:lsdException w:name="List Table 3 Accent 4" w:uiPriority="48"/>
+    <w:lsdException w:name="List Table 4 Accent 4" w:uiPriority="49"/>
+    <w:lsdException w:name="List Table 5 Dark Accent 4" w:uiPriority="50"/>
+    <w:lsdException w:name="List Table 6 Colorful Accent 4" w:uiPriority="51"/>
+    <w:lsdException w:name="List Table 7 Colorful Accent 4" w:uiPriority="52"/>
+    <w:lsdException w:name="List Table 1 Light Accent 5" w:uiPriority="46"/>
+    <w:lsdException w:name="List Table 2 Accent 5" w:uiPriority="47"/>
+    <w:lsdException w:name="List Table 3 Accent 5" w:uiPriority="48"/>
+    <w:lsdException w:name="List Table 4 Accent 5" w:uiPriority="49"/>
+    <w:lsdException w:name="List Table 5 Dark Accent 5" w:uiPriority="50"/>
+    <w:lsdException w:name="List Table 6 Colorful Accent 5" w:uiPriority="51"/>
+    <w:lsdException w:name="List Table 7 Colorful Accent 5" w:uiPriority="52"/>
+    <w:lsdException w:name="List Table 1 Light Accent 6" w:uiPriority="46"/>
+    <w:lsdException w:name="List Table 2 Accent 6" w:uiPriority="47"/>
+    <w:lsdException w:name="List Table 3 Accent 6" w:uiPriority="48"/>
+    <w:lsdException w:name="List Table 4 Accent 6" w:uiPriority="49"/>
+    <w:lsdException w:name="List Table 5 Dark Accent 6" w:uiPriority="50"/>
+    <w:lsdException w:name="List Table 6 Colorful Accent 6" w:uiPriority="51"/>
+    <w:lsdException w:name="List Table 7 Colorful Accent 6" w:uiPriority="52"/>
   </w:latentStyles>
   <w:style w:type="paragraph" w:default="1" w:styleId="Normal">
     <w:name w:val="Normal"/>
@@ -3503,236 +3253,8 @@
 </w:styles>
 </file>
 
-<file path=word/glossary/stylesWithEffects.xml><?xml version="1.0" encoding="utf-8"?>
-<w:styles xmlns:wpc="http://schemas.microsoft.com/office/word/2010/wordprocessingCanvas" xmlns:mo="http://schemas.microsoft.com/office/mac/office/2008/main" xmlns:mc="http://schemas.openxmlformats.org/markup-compatibility/2006" xmlns:mv="urn:schemas-microsoft-com:mac:vml" xmlns:o="urn:schemas-microsoft-com:office:office" xmlns:r="http://schemas.openxmlformats.org/officeDocument/2006/relationships" xmlns:m="http://schemas.openxmlformats.org/officeDocument/2006/math" xmlns:v="urn:schemas-microsoft-com:vml" xmlns:wp14="http://schemas.microsoft.com/office/word/2010/wordprocessingDrawing" xmlns:wp="http://schemas.openxmlformats.org/drawingml/2006/wordprocessingDrawing" xmlns:w10="urn:schemas-microsoft-com:office:word" xmlns:w="http://schemas.openxmlformats.org/wordprocessingml/2006/main" xmlns:w14="http://schemas.microsoft.com/office/word/2010/wordml" xmlns:wpg="http://schemas.microsoft.com/office/word/2010/wordprocessingGroup" xmlns:wpi="http://schemas.microsoft.com/office/word/2010/wordprocessingInk" xmlns:wne="http://schemas.microsoft.com/office/word/2006/wordml" xmlns:wps="http://schemas.microsoft.com/office/word/2010/wordprocessingShape" mc:Ignorable="w14 wp14">
-  <w:docDefaults>
-    <w:rPrDefault>
-      <w:rPr>
-        <w:rFonts w:asciiTheme="minorHAnsi" w:eastAsiaTheme="minorEastAsia" w:hAnsiTheme="minorHAnsi" w:cstheme="minorBidi"/>
-        <w:sz w:val="24"/>
-        <w:szCs w:val="24"/>
-        <w:lang w:val="en-US" w:eastAsia="ja-JP" w:bidi="ar-SA"/>
-      </w:rPr>
-    </w:rPrDefault>
-    <w:pPrDefault/>
-  </w:docDefaults>
-  <w:latentStyles w:defLockedState="0" w:defUIPriority="99" w:defSemiHidden="1" w:defUnhideWhenUsed="1" w:defQFormat="0" w:count="276">
-    <w:lsdException w:name="Normal" w:semiHidden="0" w:uiPriority="0" w:unhideWhenUsed="0" w:qFormat="1"/>
-    <w:lsdException w:name="heading 1" w:semiHidden="0" w:uiPriority="9" w:unhideWhenUsed="0" w:qFormat="1"/>
-    <w:lsdException w:name="heading 2" w:uiPriority="9" w:qFormat="1"/>
-    <w:lsdException w:name="heading 3" w:uiPriority="9" w:qFormat="1"/>
-    <w:lsdException w:name="heading 4" w:uiPriority="9" w:qFormat="1"/>
-    <w:lsdException w:name="heading 5" w:uiPriority="9" w:qFormat="1"/>
-    <w:lsdException w:name="heading 6" w:uiPriority="9" w:qFormat="1"/>
-    <w:lsdException w:name="heading 7" w:uiPriority="9" w:qFormat="1"/>
-    <w:lsdException w:name="heading 8" w:uiPriority="9" w:qFormat="1"/>
-    <w:lsdException w:name="heading 9" w:uiPriority="9" w:qFormat="1"/>
-    <w:lsdException w:name="toc 1" w:uiPriority="39"/>
-    <w:lsdException w:name="toc 2" w:uiPriority="39"/>
-    <w:lsdException w:name="toc 3" w:uiPriority="39"/>
-    <w:lsdException w:name="toc 4" w:uiPriority="39"/>
-    <w:lsdException w:name="toc 5" w:uiPriority="39"/>
-    <w:lsdException w:name="toc 6" w:uiPriority="39"/>
-    <w:lsdException w:name="toc 7" w:uiPriority="39"/>
-    <w:lsdException w:name="toc 8" w:uiPriority="39"/>
-    <w:lsdException w:name="toc 9" w:uiPriority="39"/>
-    <w:lsdException w:name="caption" w:uiPriority="35" w:qFormat="1"/>
-    <w:lsdException w:name="Title" w:semiHidden="0" w:uiPriority="10" w:unhideWhenUsed="0" w:qFormat="1"/>
-    <w:lsdException w:name="Default Paragraph Font" w:uiPriority="1"/>
-    <w:lsdException w:name="Subtitle" w:semiHidden="0" w:uiPriority="11" w:unhideWhenUsed="0" w:qFormat="1"/>
-    <w:lsdException w:name="Strong" w:semiHidden="0" w:uiPriority="22" w:unhideWhenUsed="0" w:qFormat="1"/>
-    <w:lsdException w:name="Emphasis" w:semiHidden="0" w:uiPriority="20" w:unhideWhenUsed="0" w:qFormat="1"/>
-    <w:lsdException w:name="Table Grid" w:semiHidden="0" w:uiPriority="59" w:unhideWhenUsed="0"/>
-    <w:lsdException w:name="Placeholder Text" w:unhideWhenUsed="0"/>
-    <w:lsdException w:name="No Spacing" w:semiHidden="0" w:uiPriority="1" w:unhideWhenUsed="0" w:qFormat="1"/>
-    <w:lsdException w:name="Light Shading" w:semiHidden="0" w:uiPriority="60" w:unhideWhenUsed="0"/>
-    <w:lsdException w:name="Light List" w:semiHidden="0" w:uiPriority="61" w:unhideWhenUsed="0"/>
-    <w:lsdException w:name="Light Grid" w:semiHidden="0" w:uiPriority="62" w:unhideWhenUsed="0"/>
-    <w:lsdException w:name="Medium Shading 1" w:semiHidden="0" w:uiPriority="63" w:unhideWhenUsed="0"/>
-    <w:lsdException w:name="Medium Shading 2" w:semiHidden="0" w:uiPriority="64" w:unhideWhenUsed="0"/>
-    <w:lsdException w:name="Medium List 1" w:semiHidden="0" w:uiPriority="65" w:unhideWhenUsed="0"/>
-    <w:lsdException w:name="Medium List 2" w:semiHidden="0" w:uiPriority="66" w:unhideWhenUsed="0"/>
-    <w:lsdException w:name="Medium Grid 1" w:semiHidden="0" w:uiPriority="67" w:unhideWhenUsed="0"/>
-    <w:lsdException w:name="Medium Grid 2" w:semiHidden="0" w:uiPriority="68" w:unhideWhenUsed="0"/>
-    <w:lsdException w:name="Medium Grid 3" w:semiHidden="0" w:uiPriority="69" w:unhideWhenUsed="0"/>
-    <w:lsdException w:name="Dark List" w:semiHidden="0" w:uiPriority="70" w:unhideWhenUsed="0"/>
-    <w:lsdException w:name="Colorful Shading" w:semiHidden="0" w:uiPriority="71" w:unhideWhenUsed="0"/>
-    <w:lsdException w:name="Colorful List" w:semiHidden="0" w:uiPriority="72" w:unhideWhenUsed="0"/>
-    <w:lsdException w:name="Colorful Grid" w:semiHidden="0" w:uiPriority="73" w:unhideWhenUsed="0"/>
-    <w:lsdException w:name="Light Shading Accent 1" w:semiHidden="0" w:uiPriority="60" w:unhideWhenUsed="0"/>
-    <w:lsdException w:name="Light List Accent 1" w:semiHidden="0" w:uiPriority="61" w:unhideWhenUsed="0"/>
-    <w:lsdException w:name="Light Grid Accent 1" w:semiHidden="0" w:uiPriority="62" w:unhideWhenUsed="0"/>
-    <w:lsdException w:name="Medium Shading 1 Accent 1" w:semiHidden="0" w:uiPriority="63" w:unhideWhenUsed="0"/>
-    <w:lsdException w:name="Medium Shading 2 Accent 1" w:semiHidden="0" w:uiPriority="64" w:unhideWhenUsed="0"/>
-    <w:lsdException w:name="Medium List 1 Accent 1" w:semiHidden="0" w:uiPriority="65" w:unhideWhenUsed="0"/>
-    <w:lsdException w:name="Revision" w:unhideWhenUsed="0"/>
-    <w:lsdException w:name="List Paragraph" w:semiHidden="0" w:uiPriority="34" w:unhideWhenUsed="0" w:qFormat="1"/>
-    <w:lsdException w:name="Quote" w:semiHidden="0" w:uiPriority="29" w:unhideWhenUsed="0" w:qFormat="1"/>
-    <w:lsdException w:name="Intense Quote" w:semiHidden="0" w:uiPriority="30" w:unhideWhenUsed="0" w:qFormat="1"/>
-    <w:lsdException w:name="Medium List 2 Accent 1" w:semiHidden="0" w:uiPriority="66" w:unhideWhenUsed="0"/>
-    <w:lsdException w:name="Medium Grid 1 Accent 1" w:semiHidden="0" w:uiPriority="67" w:unhideWhenUsed="0"/>
-    <w:lsdException w:name="Medium Grid 2 Accent 1" w:semiHidden="0" w:uiPriority="68" w:unhideWhenUsed="0"/>
-    <w:lsdException w:name="Medium Grid 3 Accent 1" w:semiHidden="0" w:uiPriority="69" w:unhideWhenUsed="0"/>
-    <w:lsdException w:name="Dark List Accent 1" w:semiHidden="0" w:uiPriority="70" w:unhideWhenUsed="0"/>
-    <w:lsdException w:name="Colorful Shading Accent 1" w:semiHidden="0" w:uiPriority="71" w:unhideWhenUsed="0"/>
-    <w:lsdException w:name="Colorful List Accent 1" w:semiHidden="0" w:uiPriority="72" w:unhideWhenUsed="0"/>
-    <w:lsdException w:name="Colorful Grid Accent 1" w:semiHidden="0" w:uiPriority="73" w:unhideWhenUsed="0"/>
-    <w:lsdException w:name="Light Shading Accent 2" w:semiHidden="0" w:uiPriority="60" w:unhideWhenUsed="0"/>
-    <w:lsdException w:name="Light List Accent 2" w:semiHidden="0" w:uiPriority="61" w:unhideWhenUsed="0"/>
-    <w:lsdException w:name="Light Grid Accent 2" w:semiHidden="0" w:uiPriority="62" w:unhideWhenUsed="0"/>
-    <w:lsdException w:name="Medium Shading 1 Accent 2" w:semiHidden="0" w:uiPriority="63" w:unhideWhenUsed="0"/>
-    <w:lsdException w:name="Medium Shading 2 Accent 2" w:semiHidden="0" w:uiPriority="64" w:unhideWhenUsed="0"/>
-    <w:lsdException w:name="Medium List 1 Accent 2" w:semiHidden="0" w:uiPriority="65" w:unhideWhenUsed="0"/>
-    <w:lsdException w:name="Medium List 2 Accent 2" w:semiHidden="0" w:uiPriority="66" w:unhideWhenUsed="0"/>
-    <w:lsdException w:name="Medium Grid 1 Accent 2" w:semiHidden="0" w:uiPriority="67" w:unhideWhenUsed="0"/>
-    <w:lsdException w:name="Medium Grid 2 Accent 2" w:semiHidden="0" w:uiPriority="68" w:unhideWhenUsed="0"/>
-    <w:lsdException w:name="Medium Grid 3 Accent 2" w:semiHidden="0" w:uiPriority="69" w:unhideWhenUsed="0"/>
-    <w:lsdException w:name="Dark List Accent 2" w:semiHidden="0" w:uiPriority="70" w:unhideWhenUsed="0"/>
-    <w:lsdException w:name="Colorful Shading Accent 2" w:semiHidden="0" w:uiPriority="71" w:unhideWhenUsed="0"/>
-    <w:lsdException w:name="Colorful List Accent 2" w:semiHidden="0" w:uiPriority="72" w:unhideWhenUsed="0"/>
-    <w:lsdException w:name="Colorful Grid Accent 2" w:semiHidden="0" w:uiPriority="73" w:unhideWhenUsed="0"/>
-    <w:lsdException w:name="Light Shading Accent 3" w:semiHidden="0" w:uiPriority="60" w:unhideWhenUsed="0"/>
-    <w:lsdException w:name="Light List Accent 3" w:semiHidden="0" w:uiPriority="61" w:unhideWhenUsed="0"/>
-    <w:lsdException w:name="Light Grid Accent 3" w:semiHidden="0" w:uiPriority="62" w:unhideWhenUsed="0"/>
-    <w:lsdException w:name="Medium Shading 1 Accent 3" w:semiHidden="0" w:uiPriority="63" w:unhideWhenUsed="0"/>
-    <w:lsdException w:name="Medium Shading 2 Accent 3" w:semiHidden="0" w:uiPriority="64" w:unhideWhenUsed="0"/>
-    <w:lsdException w:name="Medium List 1 Accent 3" w:semiHidden="0" w:uiPriority="65" w:unhideWhenUsed="0"/>
-    <w:lsdException w:name="Medium List 2 Accent 3" w:semiHidden="0" w:uiPriority="66" w:unhideWhenUsed="0"/>
-    <w:lsdException w:name="Medium Grid 1 Accent 3" w:semiHidden="0" w:uiPriority="67" w:unhideWhenUsed="0"/>
-    <w:lsdException w:name="Medium Grid 2 Accent 3" w:semiHidden="0" w:uiPriority="68" w:unhideWhenUsed="0"/>
-    <w:lsdException w:name="Medium Grid 3 Accent 3" w:semiHidden="0" w:uiPriority="69" w:unhideWhenUsed="0"/>
-    <w:lsdException w:name="Dark List Accent 3" w:semiHidden="0" w:uiPriority="70" w:unhideWhenUsed="0"/>
-    <w:lsdException w:name="Colorful Shading Accent 3" w:semiHidden="0" w:uiPriority="71" w:unhideWhenUsed="0"/>
-    <w:lsdException w:name="Colorful List Accent 3" w:semiHidden="0" w:uiPriority="72" w:unhideWhenUsed="0"/>
-    <w:lsdException w:name="Colorful Grid Accent 3" w:semiHidden="0" w:uiPriority="73" w:unhideWhenUsed="0"/>
-    <w:lsdException w:name="Light Shading Accent 4" w:semiHidden="0" w:uiPriority="60" w:unhideWhenUsed="0"/>
-    <w:lsdException w:name="Light List Accent 4" w:semiHidden="0" w:uiPriority="61" w:unhideWhenUsed="0"/>
-    <w:lsdException w:name="Light Grid Accent 4" w:semiHidden="0" w:uiPriority="62" w:unhideWhenUsed="0"/>
-    <w:lsdException w:name="Medium Shading 1 Accent 4" w:semiHidden="0" w:uiPriority="63" w:unhideWhenUsed="0"/>
-    <w:lsdException w:name="Medium Shading 2 Accent 4" w:semiHidden="0" w:uiPriority="64" w:unhideWhenUsed="0"/>
-    <w:lsdException w:name="Medium List 1 Accent 4" w:semiHidden="0" w:uiPriority="65" w:unhideWhenUsed="0"/>
-    <w:lsdException w:name="Medium List 2 Accent 4" w:semiHidden="0" w:uiPriority="66" w:unhideWhenUsed="0"/>
-    <w:lsdException w:name="Medium Grid 1 Accent 4" w:semiHidden="0" w:uiPriority="67" w:unhideWhenUsed="0"/>
-    <w:lsdException w:name="Medium Grid 2 Accent 4" w:semiHidden="0" w:uiPriority="68" w:unhideWhenUsed="0"/>
-    <w:lsdException w:name="Medium Grid 3 Accent 4" w:semiHidden="0" w:uiPriority="69" w:unhideWhenUsed="0"/>
-    <w:lsdException w:name="Dark List Accent 4" w:semiHidden="0" w:uiPriority="70" w:unhideWhenUsed="0"/>
-    <w:lsdException w:name="Colorful Shading Accent 4" w:semiHidden="0" w:uiPriority="71" w:unhideWhenUsed="0"/>
-    <w:lsdException w:name="Colorful List Accent 4" w:semiHidden="0" w:uiPriority="72" w:unhideWhenUsed="0"/>
-    <w:lsdException w:name="Colorful Grid Accent 4" w:semiHidden="0" w:uiPriority="73" w:unhideWhenUsed="0"/>
-    <w:lsdException w:name="Light Shading Accent 5" w:semiHidden="0" w:uiPriority="60" w:unhideWhenUsed="0"/>
-    <w:lsdException w:name="Light List Accent 5" w:semiHidden="0" w:uiPriority="61" w:unhideWhenUsed="0"/>
-    <w:lsdException w:name="Light Grid Accent 5" w:semiHidden="0" w:uiPriority="62" w:unhideWhenUsed="0"/>
-    <w:lsdException w:name="Medium Shading 1 Accent 5" w:semiHidden="0" w:uiPriority="63" w:unhideWhenUsed="0"/>
-    <w:lsdException w:name="Medium Shading 2 Accent 5" w:semiHidden="0" w:uiPriority="64" w:unhideWhenUsed="0"/>
-    <w:lsdException w:name="Medium List 1 Accent 5" w:semiHidden="0" w:uiPriority="65" w:unhideWhenUsed="0"/>
-    <w:lsdException w:name="Medium List 2 Accent 5" w:semiHidden="0" w:uiPriority="66" w:unhideWhenUsed="0"/>
-    <w:lsdException w:name="Medium Grid 1 Accent 5" w:semiHidden="0" w:uiPriority="67" w:unhideWhenUsed="0"/>
-    <w:lsdException w:name="Medium Grid 2 Accent 5" w:semiHidden="0" w:uiPriority="68" w:unhideWhenUsed="0"/>
-    <w:lsdException w:name="Medium Grid 3 Accent 5" w:semiHidden="0" w:uiPriority="69" w:unhideWhenUsed="0"/>
-    <w:lsdException w:name="Dark List Accent 5" w:semiHidden="0" w:uiPriority="70" w:unhideWhenUsed="0"/>
-    <w:lsdException w:name="Colorful Shading Accent 5" w:semiHidden="0" w:uiPriority="71" w:unhideWhenUsed="0"/>
-    <w:lsdException w:name="Colorful List Accent 5" w:semiHidden="0" w:uiPriority="72" w:unhideWhenUsed="0"/>
-    <w:lsdException w:name="Colorful Grid Accent 5" w:semiHidden="0" w:uiPriority="73" w:unhideWhenUsed="0"/>
-    <w:lsdException w:name="Light Shading Accent 6" w:semiHidden="0" w:uiPriority="60" w:unhideWhenUsed="0"/>
-    <w:lsdException w:name="Light List Accent 6" w:semiHidden="0" w:uiPriority="61" w:unhideWhenUsed="0"/>
-    <w:lsdException w:name="Light Grid Accent 6" w:semiHidden="0" w:uiPriority="62" w:unhideWhenUsed="0"/>
-    <w:lsdException w:name="Medium Shading 1 Accent 6" w:semiHidden="0" w:uiPriority="63" w:unhideWhenUsed="0"/>
-    <w:lsdException w:name="Medium Shading 2 Accent 6" w:semiHidden="0" w:uiPriority="64" w:unhideWhenUsed="0"/>
-    <w:lsdException w:name="Medium List 1 Accent 6" w:semiHidden="0" w:uiPriority="65" w:unhideWhenUsed="0"/>
-    <w:lsdException w:name="Medium List 2 Accent 6" w:semiHidden="0" w:uiPriority="66" w:unhideWhenUsed="0"/>
-    <w:lsdException w:name="Medium Grid 1 Accent 6" w:semiHidden="0" w:uiPriority="67" w:unhideWhenUsed="0"/>
-    <w:lsdException w:name="Medium Grid 2 Accent 6" w:semiHidden="0" w:uiPriority="68" w:unhideWhenUsed="0"/>
-    <w:lsdException w:name="Medium Grid 3 Accent 6" w:semiHidden="0" w:uiPriority="69" w:unhideWhenUsed="0"/>
-    <w:lsdException w:name="Dark List Accent 6" w:semiHidden="0" w:uiPriority="70" w:unhideWhenUsed="0"/>
-    <w:lsdException w:name="Colorful Shading Accent 6" w:semiHidden="0" w:uiPriority="71" w:unhideWhenUsed="0"/>
-    <w:lsdException w:name="Colorful List Accent 6" w:semiHidden="0" w:uiPriority="72" w:unhideWhenUsed="0"/>
-    <w:lsdException w:name="Colorful Grid Accent 6" w:semiHidden="0" w:uiPriority="73" w:unhideWhenUsed="0"/>
-    <w:lsdException w:name="Subtle Emphasis" w:semiHidden="0" w:uiPriority="19" w:unhideWhenUsed="0" w:qFormat="1"/>
-    <w:lsdException w:name="Intense Emphasis" w:semiHidden="0" w:uiPriority="21" w:unhideWhenUsed="0" w:qFormat="1"/>
-    <w:lsdException w:name="Subtle Reference" w:semiHidden="0" w:uiPriority="31" w:unhideWhenUsed="0" w:qFormat="1"/>
-    <w:lsdException w:name="Intense Reference" w:semiHidden="0" w:uiPriority="32" w:unhideWhenUsed="0" w:qFormat="1"/>
-    <w:lsdException w:name="Book Title" w:semiHidden="0" w:uiPriority="33" w:unhideWhenUsed="0" w:qFormat="1"/>
-    <w:lsdException w:name="Bibliography" w:uiPriority="37"/>
-    <w:lsdException w:name="TOC Heading" w:uiPriority="39" w:qFormat="1"/>
-  </w:latentStyles>
-  <w:style w:type="paragraph" w:default="1" w:styleId="Normal">
-    <w:name w:val="Normal"/>
-    <w:qFormat/>
-  </w:style>
-  <w:style w:type="character" w:default="1" w:styleId="DefaultParagraphFont">
-    <w:name w:val="Default Paragraph Font"/>
-    <w:uiPriority w:val="1"/>
-    <w:semiHidden/>
-    <w:unhideWhenUsed/>
-  </w:style>
-  <w:style w:type="table" w:default="1" w:styleId="TableNormal">
-    <w:name w:val="Normal Table"/>
-    <w:uiPriority w:val="99"/>
-    <w:semiHidden/>
-    <w:unhideWhenUsed/>
-    <w:tblPr>
-      <w:tblInd w:w="0" w:type="dxa"/>
-      <w:tblCellMar>
-        <w:top w:w="0" w:type="dxa"/>
-        <w:left w:w="108" w:type="dxa"/>
-        <w:bottom w:w="0" w:type="dxa"/>
-        <w:right w:w="108" w:type="dxa"/>
-      </w:tblCellMar>
-    </w:tblPr>
-  </w:style>
-  <w:style w:type="numbering" w:default="1" w:styleId="NoList">
-    <w:name w:val="No List"/>
-    <w:uiPriority w:val="99"/>
-    <w:semiHidden/>
-    <w:unhideWhenUsed/>
-  </w:style>
-  <w:style w:type="character" w:styleId="PlaceholderText">
-    <w:name w:val="Placeholder Text"/>
-    <w:basedOn w:val="DefaultParagraphFont"/>
-    <w:uiPriority w:val="99"/>
-    <w:semiHidden/>
-    <w:rPr>
-      <w:color w:val="808080"/>
-    </w:rPr>
-  </w:style>
-  <w:style w:type="paragraph" w:customStyle="1" w:styleId="6307B77A2C3D224BA77B51BAE821C865">
-    <w:name w:val="6307B77A2C3D224BA77B51BAE821C865"/>
-  </w:style>
-  <w:style w:type="paragraph" w:customStyle="1" w:styleId="D638F16702D70A46B9D9BE83082E6F9C">
-    <w:name w:val="D638F16702D70A46B9D9BE83082E6F9C"/>
-  </w:style>
-  <w:style w:type="paragraph" w:customStyle="1" w:styleId="FD27FA7C398D1D419371CD4DD0DBAA71">
-    <w:name w:val="FD27FA7C398D1D419371CD4DD0DBAA71"/>
-  </w:style>
-  <w:style w:type="paragraph" w:customStyle="1" w:styleId="F2FFB8D35E74EB43BC9605F7545699D1">
-    <w:name w:val="F2FFB8D35E74EB43BC9605F7545699D1"/>
-  </w:style>
-  <w:style w:type="paragraph" w:customStyle="1" w:styleId="E7AF0B743BFC514E9581540F4F0079A4">
-    <w:name w:val="E7AF0B743BFC514E9581540F4F0079A4"/>
-  </w:style>
-  <w:style w:type="paragraph" w:customStyle="1" w:styleId="44EC8196CB891F43819D9036A0DA4ABE">
-    <w:name w:val="44EC8196CB891F43819D9036A0DA4ABE"/>
-  </w:style>
-  <w:style w:type="paragraph" w:customStyle="1" w:styleId="5569DD2C87A39E439734EB168F3C2943">
-    <w:name w:val="5569DD2C87A39E439734EB168F3C2943"/>
-  </w:style>
-  <w:style w:type="paragraph" w:customStyle="1" w:styleId="1DF2DCBDCFA2454F862EA7600860F9EE">
-    <w:name w:val="1DF2DCBDCFA2454F862EA7600860F9EE"/>
-  </w:style>
-  <w:style w:type="paragraph" w:customStyle="1" w:styleId="45094E7CD60BE446AF337288DA9F592E">
-    <w:name w:val="45094E7CD60BE446AF337288DA9F592E"/>
-  </w:style>
-  <w:style w:type="paragraph" w:customStyle="1" w:styleId="7852C547203B2E4794C9D852199EDACE">
-    <w:name w:val="7852C547203B2E4794C9D852199EDACE"/>
-  </w:style>
-  <w:style w:type="paragraph" w:customStyle="1" w:styleId="A6A5E997C1365D42B8FFAD6F82FAF0E3">
-    <w:name w:val="A6A5E997C1365D42B8FFAD6F82FAF0E3"/>
-  </w:style>
-</w:styles>
-</file>
-
 <file path=word/glossary/webSettings.xml><?xml version="1.0" encoding="utf-8"?>
-<w:webSettings xmlns:mc="http://schemas.openxmlformats.org/markup-compatibility/2006" xmlns:r="http://schemas.openxmlformats.org/officeDocument/2006/relationships" xmlns:w="http://schemas.openxmlformats.org/wordprocessingml/2006/main" xmlns:w14="http://schemas.microsoft.com/office/word/2010/wordml" mc:Ignorable="w14">
+<w:webSettings xmlns:mc="http://schemas.openxmlformats.org/markup-compatibility/2006" xmlns:r="http://schemas.openxmlformats.org/officeDocument/2006/relationships" xmlns:w="http://schemas.openxmlformats.org/wordprocessingml/2006/main" xmlns:w14="http://schemas.microsoft.com/office/word/2010/wordml" xmlns:w15="http://schemas.microsoft.com/office/word/2012/wordml" mc:Ignorable="w14 w15">
   <w:allowPNG/>
   <w:doNotSaveAsSingleFile/>
 </w:webSettings>
@@ -3993,7 +3515,7 @@
   <a:extraClrSchemeLst/>
   <a:extLst>
     <a:ext uri="{05A4C25C-085E-4340-85A3-A5531E510DB2}">
-      <thm15:themeFamily xmlns:thm15="http://schemas.microsoft.com/office/thememl/2012/main" xmlns="" name="Office Theme" id="{62F939B6-93AF-4DB8-9C6B-D6C7DFDC589F}" vid="{4A3C46E8-61CC-4603-A589-7422A47A8E4A}"/>
+      <thm15:themeFamily xmlns:thm15="http://schemas.microsoft.com/office/thememl/2012/main" name="Office Theme" id="{62F939B6-93AF-4DB8-9C6B-D6C7DFDC589F}" vid="{4A3C46E8-61CC-4603-A589-7422A47A8E4A}"/>
     </a:ext>
   </a:extLst>
 </a:theme>
@@ -4046,7 +3568,7 @@
 </file>
 
 <file path=customXml/itemProps1.xml><?xml version="1.0" encoding="utf-8"?>
-<ds:datastoreItem xmlns:ds="http://schemas.openxmlformats.org/officeDocument/2006/customXml" ds:itemID="{F6B324D6-FE30-144B-B17F-75534ED1899E}">
+<ds:datastoreItem xmlns:ds="http://schemas.openxmlformats.org/officeDocument/2006/customXml" ds:itemID="{23E9D3AA-6F81-094E-A3C4-98B9EBC8F431}">
   <ds:schemaRefs>
     <ds:schemaRef ds:uri="http://schemas.openxmlformats.org/officeDocument/2006/bibliography"/>
   </ds:schemaRefs>

</xml_diff>